<commit_message>
updated material de apoio 01
</commit_message>
<xml_diff>
--- a/material de apoio 01.docx
+++ b/material de apoio 01.docx
@@ -886,6 +886,90 @@
       <w:pPr>
         <w:shd w:val="clear" w:color="auto" w:fill="FFFFFF"/>
         <w:spacing w:before="100" w:beforeAutospacing="1" w:after="100" w:afterAutospacing="1" w:line="240" w:lineRule="auto"/>
+        <w:rPr>
+          <w:rFonts w:ascii="Arial" w:eastAsia="Times New Roman" w:hAnsi="Arial" w:cs="Arial"/>
+          <w:color w:val="23282C"/>
+          <w:sz w:val="21"/>
+          <w:szCs w:val="21"/>
+          <w:lang w:eastAsia="pt-BR"/>
+        </w:rPr>
+      </w:pPr>
+    </w:p>
+    <w:p>
+      <w:pPr>
+        <w:shd w:val="clear" w:color="auto" w:fill="FFFFFF"/>
+        <w:spacing w:before="100" w:beforeAutospacing="1" w:after="100" w:afterAutospacing="1" w:line="240" w:lineRule="auto"/>
+        <w:rPr>
+          <w:rFonts w:ascii="Arial" w:eastAsia="Times New Roman" w:hAnsi="Arial" w:cs="Arial"/>
+          <w:color w:val="23282C"/>
+          <w:sz w:val="21"/>
+          <w:szCs w:val="21"/>
+          <w:lang w:eastAsia="pt-BR"/>
+        </w:rPr>
+      </w:pPr>
+      <w:r>
+        <w:rPr>
+          <w:rFonts w:ascii="Arial" w:eastAsia="Times New Roman" w:hAnsi="Arial" w:cs="Arial"/>
+          <w:noProof/>
+          <w:color w:val="23282C"/>
+          <w:sz w:val="21"/>
+          <w:szCs w:val="21"/>
+          <w:lang w:eastAsia="pt-BR"/>
+        </w:rPr>
+        <w:drawing>
+          <wp:inline distT="0" distB="0" distL="0" distR="0" wp14:anchorId="1F20EBD7" wp14:editId="16C0F2E1">
+            <wp:extent cx="2336800" cy="1225807"/>
+            <wp:effectExtent l="0" t="0" r="6350" b="0"/>
+            <wp:docPr id="1" name="Imagem 1"/>
+            <wp:cNvGraphicFramePr>
+              <a:graphicFrameLocks xmlns:a="http://schemas.openxmlformats.org/drawingml/2006/main" noChangeAspect="1"/>
+            </wp:cNvGraphicFramePr>
+            <a:graphic xmlns:a="http://schemas.openxmlformats.org/drawingml/2006/main">
+              <a:graphicData uri="http://schemas.openxmlformats.org/drawingml/2006/picture">
+                <pic:pic xmlns:pic="http://schemas.openxmlformats.org/drawingml/2006/picture">
+                  <pic:nvPicPr>
+                    <pic:cNvPr id="0" name="Picture 1"/>
+                    <pic:cNvPicPr>
+                      <a:picLocks noChangeAspect="1" noChangeArrowheads="1"/>
+                    </pic:cNvPicPr>
+                  </pic:nvPicPr>
+                  <pic:blipFill>
+                    <a:blip r:embed="rId4" cstate="print">
+                      <a:extLst>
+                        <a:ext uri="{28A0092B-C50C-407E-A947-70E740481C1C}">
+                          <a14:useLocalDpi xmlns:a14="http://schemas.microsoft.com/office/drawing/2010/main" val="0"/>
+                        </a:ext>
+                      </a:extLst>
+                    </a:blip>
+                    <a:srcRect/>
+                    <a:stretch>
+                      <a:fillRect/>
+                    </a:stretch>
+                  </pic:blipFill>
+                  <pic:spPr bwMode="auto">
+                    <a:xfrm>
+                      <a:off x="0" y="0"/>
+                      <a:ext cx="2345298" cy="1230265"/>
+                    </a:xfrm>
+                    <a:prstGeom prst="rect">
+                      <a:avLst/>
+                    </a:prstGeom>
+                    <a:noFill/>
+                    <a:ln>
+                      <a:noFill/>
+                    </a:ln>
+                  </pic:spPr>
+                </pic:pic>
+              </a:graphicData>
+            </a:graphic>
+          </wp:inline>
+        </w:drawing>
+      </w:r>
+    </w:p>
+    <w:p>
+      <w:pPr>
+        <w:shd w:val="clear" w:color="auto" w:fill="FFFFFF"/>
+        <w:spacing w:before="100" w:beforeAutospacing="1" w:after="100" w:afterAutospacing="1" w:line="240" w:lineRule="auto"/>
         <w:outlineLvl w:val="1"/>
         <w:rPr>
           <w:rFonts w:ascii="Arial" w:eastAsia="Times New Roman" w:hAnsi="Arial" w:cs="Arial"/>
@@ -907,6 +991,7 @@
           <w:szCs w:val="36"/>
           <w:lang w:eastAsia="pt-BR"/>
         </w:rPr>
+        <w:lastRenderedPageBreak/>
         <w:t>Prática</w:t>
       </w:r>
     </w:p>
@@ -1064,7 +1149,6 @@
           <w:szCs w:val="21"/>
           <w:lang w:eastAsia="pt-BR"/>
         </w:rPr>
-        <w:lastRenderedPageBreak/>
         <w:t xml:space="preserve">Depois adicionaremos os elementos meta e </w:t>
       </w:r>
       <w:proofErr w:type="spellStart"/>
@@ -1749,6 +1833,7 @@
           <w:szCs w:val="21"/>
           <w:lang w:eastAsia="pt-BR"/>
         </w:rPr>
+        <w:lastRenderedPageBreak/>
         <w:t xml:space="preserve">Esse elemento representa o rodapé do conteúdo ou de parte dele, pois ele é aceito dentro de vários elementos, como </w:t>
       </w:r>
       <w:proofErr w:type="spellStart"/>
@@ -1957,7 +2042,6 @@
           <w:szCs w:val="36"/>
           <w:lang w:eastAsia="pt-BR"/>
         </w:rPr>
-        <w:lastRenderedPageBreak/>
         <w:t>Prática</w:t>
       </w:r>
     </w:p>
@@ -2229,6 +2313,16 @@
           <w:lang w:eastAsia="pt-BR"/>
         </w:rPr>
         <w:t xml:space="preserve"> frente.</w:t>
+      </w:r>
+      <w:r>
+        <w:rPr>
+          <w:rFonts w:ascii="Arial" w:eastAsia="Times New Roman" w:hAnsi="Arial" w:cs="Arial"/>
+          <w:color w:val="23282C"/>
+          <w:sz w:val="21"/>
+          <w:szCs w:val="21"/>
+          <w:lang w:eastAsia="pt-BR"/>
+        </w:rPr>
+        <w:t xml:space="preserve"> </w:t>
       </w:r>
     </w:p>
     <w:p>
@@ -2539,6 +2633,7 @@
           <w:szCs w:val="21"/>
           <w:lang w:eastAsia="pt-BR"/>
         </w:rPr>
+        <w:lastRenderedPageBreak/>
         <w:t>O target neste momento vai servir para nos ajudar a abrir nossos links em outra aba do navegador usando o valor _</w:t>
       </w:r>
       <w:proofErr w:type="spellStart"/>
@@ -2562,6 +2657,59 @@
           <w:lang w:eastAsia="pt-BR"/>
         </w:rPr>
         <w:t>.</w:t>
+      </w:r>
+    </w:p>
+    <w:p>
+      <w:pPr>
+        <w:shd w:val="clear" w:color="auto" w:fill="FFFFFF"/>
+        <w:spacing w:before="100" w:beforeAutospacing="1" w:after="100" w:afterAutospacing="1" w:line="240" w:lineRule="auto"/>
+        <w:rPr>
+          <w:rFonts w:ascii="Arial" w:eastAsia="Times New Roman" w:hAnsi="Arial" w:cs="Arial"/>
+          <w:color w:val="23282C"/>
+          <w:sz w:val="21"/>
+          <w:szCs w:val="21"/>
+          <w:lang w:eastAsia="pt-BR"/>
+        </w:rPr>
+      </w:pPr>
+      <w:r>
+        <w:rPr>
+          <w:noProof/>
+        </w:rPr>
+        <w:drawing>
+          <wp:inline distT="0" distB="0" distL="0" distR="0" wp14:anchorId="56FD2C9C" wp14:editId="26F47FB8">
+            <wp:extent cx="5400040" cy="2545080"/>
+            <wp:effectExtent l="0" t="0" r="0" b="7620"/>
+            <wp:docPr id="2" name="Imagem 2"/>
+            <wp:cNvGraphicFramePr>
+              <a:graphicFrameLocks xmlns:a="http://schemas.openxmlformats.org/drawingml/2006/main" noChangeAspect="1"/>
+            </wp:cNvGraphicFramePr>
+            <a:graphic xmlns:a="http://schemas.openxmlformats.org/drawingml/2006/main">
+              <a:graphicData uri="http://schemas.openxmlformats.org/drawingml/2006/picture">
+                <pic:pic xmlns:pic="http://schemas.openxmlformats.org/drawingml/2006/picture">
+                  <pic:nvPicPr>
+                    <pic:cNvPr id="1" name=""/>
+                    <pic:cNvPicPr/>
+                  </pic:nvPicPr>
+                  <pic:blipFill>
+                    <a:blip r:embed="rId5"/>
+                    <a:stretch>
+                      <a:fillRect/>
+                    </a:stretch>
+                  </pic:blipFill>
+                  <pic:spPr>
+                    <a:xfrm>
+                      <a:off x="0" y="0"/>
+                      <a:ext cx="5400040" cy="2545080"/>
+                    </a:xfrm>
+                    <a:prstGeom prst="rect">
+                      <a:avLst/>
+                    </a:prstGeom>
+                  </pic:spPr>
+                </pic:pic>
+              </a:graphicData>
+            </a:graphic>
+          </wp:inline>
+        </w:drawing>
       </w:r>
     </w:p>
     <w:p>
@@ -2614,7 +2762,7 @@
         </w:rPr>
         <w:t>Vamos adicionar um texto fictício a nossa postagem: logo após o fechamento do &lt;/header&gt; vamos adicionar um elemento p e inserir um texto que vamos retirar do site</w:t>
       </w:r>
-      <w:hyperlink r:id="rId4" w:history="1">
+      <w:hyperlink r:id="rId6" w:history="1">
         <w:r>
           <w:rPr>
             <w:rFonts w:ascii="Arial" w:eastAsia="Times New Roman" w:hAnsi="Arial" w:cs="Arial"/>
@@ -2627,7 +2775,7 @@
           <w:t> </w:t>
         </w:r>
       </w:hyperlink>
-      <w:hyperlink r:id="rId5" w:history="1">
+      <w:hyperlink r:id="rId7" w:history="1">
         <w:r>
           <w:rPr>
             <w:rFonts w:ascii="Arial" w:eastAsia="Times New Roman" w:hAnsi="Arial" w:cs="Arial"/>
@@ -2661,7 +2809,6 @@
           <w:szCs w:val="21"/>
           <w:lang w:eastAsia="pt-BR"/>
         </w:rPr>
-        <w:lastRenderedPageBreak/>
         <w:t>E em alguma parte deste texto vamos adicionar um </w:t>
       </w:r>
       <w:r>
@@ -3275,7 +3422,18 @@
           <w:szCs w:val="21"/>
           <w:lang w:eastAsia="pt-BR"/>
         </w:rPr>
-        <w:t> de altura e para a imagem da postagem eu procurei por </w:t>
+        <w:t xml:space="preserve"> de altura e </w:t>
+      </w:r>
+      <w:r>
+        <w:rPr>
+          <w:rFonts w:ascii="Arial" w:eastAsia="Times New Roman" w:hAnsi="Arial" w:cs="Arial"/>
+          <w:color w:val="23282C"/>
+          <w:sz w:val="21"/>
+          <w:szCs w:val="21"/>
+          <w:lang w:eastAsia="pt-BR"/>
+        </w:rPr>
+        <w:lastRenderedPageBreak/>
+        <w:t>para a imagem da postagem eu procurei por </w:t>
       </w:r>
       <w:proofErr w:type="spellStart"/>
       <w:r>
@@ -3858,7 +4016,6 @@
           <w:szCs w:val="21"/>
           <w:lang w:eastAsia="pt-BR"/>
         </w:rPr>
-        <w:lastRenderedPageBreak/>
         <w:t xml:space="preserve">E o elemento li é um item dentro de uma dessas listas. Um &lt;li&gt; pode conter vários tipos de </w:t>
       </w:r>
       <w:proofErr w:type="spellStart"/>

</xml_diff>

<commit_message>
changing the alignment of the content and some responsiveness
</commit_message>
<xml_diff>
--- a/material de apoio 01.docx
+++ b/material de apoio 01.docx
@@ -215,29 +215,7 @@
           <w:szCs w:val="21"/>
           <w:lang w:eastAsia="pt-BR"/>
         </w:rPr>
-        <w:t xml:space="preserve">Com esses elementos podemos agrupar tipos de conteúdo, alterar tamanho e forma de fontes e adicionar diferentes mídias </w:t>
-      </w:r>
-      <w:proofErr w:type="gramStart"/>
-      <w:r>
-        <w:rPr>
-          <w:rFonts w:ascii="Arial" w:eastAsia="Times New Roman" w:hAnsi="Arial" w:cs="Arial"/>
-          <w:color w:val="23282C"/>
-          <w:sz w:val="21"/>
-          <w:szCs w:val="21"/>
-          <w:lang w:eastAsia="pt-BR"/>
-        </w:rPr>
-        <w:t>ao nossa página</w:t>
-      </w:r>
-      <w:proofErr w:type="gramEnd"/>
-      <w:r>
-        <w:rPr>
-          <w:rFonts w:ascii="Arial" w:eastAsia="Times New Roman" w:hAnsi="Arial" w:cs="Arial"/>
-          <w:color w:val="23282C"/>
-          <w:sz w:val="21"/>
-          <w:szCs w:val="21"/>
-          <w:lang w:eastAsia="pt-BR"/>
-        </w:rPr>
-        <w:t xml:space="preserve"> na web.</w:t>
+        <w:t>Com esses elementos podemos agrupar tipos de conteúdo, alterar tamanho e forma de fontes e adicionar diferentes mídias ao nossa página na web.</w:t>
       </w:r>
     </w:p>
     <w:p>
@@ -305,29 +283,7 @@
           <w:szCs w:val="21"/>
           <w:lang w:eastAsia="pt-BR"/>
         </w:rPr>
-        <w:t xml:space="preserve">&gt;, apesar de parecer um elemento HTML ela apenas diz ao navegador que ele está lidando com um arquivo do tipo HTML5. </w:t>
-      </w:r>
-      <w:proofErr w:type="gramStart"/>
-      <w:r>
-        <w:rPr>
-          <w:rFonts w:ascii="Arial" w:eastAsia="Times New Roman" w:hAnsi="Arial" w:cs="Arial"/>
-          <w:color w:val="23282C"/>
-          <w:sz w:val="21"/>
-          <w:szCs w:val="21"/>
-          <w:lang w:eastAsia="pt-BR"/>
-        </w:rPr>
-        <w:t>Os elementos HTML vem</w:t>
-      </w:r>
-      <w:proofErr w:type="gramEnd"/>
-      <w:r>
-        <w:rPr>
-          <w:rFonts w:ascii="Arial" w:eastAsia="Times New Roman" w:hAnsi="Arial" w:cs="Arial"/>
-          <w:color w:val="23282C"/>
-          <w:sz w:val="21"/>
-          <w:szCs w:val="21"/>
-          <w:lang w:eastAsia="pt-BR"/>
-        </w:rPr>
-        <w:t xml:space="preserve"> logo abaixo.</w:t>
+        <w:t>&gt;, apesar de parecer um elemento HTML ela apenas diz ao navegador que ele está lidando com um arquivo do tipo HTML5. Os elementos HTML vem logo abaixo.</w:t>
       </w:r>
     </w:p>
     <w:p>
@@ -934,7 +890,7 @@
                     </pic:cNvPicPr>
                   </pic:nvPicPr>
                   <pic:blipFill>
-                    <a:blip r:embed="rId4" cstate="print">
+                    <a:blip r:embed="rId6" cstate="print">
                       <a:extLst>
                         <a:ext uri="{28A0092B-C50C-407E-A947-70E740481C1C}">
                           <a14:useLocalDpi xmlns:a14="http://schemas.microsoft.com/office/drawing/2010/main" val="0"/>
@@ -1356,29 +1312,7 @@
           <w:szCs w:val="21"/>
           <w:lang w:eastAsia="pt-BR"/>
         </w:rPr>
-        <w:t xml:space="preserve">Mas em 2014 saiu a quinta versão do HTML, e com ela vieram </w:t>
-      </w:r>
-      <w:proofErr w:type="gramStart"/>
-      <w:r>
-        <w:rPr>
-          <w:rFonts w:ascii="Arial" w:eastAsia="Times New Roman" w:hAnsi="Arial" w:cs="Arial"/>
-          <w:color w:val="23282C"/>
-          <w:sz w:val="21"/>
-          <w:szCs w:val="21"/>
-          <w:lang w:eastAsia="pt-BR"/>
-        </w:rPr>
-        <w:t>vários mudanças importantes</w:t>
-      </w:r>
-      <w:proofErr w:type="gramEnd"/>
-      <w:r>
-        <w:rPr>
-          <w:rFonts w:ascii="Arial" w:eastAsia="Times New Roman" w:hAnsi="Arial" w:cs="Arial"/>
-          <w:color w:val="23282C"/>
-          <w:sz w:val="21"/>
-          <w:szCs w:val="21"/>
-          <w:lang w:eastAsia="pt-BR"/>
-        </w:rPr>
-        <w:t>, como performance e acessibilidade, mas nesse curso introdutório vamos focar na semântica.</w:t>
+        <w:t>Mas em 2014 saiu a quinta versão do HTML, e com ela vieram vários mudanças importantes, como performance e acessibilidade, mas nesse curso introdutório vamos focar na semântica.</w:t>
       </w:r>
     </w:p>
     <w:p>
@@ -2579,7 +2513,6 @@
         <w:t xml:space="preserve"> para onde sua âncora aponta, pode ser uma página do seu ou de outro site, um e-mail e até mesmo um telefone, os dois últimos precisam dos prefixos mailto: e </w:t>
       </w:r>
       <w:proofErr w:type="spellStart"/>
-      <w:proofErr w:type="gramStart"/>
       <w:r>
         <w:rPr>
           <w:rFonts w:ascii="Arial" w:eastAsia="Times New Roman" w:hAnsi="Arial" w:cs="Arial"/>
@@ -2599,18 +2532,7 @@
           <w:szCs w:val="21"/>
           <w:lang w:eastAsia="pt-BR"/>
         </w:rPr>
-        <w:t>:,</w:t>
-      </w:r>
-      <w:proofErr w:type="gramEnd"/>
-      <w:r>
-        <w:rPr>
-          <w:rFonts w:ascii="Arial" w:eastAsia="Times New Roman" w:hAnsi="Arial" w:cs="Arial"/>
-          <w:color w:val="23282C"/>
-          <w:sz w:val="21"/>
-          <w:szCs w:val="21"/>
-          <w:lang w:eastAsia="pt-BR"/>
-        </w:rPr>
-        <w:t xml:space="preserve"> respectivamente.</w:t>
+        <w:t>:, respectivamente.</w:t>
       </w:r>
     </w:p>
     <w:p>
@@ -2691,7 +2613,7 @@
                     <pic:cNvPicPr/>
                   </pic:nvPicPr>
                   <pic:blipFill>
-                    <a:blip r:embed="rId5"/>
+                    <a:blip r:embed="rId7"/>
                     <a:stretch>
                       <a:fillRect/>
                     </a:stretch>
@@ -2762,7 +2684,7 @@
         </w:rPr>
         <w:t>Vamos adicionar um texto fictício a nossa postagem: logo após o fechamento do &lt;/header&gt; vamos adicionar um elemento p e inserir um texto que vamos retirar do site</w:t>
       </w:r>
-      <w:hyperlink r:id="rId6" w:history="1">
+      <w:hyperlink r:id="rId8" w:history="1">
         <w:r>
           <w:rPr>
             <w:rFonts w:ascii="Arial" w:eastAsia="Times New Roman" w:hAnsi="Arial" w:cs="Arial"/>
@@ -2775,7 +2697,7 @@
           <w:t> </w:t>
         </w:r>
       </w:hyperlink>
-      <w:hyperlink r:id="rId7" w:history="1">
+      <w:hyperlink r:id="rId9" w:history="1">
         <w:r>
           <w:rPr>
             <w:rFonts w:ascii="Arial" w:eastAsia="Times New Roman" w:hAnsi="Arial" w:cs="Arial"/>
@@ -3282,29 +3204,7 @@
           <w:szCs w:val="21"/>
           <w:lang w:eastAsia="pt-BR"/>
         </w:rPr>
-        <w:t xml:space="preserve"> não é </w:t>
-      </w:r>
-      <w:proofErr w:type="gramStart"/>
-      <w:r>
-        <w:rPr>
-          <w:rFonts w:ascii="Arial" w:eastAsia="Times New Roman" w:hAnsi="Arial" w:cs="Arial"/>
-          <w:color w:val="23282C"/>
-          <w:sz w:val="21"/>
-          <w:szCs w:val="21"/>
-          <w:lang w:eastAsia="pt-BR"/>
-        </w:rPr>
-        <w:t>obrigatório</w:t>
-      </w:r>
-      <w:proofErr w:type="gramEnd"/>
-      <w:r>
-        <w:rPr>
-          <w:rFonts w:ascii="Arial" w:eastAsia="Times New Roman" w:hAnsi="Arial" w:cs="Arial"/>
-          <w:color w:val="23282C"/>
-          <w:sz w:val="21"/>
-          <w:szCs w:val="21"/>
-          <w:lang w:eastAsia="pt-BR"/>
-        </w:rPr>
-        <w:t xml:space="preserve"> mas é altamente recomendado por melhorar a acessibilidade, ele mostra a descrição da imagem caso ela não carregue e leitores de tela usam esse atributo para descrever a imagem para o usuário saber o que ela significa.</w:t>
+        <w:t xml:space="preserve"> não é obrigatório mas é altamente recomendado por melhorar a acessibilidade, ele mostra a descrição da imagem caso ela não carregue e leitores de tela usam esse atributo para descrever a imagem para o usuário saber o que ela significa.</w:t>
       </w:r>
     </w:p>
     <w:p>
@@ -4203,7 +4103,4561 @@
         <w:t> de alguma rede social que você mantenha e, no conteúdo da âncora coloque o nome dessa rede.</w:t>
       </w:r>
     </w:p>
+    <w:p>
+      <w:pPr>
+        <w:pStyle w:val="Ttulo1"/>
+        <w:shd w:val="clear" w:color="auto" w:fill="FFFFFF"/>
+        <w:rPr>
+          <w:rFonts w:ascii="Arial" w:hAnsi="Arial" w:cs="Arial"/>
+          <w:color w:val="23282C"/>
+        </w:rPr>
+      </w:pPr>
+      <w:r>
+        <w:rPr>
+          <w:rFonts w:ascii="Arial" w:hAnsi="Arial" w:cs="Arial"/>
+          <w:color w:val="23282C"/>
+        </w:rPr>
+        <w:t>CSS 3</w:t>
+      </w:r>
+    </w:p>
+    <w:p>
+      <w:pPr>
+        <w:pStyle w:val="Ttulo2"/>
+        <w:shd w:val="clear" w:color="auto" w:fill="FFFFFF"/>
+        <w:rPr>
+          <w:rFonts w:ascii="Arial" w:hAnsi="Arial" w:cs="Arial"/>
+          <w:color w:val="23282C"/>
+        </w:rPr>
+      </w:pPr>
+      <w:r>
+        <w:rPr>
+          <w:rFonts w:ascii="Arial" w:hAnsi="Arial" w:cs="Arial"/>
+          <w:color w:val="23282C"/>
+        </w:rPr>
+        <w:t>Definição e seletores</w:t>
+      </w:r>
+    </w:p>
+    <w:p>
+      <w:pPr>
+        <w:pStyle w:val="NormalWeb"/>
+        <w:shd w:val="clear" w:color="auto" w:fill="FFFFFF"/>
+        <w:rPr>
+          <w:rFonts w:ascii="Arial" w:hAnsi="Arial" w:cs="Arial"/>
+          <w:color w:val="23282C"/>
+          <w:sz w:val="21"/>
+          <w:szCs w:val="21"/>
+        </w:rPr>
+      </w:pPr>
+      <w:r>
+        <w:rPr>
+          <w:rFonts w:ascii="Arial" w:hAnsi="Arial" w:cs="Arial"/>
+          <w:color w:val="23282C"/>
+          <w:sz w:val="21"/>
+          <w:szCs w:val="21"/>
+        </w:rPr>
+        <w:t>Após a criação do HTML a necessidade de formatar as páginas ficou evidente, assim, em 1996, foi criada a linguagem de estilo que conhecemos por CSS.</w:t>
+      </w:r>
+    </w:p>
+    <w:p>
+      <w:pPr>
+        <w:pStyle w:val="NormalWeb"/>
+        <w:shd w:val="clear" w:color="auto" w:fill="FFFFFF"/>
+        <w:rPr>
+          <w:rFonts w:ascii="Arial" w:hAnsi="Arial" w:cs="Arial"/>
+          <w:color w:val="23282C"/>
+          <w:sz w:val="21"/>
+          <w:szCs w:val="21"/>
+        </w:rPr>
+      </w:pPr>
+      <w:r>
+        <w:rPr>
+          <w:rFonts w:ascii="Arial" w:hAnsi="Arial" w:cs="Arial"/>
+          <w:color w:val="23282C"/>
+          <w:sz w:val="21"/>
+          <w:szCs w:val="21"/>
+        </w:rPr>
+        <w:t>A sintaxe é bem simples e pode ser explicada com a frase "você cria regras de estilo para elementos ou grupos de elementos".</w:t>
+      </w:r>
+    </w:p>
+    <w:p>
+      <w:pPr>
+        <w:pStyle w:val="NormalWeb"/>
+        <w:shd w:val="clear" w:color="auto" w:fill="FFFFFF"/>
+        <w:rPr>
+          <w:rFonts w:ascii="Arial" w:hAnsi="Arial" w:cs="Arial"/>
+          <w:color w:val="23282C"/>
+          <w:sz w:val="21"/>
+          <w:szCs w:val="21"/>
+        </w:rPr>
+      </w:pPr>
+      <w:r>
+        <w:rPr>
+          <w:rFonts w:ascii="Arial" w:hAnsi="Arial" w:cs="Arial"/>
+          <w:color w:val="23282C"/>
+          <w:sz w:val="21"/>
+          <w:szCs w:val="21"/>
+        </w:rPr>
+        <w:t>Vamos usar um elemento HTML que vimos anteriormente, a âncora &lt;a&gt;, para exemplificar.</w:t>
+      </w:r>
+    </w:p>
+    <w:p>
+      <w:pPr>
+        <w:pStyle w:val="NormalWeb"/>
+        <w:shd w:val="clear" w:color="auto" w:fill="FFFFFF"/>
+        <w:rPr>
+          <w:rFonts w:ascii="Arial" w:hAnsi="Arial" w:cs="Arial"/>
+          <w:color w:val="23282C"/>
+          <w:sz w:val="21"/>
+          <w:szCs w:val="21"/>
+        </w:rPr>
+      </w:pPr>
+    </w:p>
+    <w:p>
+      <w:pPr>
+        <w:pStyle w:val="NormalWeb"/>
+        <w:shd w:val="clear" w:color="auto" w:fill="FFFFFF"/>
+        <w:rPr>
+          <w:rFonts w:ascii="Arial" w:hAnsi="Arial" w:cs="Arial"/>
+          <w:color w:val="23282C"/>
+          <w:sz w:val="21"/>
+          <w:szCs w:val="21"/>
+        </w:rPr>
+      </w:pPr>
+      <w:r>
+        <w:rPr>
+          <w:rFonts w:ascii="Arial" w:hAnsi="Arial" w:cs="Arial"/>
+          <w:noProof/>
+          <w:color w:val="23282C"/>
+          <w:sz w:val="21"/>
+          <w:szCs w:val="21"/>
+        </w:rPr>
+        <w:lastRenderedPageBreak/>
+        <w:drawing>
+          <wp:inline distT="0" distB="0" distL="0" distR="0" wp14:anchorId="4771E736" wp14:editId="7773975F">
+            <wp:extent cx="2315633" cy="1843694"/>
+            <wp:effectExtent l="0" t="0" r="8890" b="4445"/>
+            <wp:docPr id="4" name="Imagem 4"/>
+            <wp:cNvGraphicFramePr>
+              <a:graphicFrameLocks xmlns:a="http://schemas.openxmlformats.org/drawingml/2006/main" noChangeAspect="1"/>
+            </wp:cNvGraphicFramePr>
+            <a:graphic xmlns:a="http://schemas.openxmlformats.org/drawingml/2006/main">
+              <a:graphicData uri="http://schemas.openxmlformats.org/drawingml/2006/picture">
+                <pic:pic xmlns:pic="http://schemas.openxmlformats.org/drawingml/2006/picture">
+                  <pic:nvPicPr>
+                    <pic:cNvPr id="0" name="Picture 2"/>
+                    <pic:cNvPicPr>
+                      <a:picLocks noChangeAspect="1" noChangeArrowheads="1"/>
+                    </pic:cNvPicPr>
+                  </pic:nvPicPr>
+                  <pic:blipFill>
+                    <a:blip r:embed="rId10" cstate="print">
+                      <a:extLst>
+                        <a:ext uri="{28A0092B-C50C-407E-A947-70E740481C1C}">
+                          <a14:useLocalDpi xmlns:a14="http://schemas.microsoft.com/office/drawing/2010/main" val="0"/>
+                        </a:ext>
+                      </a:extLst>
+                    </a:blip>
+                    <a:srcRect/>
+                    <a:stretch>
+                      <a:fillRect/>
+                    </a:stretch>
+                  </pic:blipFill>
+                  <pic:spPr bwMode="auto">
+                    <a:xfrm>
+                      <a:off x="0" y="0"/>
+                      <a:ext cx="2337773" cy="1861322"/>
+                    </a:xfrm>
+                    <a:prstGeom prst="rect">
+                      <a:avLst/>
+                    </a:prstGeom>
+                    <a:noFill/>
+                    <a:ln>
+                      <a:noFill/>
+                    </a:ln>
+                  </pic:spPr>
+                </pic:pic>
+              </a:graphicData>
+            </a:graphic>
+          </wp:inline>
+        </w:drawing>
+      </w:r>
+    </w:p>
+    <w:p>
+      <w:pPr>
+        <w:pStyle w:val="NormalWeb"/>
+        <w:shd w:val="clear" w:color="auto" w:fill="FFFFFF"/>
+        <w:rPr>
+          <w:rFonts w:ascii="Arial" w:hAnsi="Arial" w:cs="Arial"/>
+          <w:color w:val="23282C"/>
+          <w:sz w:val="21"/>
+          <w:szCs w:val="21"/>
+        </w:rPr>
+      </w:pPr>
+      <w:r>
+        <w:rPr>
+          <w:rFonts w:ascii="Arial" w:hAnsi="Arial" w:cs="Arial"/>
+          <w:color w:val="23282C"/>
+          <w:sz w:val="21"/>
+          <w:szCs w:val="21"/>
+        </w:rPr>
+        <w:t>Uma regra CSS é representada por um seletor ou um grupo de seletores, no nosso caso é o &lt;a&gt;, então dentro de um par de chaves adicionamos as declarações, no exemplo acima estamos alterando cor e tamanho da fonte dessa âncora, as declarações são formadas por uma propriedade e um valor.</w:t>
+      </w:r>
+    </w:p>
+    <w:p>
+      <w:pPr>
+        <w:pStyle w:val="NormalWeb"/>
+        <w:shd w:val="clear" w:color="auto" w:fill="FFFFFF"/>
+        <w:rPr>
+          <w:rFonts w:ascii="Arial" w:hAnsi="Arial" w:cs="Arial"/>
+          <w:color w:val="23282C"/>
+          <w:sz w:val="21"/>
+          <w:szCs w:val="21"/>
+        </w:rPr>
+      </w:pPr>
+      <w:r>
+        <w:rPr>
+          <w:rFonts w:ascii="Arial" w:hAnsi="Arial" w:cs="Arial"/>
+          <w:color w:val="23282C"/>
+          <w:sz w:val="21"/>
+          <w:szCs w:val="21"/>
+        </w:rPr>
+        <w:t>Percebam que podemos colocar vários seletores em uma regra separando-os por vírgula.</w:t>
+      </w:r>
+    </w:p>
+    <w:p>
+      <w:pPr>
+        <w:pStyle w:val="NormalWeb"/>
+        <w:shd w:val="clear" w:color="auto" w:fill="FFFFFF"/>
+        <w:rPr>
+          <w:rFonts w:ascii="Arial" w:hAnsi="Arial" w:cs="Arial"/>
+          <w:color w:val="23282C"/>
+          <w:sz w:val="21"/>
+          <w:szCs w:val="21"/>
+        </w:rPr>
+      </w:pPr>
+      <w:r>
+        <w:rPr>
+          <w:rFonts w:ascii="Arial" w:hAnsi="Arial" w:cs="Arial"/>
+          <w:color w:val="23282C"/>
+          <w:sz w:val="21"/>
+          <w:szCs w:val="21"/>
+        </w:rPr>
+        <w:t xml:space="preserve">E há um último detalhe nesse exemplo: a </w:t>
+      </w:r>
+      <w:proofErr w:type="spellStart"/>
+      <w:r>
+        <w:rPr>
+          <w:rFonts w:ascii="Arial" w:hAnsi="Arial" w:cs="Arial"/>
+          <w:color w:val="23282C"/>
+          <w:sz w:val="21"/>
+          <w:szCs w:val="21"/>
+        </w:rPr>
+        <w:t>pseudo-classe</w:t>
+      </w:r>
+      <w:proofErr w:type="spellEnd"/>
+      <w:r>
+        <w:rPr>
+          <w:rFonts w:ascii="Arial" w:hAnsi="Arial" w:cs="Arial"/>
+          <w:color w:val="23282C"/>
+          <w:sz w:val="21"/>
+          <w:szCs w:val="21"/>
+        </w:rPr>
+        <w:t>. Elementos HTML sofrem alterações causadas pela interação do usuário, como mover o mouse por cima ou clicar nesse elemento.</w:t>
+      </w:r>
+    </w:p>
+    <w:p>
+      <w:pPr>
+        <w:pStyle w:val="NormalWeb"/>
+        <w:shd w:val="clear" w:color="auto" w:fill="FFFFFF"/>
+        <w:rPr>
+          <w:rFonts w:ascii="Arial" w:hAnsi="Arial" w:cs="Arial"/>
+          <w:color w:val="23282C"/>
+          <w:sz w:val="21"/>
+          <w:szCs w:val="21"/>
+        </w:rPr>
+      </w:pPr>
+      <w:r>
+        <w:rPr>
+          <w:rFonts w:ascii="Arial" w:hAnsi="Arial" w:cs="Arial"/>
+          <w:color w:val="23282C"/>
+          <w:sz w:val="21"/>
+          <w:szCs w:val="21"/>
+        </w:rPr>
+        <w:t>O </w:t>
+      </w:r>
+      <w:r>
+        <w:rPr>
+          <w:rStyle w:val="nfase"/>
+          <w:rFonts w:ascii="Arial" w:hAnsi="Arial" w:cs="Arial"/>
+          <w:color w:val="23282C"/>
+          <w:sz w:val="21"/>
+          <w:szCs w:val="21"/>
+        </w:rPr>
+        <w:t>a:hover</w:t>
+      </w:r>
+      <w:r>
+        <w:rPr>
+          <w:rFonts w:ascii="Arial" w:hAnsi="Arial" w:cs="Arial"/>
+          <w:color w:val="23282C"/>
+          <w:sz w:val="21"/>
+          <w:szCs w:val="21"/>
+        </w:rPr>
+        <w:t> do exemplo significa que a âncora também terá essa aparência quando o usuário passar o mouse por cima de um </w:t>
+      </w:r>
+      <w:r>
+        <w:rPr>
+          <w:rStyle w:val="nfase"/>
+          <w:rFonts w:ascii="Arial" w:hAnsi="Arial" w:cs="Arial"/>
+          <w:color w:val="23282C"/>
+          <w:sz w:val="21"/>
+          <w:szCs w:val="21"/>
+        </w:rPr>
+        <w:t>hyperlink</w:t>
+      </w:r>
+      <w:r>
+        <w:rPr>
+          <w:rFonts w:ascii="Arial" w:hAnsi="Arial" w:cs="Arial"/>
+          <w:color w:val="23282C"/>
+          <w:sz w:val="21"/>
+          <w:szCs w:val="21"/>
+        </w:rPr>
+        <w:t>.</w:t>
+      </w:r>
+    </w:p>
+    <w:p>
+      <w:pPr>
+        <w:pStyle w:val="NormalWeb"/>
+        <w:shd w:val="clear" w:color="auto" w:fill="FFFFFF"/>
+        <w:rPr>
+          <w:rFonts w:ascii="Arial" w:hAnsi="Arial" w:cs="Arial"/>
+          <w:color w:val="23282C"/>
+          <w:sz w:val="21"/>
+          <w:szCs w:val="21"/>
+        </w:rPr>
+      </w:pPr>
+      <w:r>
+        <w:rPr>
+          <w:rFonts w:ascii="Arial" w:hAnsi="Arial" w:cs="Arial"/>
+          <w:color w:val="23282C"/>
+          <w:sz w:val="21"/>
+          <w:szCs w:val="21"/>
+        </w:rPr>
+        <w:t> </w:t>
+      </w:r>
+    </w:p>
+    <w:p>
+      <w:pPr>
+        <w:pStyle w:val="Ttulo2"/>
+        <w:shd w:val="clear" w:color="auto" w:fill="FFFFFF"/>
+        <w:rPr>
+          <w:rFonts w:ascii="Arial" w:hAnsi="Arial" w:cs="Arial"/>
+          <w:color w:val="23282C"/>
+        </w:rPr>
+      </w:pPr>
+      <w:r>
+        <w:rPr>
+          <w:rFonts w:ascii="Arial" w:hAnsi="Arial" w:cs="Arial"/>
+          <w:color w:val="23282C"/>
+        </w:rPr>
+        <w:t>ID x Classe</w:t>
+      </w:r>
+    </w:p>
+    <w:p>
+      <w:pPr>
+        <w:pStyle w:val="NormalWeb"/>
+        <w:shd w:val="clear" w:color="auto" w:fill="FFFFFF"/>
+        <w:rPr>
+          <w:rFonts w:ascii="Arial" w:hAnsi="Arial" w:cs="Arial"/>
+          <w:color w:val="23282C"/>
+          <w:sz w:val="21"/>
+          <w:szCs w:val="21"/>
+        </w:rPr>
+      </w:pPr>
+      <w:r>
+        <w:rPr>
+          <w:rFonts w:ascii="Arial" w:hAnsi="Arial" w:cs="Arial"/>
+          <w:color w:val="23282C"/>
+          <w:sz w:val="21"/>
+          <w:szCs w:val="21"/>
+        </w:rPr>
+        <w:t>No exemplo anterior criamos uma regra que altera um elemento HTML diretamente, mas isso significa que todos os elementos &lt;a&gt; ficarão com aquela aparência, e normalmente temos sites mais complexos que precisam de várias regras diferentes para elementos iguais.</w:t>
+      </w:r>
+    </w:p>
+    <w:p>
+      <w:pPr>
+        <w:pStyle w:val="NormalWeb"/>
+        <w:shd w:val="clear" w:color="auto" w:fill="FFFFFF"/>
+        <w:rPr>
+          <w:rFonts w:ascii="Arial" w:hAnsi="Arial" w:cs="Arial"/>
+          <w:color w:val="23282C"/>
+          <w:sz w:val="21"/>
+          <w:szCs w:val="21"/>
+        </w:rPr>
+      </w:pPr>
+      <w:r>
+        <w:rPr>
+          <w:rFonts w:ascii="Arial" w:hAnsi="Arial" w:cs="Arial"/>
+          <w:color w:val="23282C"/>
+          <w:sz w:val="21"/>
+          <w:szCs w:val="21"/>
+        </w:rPr>
+        <w:t xml:space="preserve">Para ficar mais tangível vamos relembrar um pouco o site que começamos a fazer no módulo passado, ele tinha vários elementos header, mas não vamos querer que o header principal tenha a mesma formatação que o header de uma postagem, é aí que entram os </w:t>
+      </w:r>
+      <w:proofErr w:type="spellStart"/>
+      <w:r>
+        <w:rPr>
+          <w:rFonts w:ascii="Arial" w:hAnsi="Arial" w:cs="Arial"/>
+          <w:color w:val="23282C"/>
+          <w:sz w:val="21"/>
+          <w:szCs w:val="21"/>
+        </w:rPr>
+        <w:t>IDs</w:t>
+      </w:r>
+      <w:proofErr w:type="spellEnd"/>
+      <w:r>
+        <w:rPr>
+          <w:rFonts w:ascii="Arial" w:hAnsi="Arial" w:cs="Arial"/>
+          <w:color w:val="23282C"/>
+          <w:sz w:val="21"/>
+          <w:szCs w:val="21"/>
+        </w:rPr>
+        <w:t xml:space="preserve"> e Classes.</w:t>
+      </w:r>
+    </w:p>
+    <w:p>
+      <w:pPr>
+        <w:pStyle w:val="NormalWeb"/>
+        <w:shd w:val="clear" w:color="auto" w:fill="FFFFFF"/>
+        <w:rPr>
+          <w:rFonts w:ascii="Arial" w:hAnsi="Arial" w:cs="Arial"/>
+          <w:color w:val="23282C"/>
+          <w:sz w:val="21"/>
+          <w:szCs w:val="21"/>
+        </w:rPr>
+      </w:pPr>
+      <w:r>
+        <w:rPr>
+          <w:rFonts w:ascii="Arial" w:hAnsi="Arial" w:cs="Arial"/>
+          <w:color w:val="23282C"/>
+          <w:sz w:val="21"/>
+          <w:szCs w:val="21"/>
+        </w:rPr>
+        <w:t xml:space="preserve">O seletor que vimos no primeiro exemplo é um seletor de tipo, pois ele representa um elemento HTML, e com </w:t>
+      </w:r>
+      <w:proofErr w:type="spellStart"/>
+      <w:r>
+        <w:rPr>
+          <w:rFonts w:ascii="Arial" w:hAnsi="Arial" w:cs="Arial"/>
+          <w:color w:val="23282C"/>
+          <w:sz w:val="21"/>
+          <w:szCs w:val="21"/>
+        </w:rPr>
+        <w:t>IDs</w:t>
+      </w:r>
+      <w:proofErr w:type="spellEnd"/>
+      <w:r>
+        <w:rPr>
+          <w:rFonts w:ascii="Arial" w:hAnsi="Arial" w:cs="Arial"/>
+          <w:color w:val="23282C"/>
+          <w:sz w:val="21"/>
+          <w:szCs w:val="21"/>
+        </w:rPr>
+        <w:t xml:space="preserve"> e Classes podemos representar qualquer tipo de elemento mas há algumas diferenças entre eles:</w:t>
+      </w:r>
+    </w:p>
+    <w:p>
+      <w:pPr>
+        <w:pStyle w:val="NormalWeb"/>
+        <w:shd w:val="clear" w:color="auto" w:fill="FFFFFF"/>
+        <w:rPr>
+          <w:rFonts w:ascii="Arial" w:hAnsi="Arial" w:cs="Arial"/>
+          <w:color w:val="23282C"/>
+          <w:sz w:val="21"/>
+          <w:szCs w:val="21"/>
+        </w:rPr>
+      </w:pPr>
+      <w:r>
+        <w:rPr>
+          <w:rFonts w:ascii="Arial" w:hAnsi="Arial" w:cs="Arial"/>
+          <w:color w:val="23282C"/>
+          <w:sz w:val="21"/>
+          <w:szCs w:val="21"/>
+        </w:rPr>
+        <w:t>ID: é representado pelo símbolo # (</w:t>
+      </w:r>
+      <w:proofErr w:type="spellStart"/>
+      <w:r>
+        <w:rPr>
+          <w:rFonts w:ascii="Arial" w:hAnsi="Arial" w:cs="Arial"/>
+          <w:color w:val="23282C"/>
+          <w:sz w:val="21"/>
+          <w:szCs w:val="21"/>
+        </w:rPr>
+        <w:t>hash</w:t>
+      </w:r>
+      <w:proofErr w:type="spellEnd"/>
+      <w:r>
+        <w:rPr>
+          <w:rFonts w:ascii="Arial" w:hAnsi="Arial" w:cs="Arial"/>
+          <w:color w:val="23282C"/>
+          <w:sz w:val="21"/>
+          <w:szCs w:val="21"/>
+        </w:rPr>
+        <w:t>) seguido de um nome para esse ID.</w:t>
+      </w:r>
+    </w:p>
+    <w:p>
+      <w:pPr>
+        <w:pStyle w:val="NormalWeb"/>
+        <w:shd w:val="clear" w:color="auto" w:fill="FFFFFF"/>
+        <w:rPr>
+          <w:rFonts w:ascii="Arial" w:hAnsi="Arial" w:cs="Arial"/>
+          <w:color w:val="23282C"/>
+          <w:sz w:val="21"/>
+          <w:szCs w:val="21"/>
+        </w:rPr>
+      </w:pPr>
+      <w:r>
+        <w:rPr>
+          <w:rFonts w:ascii="Arial" w:hAnsi="Arial" w:cs="Arial"/>
+          <w:color w:val="23282C"/>
+          <w:sz w:val="21"/>
+          <w:szCs w:val="21"/>
+        </w:rPr>
+        <w:t xml:space="preserve">Classe: a classe é representada de forma parecida do ID, mas é precedida por um ponto em vez do </w:t>
+      </w:r>
+      <w:proofErr w:type="spellStart"/>
+      <w:r>
+        <w:rPr>
+          <w:rFonts w:ascii="Arial" w:hAnsi="Arial" w:cs="Arial"/>
+          <w:color w:val="23282C"/>
+          <w:sz w:val="21"/>
+          <w:szCs w:val="21"/>
+        </w:rPr>
+        <w:t>hash</w:t>
+      </w:r>
+      <w:proofErr w:type="spellEnd"/>
+      <w:r>
+        <w:rPr>
+          <w:rFonts w:ascii="Arial" w:hAnsi="Arial" w:cs="Arial"/>
+          <w:color w:val="23282C"/>
+          <w:sz w:val="21"/>
+          <w:szCs w:val="21"/>
+        </w:rPr>
+        <w:t>.</w:t>
+      </w:r>
+    </w:p>
+    <w:p>
+      <w:pPr>
+        <w:pStyle w:val="NormalWeb"/>
+        <w:shd w:val="clear" w:color="auto" w:fill="FFFFFF"/>
+        <w:rPr>
+          <w:rFonts w:ascii="Arial" w:hAnsi="Arial" w:cs="Arial"/>
+          <w:color w:val="23282C"/>
+          <w:sz w:val="21"/>
+          <w:szCs w:val="21"/>
+        </w:rPr>
+      </w:pPr>
+      <w:r>
+        <w:rPr>
+          <w:rFonts w:ascii="Arial" w:hAnsi="Arial" w:cs="Arial"/>
+          <w:color w:val="23282C"/>
+          <w:sz w:val="21"/>
+          <w:szCs w:val="21"/>
+        </w:rPr>
+        <w:t>E a diferença mais importante entre eles é a forma como devem ser usados: o ID só pode ser usado uma vez em uma página HTML enquanto a classe não tem restrições.</w:t>
+      </w:r>
+    </w:p>
+    <w:p>
+      <w:pPr>
+        <w:pStyle w:val="NormalWeb"/>
+        <w:shd w:val="clear" w:color="auto" w:fill="FFFFFF"/>
+        <w:rPr>
+          <w:rFonts w:ascii="Arial" w:hAnsi="Arial" w:cs="Arial"/>
+          <w:color w:val="23282C"/>
+          <w:sz w:val="21"/>
+          <w:szCs w:val="21"/>
+        </w:rPr>
+      </w:pPr>
+      <w:r>
+        <w:rPr>
+          <w:rFonts w:ascii="Arial" w:hAnsi="Arial" w:cs="Arial"/>
+          <w:color w:val="23282C"/>
+          <w:sz w:val="21"/>
+          <w:szCs w:val="21"/>
+        </w:rPr>
+        <w:t> </w:t>
+      </w:r>
+    </w:p>
+    <w:p>
+      <w:pPr>
+        <w:pStyle w:val="Ttulo3"/>
+        <w:shd w:val="clear" w:color="auto" w:fill="FFFFFF"/>
+        <w:rPr>
+          <w:rFonts w:ascii="Arial" w:hAnsi="Arial" w:cs="Arial"/>
+          <w:color w:val="23282C"/>
+          <w:sz w:val="27"/>
+          <w:szCs w:val="27"/>
+        </w:rPr>
+      </w:pPr>
+      <w:r>
+        <w:rPr>
+          <w:rFonts w:ascii="Arial" w:hAnsi="Arial" w:cs="Arial"/>
+          <w:color w:val="434343"/>
+        </w:rPr>
+        <w:lastRenderedPageBreak/>
+        <w:t>Exercício</w:t>
+      </w:r>
+    </w:p>
+    <w:p>
+      <w:pPr>
+        <w:pStyle w:val="NormalWeb"/>
+        <w:shd w:val="clear" w:color="auto" w:fill="FFFFFF"/>
+        <w:rPr>
+          <w:rFonts w:ascii="Arial" w:hAnsi="Arial" w:cs="Arial"/>
+          <w:color w:val="23282C"/>
+          <w:sz w:val="21"/>
+          <w:szCs w:val="21"/>
+        </w:rPr>
+      </w:pPr>
+      <w:r>
+        <w:rPr>
+          <w:rFonts w:ascii="Arial" w:hAnsi="Arial" w:cs="Arial"/>
+          <w:color w:val="23282C"/>
+          <w:sz w:val="21"/>
+          <w:szCs w:val="21"/>
+        </w:rPr>
+        <w:t>Vamos adicionar algumas classes no nosso site e alterar alguns elementos, mas antes precisamos adicionar um arquivo CSS a nossa página.</w:t>
+      </w:r>
+    </w:p>
+    <w:p>
+      <w:pPr>
+        <w:pStyle w:val="NormalWeb"/>
+        <w:shd w:val="clear" w:color="auto" w:fill="FFFFFF"/>
+        <w:rPr>
+          <w:rFonts w:ascii="Arial" w:hAnsi="Arial" w:cs="Arial"/>
+          <w:color w:val="23282C"/>
+          <w:sz w:val="21"/>
+          <w:szCs w:val="21"/>
+        </w:rPr>
+      </w:pPr>
+      <w:r>
+        <w:rPr>
+          <w:rFonts w:ascii="Arial" w:hAnsi="Arial" w:cs="Arial"/>
+          <w:color w:val="23282C"/>
+          <w:sz w:val="21"/>
+          <w:szCs w:val="21"/>
+        </w:rPr>
+        <w:t>No módulo de HTML descobrimos que podemos adicionar CSS de duas formas, com o elemento </w:t>
+      </w:r>
+      <w:proofErr w:type="spellStart"/>
+      <w:r>
+        <w:rPr>
+          <w:rStyle w:val="nfase"/>
+          <w:rFonts w:ascii="Arial" w:hAnsi="Arial" w:cs="Arial"/>
+          <w:color w:val="23282C"/>
+          <w:sz w:val="21"/>
+          <w:szCs w:val="21"/>
+        </w:rPr>
+        <w:t>style</w:t>
+      </w:r>
+      <w:proofErr w:type="spellEnd"/>
+      <w:r>
+        <w:rPr>
+          <w:rFonts w:ascii="Arial" w:hAnsi="Arial" w:cs="Arial"/>
+          <w:color w:val="23282C"/>
+          <w:sz w:val="21"/>
+          <w:szCs w:val="21"/>
+        </w:rPr>
+        <w:t>, e assim suas regras ficarão no arquivo HTML, ou podemos criar um arquivo CSS e adicioná-lo na página através do elemento </w:t>
+      </w:r>
+      <w:r>
+        <w:rPr>
+          <w:rStyle w:val="nfase"/>
+          <w:rFonts w:ascii="Arial" w:hAnsi="Arial" w:cs="Arial"/>
+          <w:color w:val="23282C"/>
+          <w:sz w:val="21"/>
+          <w:szCs w:val="21"/>
+        </w:rPr>
+        <w:t>link</w:t>
+      </w:r>
+      <w:r>
+        <w:rPr>
+          <w:rFonts w:ascii="Arial" w:hAnsi="Arial" w:cs="Arial"/>
+          <w:color w:val="23282C"/>
+          <w:sz w:val="21"/>
+          <w:szCs w:val="21"/>
+        </w:rPr>
+        <w:t>, e é essa forma que usaremos.</w:t>
+      </w:r>
+    </w:p>
+    <w:p>
+      <w:pPr>
+        <w:pStyle w:val="NormalWeb"/>
+        <w:shd w:val="clear" w:color="auto" w:fill="FFFFFF"/>
+        <w:rPr>
+          <w:rFonts w:ascii="Arial" w:hAnsi="Arial" w:cs="Arial"/>
+          <w:color w:val="23282C"/>
+          <w:sz w:val="21"/>
+          <w:szCs w:val="21"/>
+        </w:rPr>
+      </w:pPr>
+      <w:r>
+        <w:rPr>
+          <w:rFonts w:ascii="Arial" w:hAnsi="Arial" w:cs="Arial"/>
+          <w:color w:val="23282C"/>
+          <w:sz w:val="21"/>
+          <w:szCs w:val="21"/>
+        </w:rPr>
+        <w:t>Crie um elemento </w:t>
+      </w:r>
+      <w:r>
+        <w:rPr>
+          <w:rStyle w:val="nfase"/>
+          <w:rFonts w:ascii="Arial" w:hAnsi="Arial" w:cs="Arial"/>
+          <w:color w:val="23282C"/>
+          <w:sz w:val="21"/>
+          <w:szCs w:val="21"/>
+        </w:rPr>
+        <w:t>link</w:t>
+      </w:r>
+      <w:r>
+        <w:rPr>
+          <w:rFonts w:ascii="Arial" w:hAnsi="Arial" w:cs="Arial"/>
+          <w:color w:val="23282C"/>
+          <w:sz w:val="21"/>
+          <w:szCs w:val="21"/>
+        </w:rPr>
+        <w:t xml:space="preserve"> dentro do </w:t>
+      </w:r>
+      <w:proofErr w:type="spellStart"/>
+      <w:r>
+        <w:rPr>
+          <w:rFonts w:ascii="Arial" w:hAnsi="Arial" w:cs="Arial"/>
+          <w:color w:val="23282C"/>
+          <w:sz w:val="21"/>
+          <w:szCs w:val="21"/>
+        </w:rPr>
+        <w:t>head</w:t>
+      </w:r>
+      <w:proofErr w:type="spellEnd"/>
+      <w:r>
+        <w:rPr>
+          <w:rFonts w:ascii="Arial" w:hAnsi="Arial" w:cs="Arial"/>
+          <w:color w:val="23282C"/>
+          <w:sz w:val="21"/>
+          <w:szCs w:val="21"/>
+        </w:rPr>
+        <w:t xml:space="preserve"> do seu arquivo e adicione os atributos </w:t>
+      </w:r>
+      <w:proofErr w:type="spellStart"/>
+      <w:r>
+        <w:rPr>
+          <w:rStyle w:val="nfase"/>
+          <w:rFonts w:ascii="Arial" w:hAnsi="Arial" w:cs="Arial"/>
+          <w:color w:val="23282C"/>
+          <w:sz w:val="21"/>
+          <w:szCs w:val="21"/>
+        </w:rPr>
+        <w:t>rel</w:t>
+      </w:r>
+      <w:proofErr w:type="spellEnd"/>
+      <w:r>
+        <w:rPr>
+          <w:rStyle w:val="nfase"/>
+          <w:rFonts w:ascii="Arial" w:hAnsi="Arial" w:cs="Arial"/>
+          <w:color w:val="23282C"/>
+          <w:sz w:val="21"/>
+          <w:szCs w:val="21"/>
+        </w:rPr>
+        <w:t>="</w:t>
+      </w:r>
+      <w:proofErr w:type="spellStart"/>
+      <w:r>
+        <w:rPr>
+          <w:rStyle w:val="nfase"/>
+          <w:rFonts w:ascii="Arial" w:hAnsi="Arial" w:cs="Arial"/>
+          <w:color w:val="23282C"/>
+          <w:sz w:val="21"/>
+          <w:szCs w:val="21"/>
+        </w:rPr>
+        <w:t>stylesheet</w:t>
+      </w:r>
+      <w:proofErr w:type="spellEnd"/>
+      <w:r>
+        <w:rPr>
+          <w:rStyle w:val="nfase"/>
+          <w:rFonts w:ascii="Arial" w:hAnsi="Arial" w:cs="Arial"/>
+          <w:color w:val="23282C"/>
+          <w:sz w:val="21"/>
+          <w:szCs w:val="21"/>
+        </w:rPr>
+        <w:t>"</w:t>
+      </w:r>
+      <w:r>
+        <w:rPr>
+          <w:rFonts w:ascii="Arial" w:hAnsi="Arial" w:cs="Arial"/>
+          <w:color w:val="23282C"/>
+          <w:sz w:val="21"/>
+          <w:szCs w:val="21"/>
+        </w:rPr>
+        <w:t> e </w:t>
+      </w:r>
+      <w:proofErr w:type="spellStart"/>
+      <w:r>
+        <w:rPr>
+          <w:rStyle w:val="nfase"/>
+          <w:rFonts w:ascii="Arial" w:hAnsi="Arial" w:cs="Arial"/>
+          <w:color w:val="23282C"/>
+          <w:sz w:val="21"/>
+          <w:szCs w:val="21"/>
+        </w:rPr>
+        <w:t>href</w:t>
+      </w:r>
+      <w:proofErr w:type="spellEnd"/>
+      <w:r>
+        <w:rPr>
+          <w:rStyle w:val="nfase"/>
+          <w:rFonts w:ascii="Arial" w:hAnsi="Arial" w:cs="Arial"/>
+          <w:color w:val="23282C"/>
+          <w:sz w:val="21"/>
+          <w:szCs w:val="21"/>
+        </w:rPr>
+        <w:t>="style.css"</w:t>
+      </w:r>
+      <w:r>
+        <w:rPr>
+          <w:rFonts w:ascii="Arial" w:hAnsi="Arial" w:cs="Arial"/>
+          <w:color w:val="23282C"/>
+          <w:sz w:val="21"/>
+          <w:szCs w:val="21"/>
+        </w:rPr>
+        <w:t>, o </w:t>
+      </w:r>
+      <w:proofErr w:type="spellStart"/>
+      <w:r>
+        <w:rPr>
+          <w:rStyle w:val="nfase"/>
+          <w:rFonts w:ascii="Arial" w:hAnsi="Arial" w:cs="Arial"/>
+          <w:color w:val="23282C"/>
+          <w:sz w:val="21"/>
+          <w:szCs w:val="21"/>
+        </w:rPr>
+        <w:t>rel</w:t>
+      </w:r>
+      <w:proofErr w:type="spellEnd"/>
+      <w:r>
+        <w:rPr>
+          <w:rFonts w:ascii="Arial" w:hAnsi="Arial" w:cs="Arial"/>
+          <w:color w:val="23282C"/>
+          <w:sz w:val="21"/>
+          <w:szCs w:val="21"/>
+        </w:rPr>
+        <w:t> denota o tipo de arquivo que estamos incluindo na página e o </w:t>
+      </w:r>
+      <w:proofErr w:type="spellStart"/>
+      <w:r>
+        <w:rPr>
+          <w:rStyle w:val="nfase"/>
+          <w:rFonts w:ascii="Arial" w:hAnsi="Arial" w:cs="Arial"/>
+          <w:color w:val="23282C"/>
+          <w:sz w:val="21"/>
+          <w:szCs w:val="21"/>
+        </w:rPr>
+        <w:t>href</w:t>
+      </w:r>
+      <w:proofErr w:type="spellEnd"/>
+      <w:r>
+        <w:rPr>
+          <w:rFonts w:ascii="Arial" w:hAnsi="Arial" w:cs="Arial"/>
+          <w:color w:val="23282C"/>
+          <w:sz w:val="21"/>
+          <w:szCs w:val="21"/>
+        </w:rPr>
+        <w:t> é o caminho para o arquivo. E na mesma pasta do arquivo </w:t>
+      </w:r>
+      <w:r>
+        <w:rPr>
+          <w:rStyle w:val="nfase"/>
+          <w:rFonts w:ascii="Arial" w:hAnsi="Arial" w:cs="Arial"/>
+          <w:color w:val="23282C"/>
+          <w:sz w:val="21"/>
+          <w:szCs w:val="21"/>
+        </w:rPr>
+        <w:t>HTML</w:t>
+      </w:r>
+      <w:r>
+        <w:rPr>
+          <w:rFonts w:ascii="Arial" w:hAnsi="Arial" w:cs="Arial"/>
+          <w:color w:val="23282C"/>
+          <w:sz w:val="21"/>
+          <w:szCs w:val="21"/>
+        </w:rPr>
+        <w:t> crie um arquivo chamado </w:t>
+      </w:r>
+      <w:r>
+        <w:rPr>
+          <w:rStyle w:val="nfase"/>
+          <w:rFonts w:ascii="Arial" w:hAnsi="Arial" w:cs="Arial"/>
+          <w:color w:val="23282C"/>
+          <w:sz w:val="21"/>
+          <w:szCs w:val="21"/>
+        </w:rPr>
+        <w:t>style.css</w:t>
+      </w:r>
+      <w:r>
+        <w:rPr>
+          <w:rFonts w:ascii="Arial" w:hAnsi="Arial" w:cs="Arial"/>
+          <w:color w:val="23282C"/>
+          <w:sz w:val="21"/>
+          <w:szCs w:val="21"/>
+        </w:rPr>
+        <w:t>.</w:t>
+      </w:r>
+    </w:p>
+    <w:p>
+      <w:pPr>
+        <w:pStyle w:val="NormalWeb"/>
+        <w:shd w:val="clear" w:color="auto" w:fill="FFFFFF"/>
+        <w:rPr>
+          <w:rFonts w:ascii="Arial" w:hAnsi="Arial" w:cs="Arial"/>
+          <w:color w:val="23282C"/>
+          <w:sz w:val="21"/>
+          <w:szCs w:val="21"/>
+        </w:rPr>
+      </w:pPr>
+      <w:r>
+        <w:rPr>
+          <w:rFonts w:ascii="Arial" w:hAnsi="Arial" w:cs="Arial"/>
+          <w:color w:val="23282C"/>
+          <w:sz w:val="21"/>
+          <w:szCs w:val="21"/>
+        </w:rPr>
+        <w:t>Agora sim vamos ao CSS, adicione um ID #title ao h1 da página, pois queremos que ele seja único, e depois adicione as classes .</w:t>
+      </w:r>
+      <w:proofErr w:type="spellStart"/>
+      <w:r>
+        <w:rPr>
+          <w:rFonts w:ascii="Arial" w:hAnsi="Arial" w:cs="Arial"/>
+          <w:color w:val="23282C"/>
+          <w:sz w:val="21"/>
+          <w:szCs w:val="21"/>
+        </w:rPr>
+        <w:t>subtitle</w:t>
+      </w:r>
+      <w:proofErr w:type="spellEnd"/>
+      <w:r>
+        <w:rPr>
+          <w:rFonts w:ascii="Arial" w:hAnsi="Arial" w:cs="Arial"/>
+          <w:color w:val="23282C"/>
+          <w:sz w:val="21"/>
+          <w:szCs w:val="21"/>
+        </w:rPr>
+        <w:t xml:space="preserve"> e .</w:t>
+      </w:r>
+      <w:proofErr w:type="spellStart"/>
+      <w:r>
+        <w:rPr>
+          <w:rFonts w:ascii="Arial" w:hAnsi="Arial" w:cs="Arial"/>
+          <w:color w:val="23282C"/>
+          <w:sz w:val="21"/>
+          <w:szCs w:val="21"/>
+        </w:rPr>
+        <w:t>post_title</w:t>
+      </w:r>
+      <w:proofErr w:type="spellEnd"/>
+      <w:r>
+        <w:rPr>
+          <w:rFonts w:ascii="Arial" w:hAnsi="Arial" w:cs="Arial"/>
+          <w:color w:val="23282C"/>
+          <w:sz w:val="21"/>
+          <w:szCs w:val="21"/>
+        </w:rPr>
+        <w:t xml:space="preserve"> ao h2 e h3, respectivamente.</w:t>
+      </w:r>
+    </w:p>
+    <w:p>
+      <w:pPr>
+        <w:pStyle w:val="NormalWeb"/>
+        <w:shd w:val="clear" w:color="auto" w:fill="FFFFFF"/>
+        <w:rPr>
+          <w:rFonts w:ascii="Arial" w:hAnsi="Arial" w:cs="Arial"/>
+          <w:color w:val="23282C"/>
+          <w:sz w:val="21"/>
+          <w:szCs w:val="21"/>
+        </w:rPr>
+      </w:pPr>
+      <w:r>
+        <w:rPr>
+          <w:rFonts w:ascii="Arial" w:hAnsi="Arial" w:cs="Arial"/>
+          <w:color w:val="23282C"/>
+          <w:sz w:val="21"/>
+          <w:szCs w:val="21"/>
+        </w:rPr>
+        <w:t>No arquivo CSS vamos mudar a cor desses três títulos, e depois alterar o tamanho da fonte do título da postagem.</w:t>
+      </w:r>
+    </w:p>
+    <w:p>
+      <w:pPr>
+        <w:pStyle w:val="NormalWeb"/>
+        <w:shd w:val="clear" w:color="auto" w:fill="FFFFFF"/>
+        <w:rPr>
+          <w:rFonts w:ascii="Arial" w:hAnsi="Arial" w:cs="Arial"/>
+          <w:color w:val="23282C"/>
+          <w:sz w:val="21"/>
+          <w:szCs w:val="21"/>
+        </w:rPr>
+      </w:pPr>
+      <w:r>
+        <w:rPr>
+          <w:rFonts w:ascii="Arial" w:hAnsi="Arial" w:cs="Arial"/>
+          <w:color w:val="23282C"/>
+          <w:sz w:val="21"/>
+          <w:szCs w:val="21"/>
+        </w:rPr>
+        <w:t> </w:t>
+      </w:r>
+    </w:p>
+    <w:p>
+      <w:pPr>
+        <w:pStyle w:val="Ttulo2"/>
+        <w:shd w:val="clear" w:color="auto" w:fill="FFFFFF"/>
+        <w:rPr>
+          <w:rFonts w:ascii="Arial" w:hAnsi="Arial" w:cs="Arial"/>
+          <w:color w:val="23282C"/>
+        </w:rPr>
+      </w:pPr>
+      <w:r>
+        <w:rPr>
+          <w:rFonts w:ascii="Arial" w:hAnsi="Arial" w:cs="Arial"/>
+          <w:color w:val="23282C"/>
+        </w:rPr>
+        <w:t>Box-model</w:t>
+      </w:r>
+    </w:p>
+    <w:p>
+      <w:pPr>
+        <w:pStyle w:val="NormalWeb"/>
+        <w:shd w:val="clear" w:color="auto" w:fill="FFFFFF"/>
+        <w:rPr>
+          <w:rFonts w:ascii="Arial" w:hAnsi="Arial" w:cs="Arial"/>
+          <w:color w:val="23282C"/>
+          <w:sz w:val="21"/>
+          <w:szCs w:val="21"/>
+        </w:rPr>
+      </w:pPr>
+      <w:r>
+        <w:rPr>
+          <w:rFonts w:ascii="Arial" w:hAnsi="Arial" w:cs="Arial"/>
+          <w:color w:val="23282C"/>
+          <w:sz w:val="21"/>
+          <w:szCs w:val="21"/>
+        </w:rPr>
+        <w:t xml:space="preserve">Quando estamos criando o layout de um site o navegador representa cada elemento HTML  como uma caixa retangular, isso é o box-model. E com CSS nós alteramos a aparência dessa caixa (largura, altura, cor de fundo, etc.). Essa caixa é composta por 4 áreas: o conteúdo, o </w:t>
+      </w:r>
+      <w:proofErr w:type="spellStart"/>
+      <w:r>
+        <w:rPr>
+          <w:rFonts w:ascii="Arial" w:hAnsi="Arial" w:cs="Arial"/>
+          <w:color w:val="23282C"/>
+          <w:sz w:val="21"/>
+          <w:szCs w:val="21"/>
+        </w:rPr>
+        <w:t>padding</w:t>
+      </w:r>
+      <w:proofErr w:type="spellEnd"/>
+      <w:r>
+        <w:rPr>
+          <w:rFonts w:ascii="Arial" w:hAnsi="Arial" w:cs="Arial"/>
+          <w:color w:val="23282C"/>
+          <w:sz w:val="21"/>
+          <w:szCs w:val="21"/>
+        </w:rPr>
+        <w:t>, a borda e a margem.</w:t>
+      </w:r>
+    </w:p>
+    <w:p>
+      <w:pPr>
+        <w:numPr>
+          <w:ilvl w:val="0"/>
+          <w:numId w:val="1"/>
+        </w:numPr>
+        <w:shd w:val="clear" w:color="auto" w:fill="FFFFFF"/>
+        <w:spacing w:before="100" w:beforeAutospacing="1" w:after="100" w:afterAutospacing="1" w:line="240" w:lineRule="auto"/>
+        <w:rPr>
+          <w:rFonts w:ascii="Arial" w:hAnsi="Arial" w:cs="Arial"/>
+          <w:color w:val="23282C"/>
+          <w:sz w:val="21"/>
+          <w:szCs w:val="21"/>
+        </w:rPr>
+      </w:pPr>
+      <w:r>
+        <w:rPr>
+          <w:rFonts w:ascii="Arial" w:hAnsi="Arial" w:cs="Arial"/>
+          <w:color w:val="23282C"/>
+          <w:sz w:val="21"/>
+          <w:szCs w:val="21"/>
+        </w:rPr>
+        <w:t>As margens (</w:t>
+      </w:r>
+      <w:proofErr w:type="spellStart"/>
+      <w:r>
+        <w:rPr>
+          <w:rFonts w:ascii="Arial" w:hAnsi="Arial" w:cs="Arial"/>
+          <w:color w:val="23282C"/>
+          <w:sz w:val="21"/>
+          <w:szCs w:val="21"/>
+        </w:rPr>
+        <w:t>margin</w:t>
+      </w:r>
+      <w:proofErr w:type="spellEnd"/>
+      <w:r>
+        <w:rPr>
+          <w:rFonts w:ascii="Arial" w:hAnsi="Arial" w:cs="Arial"/>
+          <w:color w:val="23282C"/>
+          <w:sz w:val="21"/>
+          <w:szCs w:val="21"/>
+        </w:rPr>
+        <w:t>) são espaçamentos entre elementos;</w:t>
+      </w:r>
+    </w:p>
+    <w:p>
+      <w:pPr>
+        <w:numPr>
+          <w:ilvl w:val="0"/>
+          <w:numId w:val="1"/>
+        </w:numPr>
+        <w:shd w:val="clear" w:color="auto" w:fill="FFFFFF"/>
+        <w:spacing w:before="100" w:beforeAutospacing="1" w:after="100" w:afterAutospacing="1" w:line="240" w:lineRule="auto"/>
+        <w:rPr>
+          <w:rFonts w:ascii="Arial" w:hAnsi="Arial" w:cs="Arial"/>
+          <w:color w:val="23282C"/>
+          <w:sz w:val="21"/>
+          <w:szCs w:val="21"/>
+        </w:rPr>
+      </w:pPr>
+      <w:r>
+        <w:rPr>
+          <w:rFonts w:ascii="Arial" w:hAnsi="Arial" w:cs="Arial"/>
+          <w:color w:val="23282C"/>
+          <w:sz w:val="21"/>
+          <w:szCs w:val="21"/>
+        </w:rPr>
+        <w:t>As bordas (</w:t>
+      </w:r>
+      <w:proofErr w:type="spellStart"/>
+      <w:r>
+        <w:rPr>
+          <w:rFonts w:ascii="Arial" w:hAnsi="Arial" w:cs="Arial"/>
+          <w:color w:val="23282C"/>
+          <w:sz w:val="21"/>
+          <w:szCs w:val="21"/>
+        </w:rPr>
+        <w:t>border</w:t>
+      </w:r>
+      <w:proofErr w:type="spellEnd"/>
+      <w:r>
+        <w:rPr>
+          <w:rFonts w:ascii="Arial" w:hAnsi="Arial" w:cs="Arial"/>
+          <w:color w:val="23282C"/>
+          <w:sz w:val="21"/>
+          <w:szCs w:val="21"/>
+        </w:rPr>
+        <w:t>) ;</w:t>
+      </w:r>
+    </w:p>
+    <w:p>
+      <w:pPr>
+        <w:numPr>
+          <w:ilvl w:val="0"/>
+          <w:numId w:val="1"/>
+        </w:numPr>
+        <w:shd w:val="clear" w:color="auto" w:fill="FFFFFF"/>
+        <w:spacing w:before="100" w:beforeAutospacing="1" w:after="100" w:afterAutospacing="1" w:line="240" w:lineRule="auto"/>
+        <w:rPr>
+          <w:rFonts w:ascii="Arial" w:hAnsi="Arial" w:cs="Arial"/>
+          <w:color w:val="23282C"/>
+          <w:sz w:val="21"/>
+          <w:szCs w:val="21"/>
+        </w:rPr>
+      </w:pPr>
+      <w:r>
+        <w:rPr>
+          <w:rFonts w:ascii="Arial" w:hAnsi="Arial" w:cs="Arial"/>
+          <w:color w:val="23282C"/>
+          <w:sz w:val="21"/>
+          <w:szCs w:val="21"/>
+        </w:rPr>
+        <w:t xml:space="preserve">O </w:t>
+      </w:r>
+      <w:proofErr w:type="spellStart"/>
+      <w:r>
+        <w:rPr>
+          <w:rFonts w:ascii="Arial" w:hAnsi="Arial" w:cs="Arial"/>
+          <w:color w:val="23282C"/>
+          <w:sz w:val="21"/>
+          <w:szCs w:val="21"/>
+        </w:rPr>
+        <w:t>padding</w:t>
+      </w:r>
+      <w:proofErr w:type="spellEnd"/>
+      <w:r>
+        <w:rPr>
+          <w:rFonts w:ascii="Arial" w:hAnsi="Arial" w:cs="Arial"/>
+          <w:color w:val="23282C"/>
+          <w:sz w:val="21"/>
+          <w:szCs w:val="21"/>
+        </w:rPr>
+        <w:t xml:space="preserve"> é um espaçamento entre as bordas e o conteúdo, a diferença para as margens é que declarações de imagem de fundo funcionam nele;</w:t>
+      </w:r>
+    </w:p>
+    <w:p>
+      <w:pPr>
+        <w:numPr>
+          <w:ilvl w:val="0"/>
+          <w:numId w:val="1"/>
+        </w:numPr>
+        <w:shd w:val="clear" w:color="auto" w:fill="FFFFFF"/>
+        <w:spacing w:before="100" w:beforeAutospacing="1" w:after="100" w:afterAutospacing="1" w:line="240" w:lineRule="auto"/>
+        <w:rPr>
+          <w:rFonts w:ascii="Arial" w:hAnsi="Arial" w:cs="Arial"/>
+          <w:color w:val="23282C"/>
+          <w:sz w:val="21"/>
+          <w:szCs w:val="21"/>
+        </w:rPr>
+      </w:pPr>
+      <w:r>
+        <w:rPr>
+          <w:rFonts w:ascii="Arial" w:hAnsi="Arial" w:cs="Arial"/>
+          <w:color w:val="23282C"/>
+          <w:sz w:val="21"/>
+          <w:szCs w:val="21"/>
+        </w:rPr>
+        <w:t>O conteúdo (</w:t>
+      </w:r>
+      <w:proofErr w:type="spellStart"/>
+      <w:r>
+        <w:rPr>
+          <w:rFonts w:ascii="Arial" w:hAnsi="Arial" w:cs="Arial"/>
+          <w:color w:val="23282C"/>
+          <w:sz w:val="21"/>
+          <w:szCs w:val="21"/>
+        </w:rPr>
+        <w:t>content</w:t>
+      </w:r>
+      <w:proofErr w:type="spellEnd"/>
+      <w:r>
+        <w:rPr>
+          <w:rFonts w:ascii="Arial" w:hAnsi="Arial" w:cs="Arial"/>
+          <w:color w:val="23282C"/>
+          <w:sz w:val="21"/>
+          <w:szCs w:val="21"/>
+        </w:rPr>
+        <w:t>) é o que o seu bloco representa, um texto, uma imagem, um vídeo;</w:t>
+      </w:r>
+    </w:p>
+    <w:p>
+      <w:pPr>
+        <w:shd w:val="clear" w:color="auto" w:fill="FFFFFF"/>
+        <w:spacing w:before="100" w:beforeAutospacing="1" w:after="100" w:afterAutospacing="1" w:line="240" w:lineRule="auto"/>
+        <w:rPr>
+          <w:rFonts w:ascii="Arial" w:hAnsi="Arial" w:cs="Arial"/>
+          <w:color w:val="23282C"/>
+          <w:sz w:val="21"/>
+          <w:szCs w:val="21"/>
+        </w:rPr>
+      </w:pPr>
+      <w:r>
+        <w:rPr>
+          <w:noProof/>
+        </w:rPr>
+        <w:lastRenderedPageBreak/>
+        <w:drawing>
+          <wp:inline distT="0" distB="0" distL="0" distR="0" wp14:anchorId="6D435B57" wp14:editId="0FF4229A">
+            <wp:extent cx="3600027" cy="2819400"/>
+            <wp:effectExtent l="0" t="0" r="635" b="0"/>
+            <wp:docPr id="3" name="Imagem 3"/>
+            <wp:cNvGraphicFramePr>
+              <a:graphicFrameLocks xmlns:a="http://schemas.openxmlformats.org/drawingml/2006/main" noChangeAspect="1"/>
+            </wp:cNvGraphicFramePr>
+            <a:graphic xmlns:a="http://schemas.openxmlformats.org/drawingml/2006/main">
+              <a:graphicData uri="http://schemas.openxmlformats.org/drawingml/2006/picture">
+                <pic:pic xmlns:pic="http://schemas.openxmlformats.org/drawingml/2006/picture">
+                  <pic:nvPicPr>
+                    <pic:cNvPr id="1" name=""/>
+                    <pic:cNvPicPr/>
+                  </pic:nvPicPr>
+                  <pic:blipFill>
+                    <a:blip r:embed="rId11"/>
+                    <a:stretch>
+                      <a:fillRect/>
+                    </a:stretch>
+                  </pic:blipFill>
+                  <pic:spPr>
+                    <a:xfrm>
+                      <a:off x="0" y="0"/>
+                      <a:ext cx="3608839" cy="2826301"/>
+                    </a:xfrm>
+                    <a:prstGeom prst="rect">
+                      <a:avLst/>
+                    </a:prstGeom>
+                  </pic:spPr>
+                </pic:pic>
+              </a:graphicData>
+            </a:graphic>
+          </wp:inline>
+        </w:drawing>
+      </w:r>
+    </w:p>
+    <w:p>
+      <w:pPr>
+        <w:pStyle w:val="NormalWeb"/>
+        <w:shd w:val="clear" w:color="auto" w:fill="FFFFFF"/>
+        <w:rPr>
+          <w:rFonts w:ascii="Arial" w:hAnsi="Arial" w:cs="Arial"/>
+          <w:color w:val="23282C"/>
+          <w:sz w:val="21"/>
+          <w:szCs w:val="21"/>
+        </w:rPr>
+      </w:pPr>
+      <w:r>
+        <w:rPr>
+          <w:rFonts w:ascii="Arial" w:hAnsi="Arial" w:cs="Arial"/>
+          <w:color w:val="23282C"/>
+          <w:sz w:val="21"/>
+          <w:szCs w:val="21"/>
+        </w:rPr>
+        <w:t> </w:t>
+      </w:r>
+    </w:p>
+    <w:p>
+      <w:pPr>
+        <w:pStyle w:val="Ttulo3"/>
+        <w:shd w:val="clear" w:color="auto" w:fill="FFFFFF"/>
+        <w:rPr>
+          <w:rFonts w:ascii="Arial" w:hAnsi="Arial" w:cs="Arial"/>
+          <w:color w:val="23282C"/>
+          <w:sz w:val="27"/>
+          <w:szCs w:val="27"/>
+        </w:rPr>
+      </w:pPr>
+      <w:r>
+        <w:rPr>
+          <w:rFonts w:ascii="Arial" w:hAnsi="Arial" w:cs="Arial"/>
+          <w:color w:val="434343"/>
+        </w:rPr>
+        <w:t>Exercício</w:t>
+      </w:r>
+    </w:p>
+    <w:p>
+      <w:pPr>
+        <w:pStyle w:val="NormalWeb"/>
+        <w:shd w:val="clear" w:color="auto" w:fill="FFFFFF"/>
+        <w:rPr>
+          <w:rFonts w:ascii="Arial" w:hAnsi="Arial" w:cs="Arial"/>
+          <w:color w:val="23282C"/>
+          <w:sz w:val="21"/>
+          <w:szCs w:val="21"/>
+        </w:rPr>
+      </w:pPr>
+      <w:r>
+        <w:rPr>
+          <w:rFonts w:ascii="Arial" w:hAnsi="Arial" w:cs="Arial"/>
+          <w:color w:val="23282C"/>
+          <w:sz w:val="21"/>
+          <w:szCs w:val="21"/>
+        </w:rPr>
+        <w:t>Para enxergamos o box-model vamos adicionar cores e bordas a alguns elementos.</w:t>
+      </w:r>
+    </w:p>
+    <w:p>
+      <w:pPr>
+        <w:pStyle w:val="NormalWeb"/>
+        <w:shd w:val="clear" w:color="auto" w:fill="FFFFFF"/>
+        <w:rPr>
+          <w:rFonts w:ascii="Arial" w:hAnsi="Arial" w:cs="Arial"/>
+          <w:color w:val="23282C"/>
+          <w:sz w:val="21"/>
+          <w:szCs w:val="21"/>
+        </w:rPr>
+      </w:pPr>
+      <w:r>
+        <w:rPr>
+          <w:rFonts w:ascii="Arial" w:hAnsi="Arial" w:cs="Arial"/>
+          <w:color w:val="23282C"/>
+          <w:sz w:val="21"/>
+          <w:szCs w:val="21"/>
+        </w:rPr>
+        <w:t>Primeiro adicionaremos uma cor de fundo para a visualização ficar mais fácil, usaremos a propriedade </w:t>
+      </w:r>
+      <w:r>
+        <w:rPr>
+          <w:rStyle w:val="nfase"/>
+          <w:rFonts w:ascii="Arial" w:hAnsi="Arial" w:cs="Arial"/>
+          <w:color w:val="23282C"/>
+          <w:sz w:val="21"/>
+          <w:szCs w:val="21"/>
+        </w:rPr>
+        <w:t>background</w:t>
+      </w:r>
+      <w:r>
+        <w:rPr>
+          <w:rFonts w:ascii="Arial" w:hAnsi="Arial" w:cs="Arial"/>
+          <w:color w:val="23282C"/>
+          <w:sz w:val="21"/>
+          <w:szCs w:val="21"/>
+        </w:rPr>
+        <w:t> com o valor </w:t>
+      </w:r>
+      <w:r>
+        <w:rPr>
+          <w:rStyle w:val="nfase"/>
+          <w:rFonts w:ascii="Arial" w:hAnsi="Arial" w:cs="Arial"/>
+          <w:color w:val="23282C"/>
+          <w:sz w:val="21"/>
+          <w:szCs w:val="21"/>
+        </w:rPr>
+        <w:t>#fcfcfc</w:t>
+      </w:r>
+      <w:r>
+        <w:rPr>
+          <w:rFonts w:ascii="Arial" w:hAnsi="Arial" w:cs="Arial"/>
+          <w:color w:val="23282C"/>
+          <w:sz w:val="21"/>
+          <w:szCs w:val="21"/>
+        </w:rPr>
+        <w:t> no elemento </w:t>
+      </w:r>
+      <w:proofErr w:type="spellStart"/>
+      <w:r>
+        <w:rPr>
+          <w:rStyle w:val="nfase"/>
+          <w:rFonts w:ascii="Arial" w:hAnsi="Arial" w:cs="Arial"/>
+          <w:color w:val="23282C"/>
+          <w:sz w:val="21"/>
+          <w:szCs w:val="21"/>
+        </w:rPr>
+        <w:t>body</w:t>
+      </w:r>
+      <w:proofErr w:type="spellEnd"/>
+      <w:r>
+        <w:rPr>
+          <w:rFonts w:ascii="Arial" w:hAnsi="Arial" w:cs="Arial"/>
+          <w:color w:val="23282C"/>
+          <w:sz w:val="21"/>
+          <w:szCs w:val="21"/>
+        </w:rPr>
+        <w:t>.</w:t>
+      </w:r>
+    </w:p>
+    <w:p>
+      <w:pPr>
+        <w:pStyle w:val="NormalWeb"/>
+        <w:shd w:val="clear" w:color="auto" w:fill="FFFFFF"/>
+        <w:rPr>
+          <w:rFonts w:ascii="Arial" w:hAnsi="Arial" w:cs="Arial"/>
+          <w:color w:val="23282C"/>
+          <w:sz w:val="21"/>
+          <w:szCs w:val="21"/>
+        </w:rPr>
+      </w:pPr>
+      <w:r>
+        <w:rPr>
+          <w:rFonts w:ascii="Arial" w:hAnsi="Arial" w:cs="Arial"/>
+          <w:color w:val="23282C"/>
+          <w:sz w:val="21"/>
+          <w:szCs w:val="21"/>
+        </w:rPr>
+        <w:t>Depois vamos adicionar uma classe ao &lt;</w:t>
+      </w:r>
+      <w:proofErr w:type="spellStart"/>
+      <w:r>
+        <w:rPr>
+          <w:rFonts w:ascii="Arial" w:hAnsi="Arial" w:cs="Arial"/>
+          <w:color w:val="23282C"/>
+          <w:sz w:val="21"/>
+          <w:szCs w:val="21"/>
+        </w:rPr>
+        <w:t>article</w:t>
+      </w:r>
+      <w:proofErr w:type="spellEnd"/>
+      <w:r>
+        <w:rPr>
+          <w:rFonts w:ascii="Arial" w:hAnsi="Arial" w:cs="Arial"/>
+          <w:color w:val="23282C"/>
+          <w:sz w:val="21"/>
+          <w:szCs w:val="21"/>
+        </w:rPr>
+        <w:t>&gt;, pode ser .post, e então vamos colocar a cor branca de fundo com a propriedade </w:t>
+      </w:r>
+      <w:r>
+        <w:rPr>
+          <w:rStyle w:val="nfase"/>
+          <w:rFonts w:ascii="Arial" w:hAnsi="Arial" w:cs="Arial"/>
+          <w:color w:val="23282C"/>
+          <w:sz w:val="21"/>
+          <w:szCs w:val="21"/>
+        </w:rPr>
+        <w:t>background</w:t>
+      </w:r>
+      <w:r>
+        <w:rPr>
+          <w:rFonts w:ascii="Arial" w:hAnsi="Arial" w:cs="Arial"/>
+          <w:color w:val="23282C"/>
+          <w:sz w:val="21"/>
+          <w:szCs w:val="21"/>
+        </w:rPr>
+        <w:t> e o valor </w:t>
+      </w:r>
+      <w:r>
+        <w:rPr>
+          <w:rStyle w:val="nfase"/>
+          <w:rFonts w:ascii="Arial" w:hAnsi="Arial" w:cs="Arial"/>
+          <w:color w:val="23282C"/>
+          <w:sz w:val="21"/>
+          <w:szCs w:val="21"/>
+        </w:rPr>
+        <w:t>#FFF</w:t>
+      </w:r>
+      <w:r>
+        <w:rPr>
+          <w:rFonts w:ascii="Arial" w:hAnsi="Arial" w:cs="Arial"/>
+          <w:color w:val="23282C"/>
+          <w:sz w:val="21"/>
+          <w:szCs w:val="21"/>
+        </w:rPr>
+        <w:t>. Agora conseguimos enxergar o </w:t>
+      </w:r>
+      <w:proofErr w:type="spellStart"/>
+      <w:r>
+        <w:rPr>
+          <w:rStyle w:val="nfase"/>
+          <w:rFonts w:ascii="Arial" w:hAnsi="Arial" w:cs="Arial"/>
+          <w:color w:val="23282C"/>
+          <w:sz w:val="21"/>
+          <w:szCs w:val="21"/>
+        </w:rPr>
+        <w:t>content</w:t>
+      </w:r>
+      <w:proofErr w:type="spellEnd"/>
+      <w:r>
+        <w:rPr>
+          <w:rFonts w:ascii="Arial" w:hAnsi="Arial" w:cs="Arial"/>
+          <w:color w:val="23282C"/>
+          <w:sz w:val="21"/>
+          <w:szCs w:val="21"/>
+        </w:rPr>
+        <w:t> do </w:t>
+      </w:r>
+      <w:r>
+        <w:rPr>
+          <w:rStyle w:val="nfase"/>
+          <w:rFonts w:ascii="Arial" w:hAnsi="Arial" w:cs="Arial"/>
+          <w:color w:val="23282C"/>
+          <w:sz w:val="21"/>
+          <w:szCs w:val="21"/>
+        </w:rPr>
+        <w:t>box-model</w:t>
+      </w:r>
+      <w:r>
+        <w:rPr>
+          <w:rFonts w:ascii="Arial" w:hAnsi="Arial" w:cs="Arial"/>
+          <w:color w:val="23282C"/>
+          <w:sz w:val="21"/>
+          <w:szCs w:val="21"/>
+        </w:rPr>
+        <w:t>.</w:t>
+      </w:r>
+    </w:p>
+    <w:p>
+      <w:pPr>
+        <w:pStyle w:val="NormalWeb"/>
+        <w:shd w:val="clear" w:color="auto" w:fill="FFFFFF"/>
+        <w:rPr>
+          <w:rFonts w:ascii="Arial" w:hAnsi="Arial" w:cs="Arial"/>
+          <w:color w:val="23282C"/>
+          <w:sz w:val="21"/>
+          <w:szCs w:val="21"/>
+        </w:rPr>
+      </w:pPr>
+      <w:r>
+        <w:rPr>
+          <w:rFonts w:ascii="Arial" w:hAnsi="Arial" w:cs="Arial"/>
+          <w:color w:val="23282C"/>
+          <w:sz w:val="21"/>
+          <w:szCs w:val="21"/>
+        </w:rPr>
+        <w:t>Vamos adicionar um </w:t>
+      </w:r>
+      <w:proofErr w:type="spellStart"/>
+      <w:r>
+        <w:rPr>
+          <w:rStyle w:val="nfase"/>
+          <w:rFonts w:ascii="Arial" w:hAnsi="Arial" w:cs="Arial"/>
+          <w:color w:val="23282C"/>
+          <w:sz w:val="21"/>
+          <w:szCs w:val="21"/>
+        </w:rPr>
+        <w:t>padding</w:t>
+      </w:r>
+      <w:proofErr w:type="spellEnd"/>
+      <w:r>
+        <w:rPr>
+          <w:rFonts w:ascii="Arial" w:hAnsi="Arial" w:cs="Arial"/>
+          <w:color w:val="23282C"/>
+          <w:sz w:val="21"/>
+          <w:szCs w:val="21"/>
+        </w:rPr>
+        <w:t> de 10 pixels neste mesmo </w:t>
+      </w:r>
+      <w:proofErr w:type="spellStart"/>
+      <w:r>
+        <w:rPr>
+          <w:rStyle w:val="nfase"/>
+          <w:rFonts w:ascii="Arial" w:hAnsi="Arial" w:cs="Arial"/>
+          <w:color w:val="23282C"/>
+          <w:sz w:val="21"/>
+          <w:szCs w:val="21"/>
+        </w:rPr>
+        <w:t>article</w:t>
+      </w:r>
+      <w:proofErr w:type="spellEnd"/>
+      <w:r>
+        <w:rPr>
+          <w:rFonts w:ascii="Arial" w:hAnsi="Arial" w:cs="Arial"/>
+          <w:color w:val="23282C"/>
+          <w:sz w:val="21"/>
+          <w:szCs w:val="21"/>
+        </w:rPr>
+        <w:t>. Perceberam o espaçamento que surgiu em volta do nosso conteúdo?</w:t>
+      </w:r>
+    </w:p>
+    <w:p>
+      <w:pPr>
+        <w:pStyle w:val="NormalWeb"/>
+        <w:shd w:val="clear" w:color="auto" w:fill="FFFFFF"/>
+        <w:rPr>
+          <w:rFonts w:ascii="Arial" w:hAnsi="Arial" w:cs="Arial"/>
+          <w:color w:val="23282C"/>
+          <w:sz w:val="21"/>
+          <w:szCs w:val="21"/>
+        </w:rPr>
+      </w:pPr>
+      <w:r>
+        <w:rPr>
+          <w:rFonts w:ascii="Arial" w:hAnsi="Arial" w:cs="Arial"/>
+          <w:color w:val="23282C"/>
+          <w:sz w:val="21"/>
+          <w:szCs w:val="21"/>
+        </w:rPr>
+        <w:t xml:space="preserve">Agora adicionamos um borda mais escura a ele com a propriedade </w:t>
+      </w:r>
+      <w:proofErr w:type="spellStart"/>
+      <w:r>
+        <w:rPr>
+          <w:rFonts w:ascii="Arial" w:hAnsi="Arial" w:cs="Arial"/>
+          <w:color w:val="23282C"/>
+          <w:sz w:val="21"/>
+          <w:szCs w:val="21"/>
+        </w:rPr>
+        <w:t>border</w:t>
+      </w:r>
+      <w:proofErr w:type="spellEnd"/>
+      <w:r>
+        <w:rPr>
+          <w:rFonts w:ascii="Arial" w:hAnsi="Arial" w:cs="Arial"/>
+          <w:color w:val="23282C"/>
+          <w:sz w:val="21"/>
+          <w:szCs w:val="21"/>
+        </w:rPr>
+        <w:t xml:space="preserve">. Vou falar mais detalhadamente sobre </w:t>
+      </w:r>
+      <w:proofErr w:type="spellStart"/>
+      <w:r>
+        <w:rPr>
+          <w:rFonts w:ascii="Arial" w:hAnsi="Arial" w:cs="Arial"/>
+          <w:color w:val="23282C"/>
+          <w:sz w:val="21"/>
+          <w:szCs w:val="21"/>
+        </w:rPr>
+        <w:t>border</w:t>
+      </w:r>
+      <w:proofErr w:type="spellEnd"/>
+      <w:r>
+        <w:rPr>
+          <w:rFonts w:ascii="Arial" w:hAnsi="Arial" w:cs="Arial"/>
+          <w:color w:val="23282C"/>
+          <w:sz w:val="21"/>
+          <w:szCs w:val="21"/>
+        </w:rPr>
+        <w:t xml:space="preserve"> mais a frente, mas por enquanto vamos deixar essa borda com 3 pixels de largura, o contorno sólido e a cor azul.</w:t>
+      </w:r>
+    </w:p>
+    <w:p>
+      <w:pPr>
+        <w:pStyle w:val="NormalWeb"/>
+        <w:shd w:val="clear" w:color="auto" w:fill="FFFFFF"/>
+        <w:rPr>
+          <w:rFonts w:ascii="Arial" w:hAnsi="Arial" w:cs="Arial"/>
+          <w:color w:val="23282C"/>
+          <w:sz w:val="21"/>
+          <w:szCs w:val="21"/>
+        </w:rPr>
+      </w:pPr>
+      <w:r>
+        <w:rPr>
+          <w:rFonts w:ascii="Arial" w:hAnsi="Arial" w:cs="Arial"/>
+          <w:color w:val="23282C"/>
+          <w:sz w:val="21"/>
+          <w:szCs w:val="21"/>
+        </w:rPr>
+        <w:t>E por último vamos adicionar uma margem do lado de fora do post com a propriedade </w:t>
+      </w:r>
+      <w:proofErr w:type="spellStart"/>
+      <w:r>
+        <w:rPr>
+          <w:rStyle w:val="nfase"/>
+          <w:rFonts w:ascii="Arial" w:hAnsi="Arial" w:cs="Arial"/>
+          <w:color w:val="23282C"/>
+          <w:sz w:val="21"/>
+          <w:szCs w:val="21"/>
+        </w:rPr>
+        <w:t>margin</w:t>
+      </w:r>
+      <w:proofErr w:type="spellEnd"/>
+      <w:r>
+        <w:rPr>
+          <w:rFonts w:ascii="Arial" w:hAnsi="Arial" w:cs="Arial"/>
+          <w:color w:val="23282C"/>
+          <w:sz w:val="21"/>
+          <w:szCs w:val="21"/>
+        </w:rPr>
+        <w:t> e o valor 10 pixels.</w:t>
+      </w:r>
+    </w:p>
+    <w:p>
+      <w:pPr>
+        <w:pStyle w:val="NormalWeb"/>
+        <w:shd w:val="clear" w:color="auto" w:fill="FFFFFF"/>
+        <w:rPr>
+          <w:rFonts w:ascii="Arial" w:hAnsi="Arial" w:cs="Arial"/>
+          <w:color w:val="23282C"/>
+          <w:sz w:val="21"/>
+          <w:szCs w:val="21"/>
+        </w:rPr>
+      </w:pPr>
+      <w:r>
+        <w:rPr>
+          <w:rFonts w:ascii="Arial" w:hAnsi="Arial" w:cs="Arial"/>
+          <w:color w:val="23282C"/>
+          <w:sz w:val="21"/>
+          <w:szCs w:val="21"/>
+        </w:rPr>
+        <w:t>E agora inspecionando o nosso elemento conseguimos todas aquelas camadas citadas antes: o conteúdo em azul, o </w:t>
+      </w:r>
+      <w:proofErr w:type="spellStart"/>
+      <w:r>
+        <w:rPr>
+          <w:rStyle w:val="nfase"/>
+          <w:rFonts w:ascii="Arial" w:hAnsi="Arial" w:cs="Arial"/>
+          <w:color w:val="23282C"/>
+          <w:sz w:val="21"/>
+          <w:szCs w:val="21"/>
+        </w:rPr>
+        <w:t>padding</w:t>
+      </w:r>
+      <w:proofErr w:type="spellEnd"/>
+      <w:r>
+        <w:rPr>
+          <w:rFonts w:ascii="Arial" w:hAnsi="Arial" w:cs="Arial"/>
+          <w:color w:val="23282C"/>
+          <w:sz w:val="21"/>
+          <w:szCs w:val="21"/>
+        </w:rPr>
+        <w:t> em verde, as bordas em marrom e as margens em laranja.</w:t>
+      </w:r>
+    </w:p>
+    <w:p>
+      <w:pPr>
+        <w:pStyle w:val="NormalWeb"/>
+        <w:shd w:val="clear" w:color="auto" w:fill="FFFFFF"/>
+        <w:rPr>
+          <w:rFonts w:ascii="Arial" w:hAnsi="Arial" w:cs="Arial"/>
+          <w:color w:val="23282C"/>
+          <w:sz w:val="21"/>
+          <w:szCs w:val="21"/>
+        </w:rPr>
+      </w:pPr>
+      <w:r>
+        <w:rPr>
+          <w:rFonts w:ascii="Arial" w:hAnsi="Arial" w:cs="Arial"/>
+          <w:color w:val="23282C"/>
+          <w:sz w:val="21"/>
+          <w:szCs w:val="21"/>
+        </w:rPr>
+        <w:t>E já que começamos a falar sobre bordas e cor de fundo, no próximo vídeo vamos nos aprofundar nessas propriedades.</w:t>
+      </w:r>
+    </w:p>
+    <w:p>
+      <w:pPr>
+        <w:pStyle w:val="NormalWeb"/>
+        <w:shd w:val="clear" w:color="auto" w:fill="FFFFFF"/>
+        <w:rPr>
+          <w:rFonts w:ascii="Arial" w:hAnsi="Arial" w:cs="Arial"/>
+          <w:color w:val="23282C"/>
+          <w:sz w:val="21"/>
+          <w:szCs w:val="21"/>
+        </w:rPr>
+      </w:pPr>
+      <w:r>
+        <w:rPr>
+          <w:rFonts w:ascii="Arial" w:hAnsi="Arial" w:cs="Arial"/>
+          <w:color w:val="23282C"/>
+          <w:sz w:val="21"/>
+          <w:szCs w:val="21"/>
+        </w:rPr>
+        <w:t> </w:t>
+      </w:r>
+    </w:p>
+    <w:p>
+      <w:pPr>
+        <w:pStyle w:val="Ttulo2"/>
+        <w:shd w:val="clear" w:color="auto" w:fill="FFFFFF"/>
+        <w:rPr>
+          <w:rFonts w:ascii="Arial" w:hAnsi="Arial" w:cs="Arial"/>
+          <w:color w:val="23282C"/>
+        </w:rPr>
+      </w:pPr>
+      <w:r>
+        <w:rPr>
+          <w:rFonts w:ascii="Arial" w:hAnsi="Arial" w:cs="Arial"/>
+          <w:color w:val="23282C"/>
+        </w:rPr>
+        <w:t>Estilizando elementos</w:t>
+      </w:r>
+    </w:p>
+    <w:p>
+      <w:pPr>
+        <w:pStyle w:val="NormalWeb"/>
+        <w:shd w:val="clear" w:color="auto" w:fill="FFFFFF"/>
+        <w:rPr>
+          <w:rFonts w:ascii="Arial" w:hAnsi="Arial" w:cs="Arial"/>
+          <w:color w:val="23282C"/>
+          <w:sz w:val="21"/>
+          <w:szCs w:val="21"/>
+        </w:rPr>
+      </w:pPr>
+      <w:r>
+        <w:rPr>
+          <w:rFonts w:ascii="Arial" w:hAnsi="Arial" w:cs="Arial"/>
+          <w:color w:val="23282C"/>
+          <w:sz w:val="21"/>
+          <w:szCs w:val="21"/>
+        </w:rPr>
+        <w:lastRenderedPageBreak/>
+        <w:t>Agora que entendemos o box-model podemos focar em deixar nosso site mais bonito, então vamos repassar pelas propriedades já citadas:</w:t>
+      </w:r>
+    </w:p>
+    <w:p>
+      <w:pPr>
+        <w:pStyle w:val="Ttulo3"/>
+        <w:shd w:val="clear" w:color="auto" w:fill="FFFFFF"/>
+        <w:rPr>
+          <w:rFonts w:ascii="Arial" w:hAnsi="Arial" w:cs="Arial"/>
+          <w:color w:val="23282C"/>
+          <w:sz w:val="27"/>
+          <w:szCs w:val="27"/>
+        </w:rPr>
+      </w:pPr>
+      <w:proofErr w:type="spellStart"/>
+      <w:r>
+        <w:rPr>
+          <w:rFonts w:ascii="Arial" w:hAnsi="Arial" w:cs="Arial"/>
+          <w:color w:val="434343"/>
+        </w:rPr>
+        <w:t>Padding</w:t>
+      </w:r>
+      <w:proofErr w:type="spellEnd"/>
+      <w:r>
+        <w:rPr>
+          <w:rFonts w:ascii="Arial" w:hAnsi="Arial" w:cs="Arial"/>
+          <w:color w:val="434343"/>
+        </w:rPr>
+        <w:t xml:space="preserve"> e </w:t>
+      </w:r>
+      <w:proofErr w:type="spellStart"/>
+      <w:r>
+        <w:rPr>
+          <w:rFonts w:ascii="Arial" w:hAnsi="Arial" w:cs="Arial"/>
+          <w:color w:val="434343"/>
+        </w:rPr>
+        <w:t>Margin</w:t>
+      </w:r>
+      <w:proofErr w:type="spellEnd"/>
+    </w:p>
+    <w:p>
+      <w:pPr>
+        <w:pStyle w:val="NormalWeb"/>
+        <w:shd w:val="clear" w:color="auto" w:fill="FFFFFF"/>
+        <w:rPr>
+          <w:rFonts w:ascii="Arial" w:hAnsi="Arial" w:cs="Arial"/>
+          <w:color w:val="23282C"/>
+          <w:sz w:val="21"/>
+          <w:szCs w:val="21"/>
+        </w:rPr>
+      </w:pPr>
+      <w:r>
+        <w:rPr>
+          <w:rFonts w:ascii="Arial" w:hAnsi="Arial" w:cs="Arial"/>
+          <w:color w:val="23282C"/>
+          <w:sz w:val="21"/>
+          <w:szCs w:val="21"/>
+        </w:rPr>
+        <w:t>Anteriormente usamos o </w:t>
+      </w:r>
+      <w:proofErr w:type="spellStart"/>
+      <w:r>
+        <w:rPr>
+          <w:rStyle w:val="nfase"/>
+          <w:rFonts w:ascii="Arial" w:hAnsi="Arial" w:cs="Arial"/>
+          <w:color w:val="23282C"/>
+          <w:sz w:val="21"/>
+          <w:szCs w:val="21"/>
+        </w:rPr>
+        <w:t>padding</w:t>
+      </w:r>
+      <w:proofErr w:type="spellEnd"/>
+      <w:r>
+        <w:rPr>
+          <w:rFonts w:ascii="Arial" w:hAnsi="Arial" w:cs="Arial"/>
+          <w:color w:val="23282C"/>
+          <w:sz w:val="21"/>
+          <w:szCs w:val="21"/>
+        </w:rPr>
+        <w:t> e o </w:t>
+      </w:r>
+      <w:proofErr w:type="spellStart"/>
+      <w:r>
+        <w:rPr>
+          <w:rStyle w:val="nfase"/>
+          <w:rFonts w:ascii="Arial" w:hAnsi="Arial" w:cs="Arial"/>
+          <w:color w:val="23282C"/>
+          <w:sz w:val="21"/>
+          <w:szCs w:val="21"/>
+        </w:rPr>
+        <w:t>margin</w:t>
+      </w:r>
+      <w:proofErr w:type="spellEnd"/>
+      <w:r>
+        <w:rPr>
+          <w:rFonts w:ascii="Arial" w:hAnsi="Arial" w:cs="Arial"/>
+          <w:color w:val="23282C"/>
+          <w:sz w:val="21"/>
+          <w:szCs w:val="21"/>
+        </w:rPr>
+        <w:t> da forma mais básica, com apenas um valor, mas eles são mais poderosos que isso. Se quisermos atribuir tamanhos diferentes para cada lado do </w:t>
+      </w:r>
+      <w:r>
+        <w:rPr>
+          <w:rStyle w:val="nfase"/>
+          <w:rFonts w:ascii="Arial" w:hAnsi="Arial" w:cs="Arial"/>
+          <w:color w:val="23282C"/>
+          <w:sz w:val="21"/>
+          <w:szCs w:val="21"/>
+        </w:rPr>
+        <w:t>box</w:t>
+      </w:r>
+      <w:r>
+        <w:rPr>
+          <w:rFonts w:ascii="Arial" w:hAnsi="Arial" w:cs="Arial"/>
+          <w:color w:val="23282C"/>
+          <w:sz w:val="21"/>
+          <w:szCs w:val="21"/>
+        </w:rPr>
+        <w:t> nós podemos, e vamos ver três formas de fazer isso.</w:t>
+      </w:r>
+    </w:p>
+    <w:p>
+      <w:pPr>
+        <w:pStyle w:val="NormalWeb"/>
+        <w:shd w:val="clear" w:color="auto" w:fill="FFFFFF"/>
+        <w:rPr>
+          <w:rFonts w:ascii="Arial" w:hAnsi="Arial" w:cs="Arial"/>
+          <w:color w:val="23282C"/>
+          <w:sz w:val="21"/>
+          <w:szCs w:val="21"/>
+        </w:rPr>
+      </w:pPr>
+      <w:r>
+        <w:rPr>
+          <w:rFonts w:ascii="Arial" w:hAnsi="Arial" w:cs="Arial"/>
+          <w:color w:val="23282C"/>
+          <w:sz w:val="21"/>
+          <w:szCs w:val="21"/>
+        </w:rPr>
+        <w:t> </w:t>
+      </w:r>
+    </w:p>
+    <w:p>
+      <w:pPr>
+        <w:pStyle w:val="NormalWeb"/>
+        <w:shd w:val="clear" w:color="auto" w:fill="FFFFFF"/>
+        <w:rPr>
+          <w:rFonts w:ascii="Arial" w:hAnsi="Arial" w:cs="Arial"/>
+          <w:color w:val="23282C"/>
+          <w:sz w:val="21"/>
+          <w:szCs w:val="21"/>
+        </w:rPr>
+      </w:pPr>
+      <w:r>
+        <w:rPr>
+          <w:rFonts w:ascii="Arial" w:hAnsi="Arial" w:cs="Arial"/>
+          <w:color w:val="23282C"/>
+          <w:sz w:val="21"/>
+          <w:szCs w:val="21"/>
+        </w:rPr>
+        <w:t>A primeira é colocando um valor para as partes superior e inferior e depois para os lados esquerdo e direito.</w:t>
+      </w:r>
+    </w:p>
+    <w:p>
+      <w:pPr>
+        <w:pStyle w:val="NormalWeb"/>
+        <w:shd w:val="clear" w:color="auto" w:fill="FFFFFF"/>
+        <w:rPr>
+          <w:rFonts w:ascii="Arial" w:hAnsi="Arial" w:cs="Arial"/>
+          <w:color w:val="23282C"/>
+          <w:sz w:val="21"/>
+          <w:szCs w:val="21"/>
+        </w:rPr>
+      </w:pPr>
+      <w:r>
+        <w:rPr>
+          <w:rFonts w:ascii="Arial" w:hAnsi="Arial" w:cs="Arial"/>
+          <w:color w:val="23282C"/>
+          <w:sz w:val="21"/>
+          <w:szCs w:val="21"/>
+        </w:rPr>
+        <w:t>O valor de 10 </w:t>
+      </w:r>
+      <w:r>
+        <w:rPr>
+          <w:rStyle w:val="nfase"/>
+          <w:rFonts w:ascii="Arial" w:hAnsi="Arial" w:cs="Arial"/>
+          <w:color w:val="23282C"/>
+          <w:sz w:val="21"/>
+          <w:szCs w:val="21"/>
+        </w:rPr>
+        <w:t>pixels</w:t>
+      </w:r>
+      <w:r>
+        <w:rPr>
+          <w:rFonts w:ascii="Arial" w:hAnsi="Arial" w:cs="Arial"/>
+          <w:color w:val="23282C"/>
+          <w:sz w:val="21"/>
+          <w:szCs w:val="21"/>
+        </w:rPr>
+        <w:t> se refere ao eixo Y, ou partes superior e inferior, e os 5 </w:t>
+      </w:r>
+      <w:r>
+        <w:rPr>
+          <w:rStyle w:val="nfase"/>
+          <w:rFonts w:ascii="Arial" w:hAnsi="Arial" w:cs="Arial"/>
+          <w:color w:val="23282C"/>
+          <w:sz w:val="21"/>
+          <w:szCs w:val="21"/>
+        </w:rPr>
+        <w:t>pixels</w:t>
+      </w:r>
+      <w:r>
+        <w:rPr>
+          <w:rFonts w:ascii="Arial" w:hAnsi="Arial" w:cs="Arial"/>
+          <w:color w:val="23282C"/>
+          <w:sz w:val="21"/>
+          <w:szCs w:val="21"/>
+        </w:rPr>
+        <w:t> se referem aos lados esquerdo e direito.</w:t>
+      </w:r>
+    </w:p>
+    <w:p>
+      <w:pPr>
+        <w:pStyle w:val="NormalWeb"/>
+        <w:shd w:val="clear" w:color="auto" w:fill="FFFFFF"/>
+        <w:rPr>
+          <w:rFonts w:ascii="Arial" w:hAnsi="Arial" w:cs="Arial"/>
+          <w:color w:val="23282C"/>
+          <w:sz w:val="21"/>
+          <w:szCs w:val="21"/>
+        </w:rPr>
+      </w:pPr>
+      <w:r>
+        <w:rPr>
+          <w:rFonts w:ascii="Arial" w:hAnsi="Arial" w:cs="Arial"/>
+          <w:color w:val="23282C"/>
+          <w:sz w:val="21"/>
+          <w:szCs w:val="21"/>
+        </w:rPr>
+        <w:t> </w:t>
+      </w:r>
+    </w:p>
+    <w:p>
+      <w:pPr>
+        <w:pStyle w:val="NormalWeb"/>
+        <w:shd w:val="clear" w:color="auto" w:fill="FFFFFF"/>
+        <w:rPr>
+          <w:rFonts w:ascii="Arial" w:hAnsi="Arial" w:cs="Arial"/>
+          <w:color w:val="23282C"/>
+          <w:sz w:val="21"/>
+          <w:szCs w:val="21"/>
+        </w:rPr>
+      </w:pPr>
+      <w:r>
+        <w:rPr>
+          <w:rFonts w:ascii="Arial" w:hAnsi="Arial" w:cs="Arial"/>
+          <w:color w:val="23282C"/>
+          <w:sz w:val="21"/>
+          <w:szCs w:val="21"/>
+        </w:rPr>
+        <w:t>A segunda forma é dando valores para cada lado do </w:t>
+      </w:r>
+      <w:r>
+        <w:rPr>
+          <w:rStyle w:val="nfase"/>
+          <w:rFonts w:ascii="Arial" w:hAnsi="Arial" w:cs="Arial"/>
+          <w:color w:val="23282C"/>
+          <w:sz w:val="21"/>
+          <w:szCs w:val="21"/>
+        </w:rPr>
+        <w:t>box</w:t>
+      </w:r>
+      <w:r>
+        <w:rPr>
+          <w:rFonts w:ascii="Arial" w:hAnsi="Arial" w:cs="Arial"/>
+          <w:color w:val="23282C"/>
+          <w:sz w:val="21"/>
+          <w:szCs w:val="21"/>
+        </w:rPr>
+        <w:t>.</w:t>
+      </w:r>
+    </w:p>
+    <w:p>
+      <w:pPr>
+        <w:pStyle w:val="NormalWeb"/>
+        <w:shd w:val="clear" w:color="auto" w:fill="FFFFFF"/>
+        <w:rPr>
+          <w:rFonts w:ascii="Arial" w:hAnsi="Arial" w:cs="Arial"/>
+          <w:color w:val="23282C"/>
+          <w:sz w:val="21"/>
+          <w:szCs w:val="21"/>
+        </w:rPr>
+      </w:pPr>
+      <w:r>
+        <w:rPr>
+          <w:rFonts w:ascii="Arial" w:hAnsi="Arial" w:cs="Arial"/>
+          <w:color w:val="23282C"/>
+          <w:sz w:val="21"/>
+          <w:szCs w:val="21"/>
+        </w:rPr>
+        <w:t>Então começamos pelo topo com 15 pixels, passamos o lado direito com 10 pixels, depois para a parte inferior com 5 pixels e por último o lado esquerdo com 0, e sempre nessa ordem.</w:t>
+      </w:r>
+    </w:p>
+    <w:p>
+      <w:pPr>
+        <w:pStyle w:val="NormalWeb"/>
+        <w:shd w:val="clear" w:color="auto" w:fill="FFFFFF"/>
+        <w:rPr>
+          <w:rFonts w:ascii="Arial" w:hAnsi="Arial" w:cs="Arial"/>
+          <w:color w:val="23282C"/>
+          <w:sz w:val="21"/>
+          <w:szCs w:val="21"/>
+        </w:rPr>
+      </w:pPr>
+      <w:r>
+        <w:rPr>
+          <w:rFonts w:ascii="Arial" w:hAnsi="Arial" w:cs="Arial"/>
+          <w:color w:val="23282C"/>
+          <w:sz w:val="21"/>
+          <w:szCs w:val="21"/>
+        </w:rPr>
+        <w:t>Uma boa dica também é que quando o valor for 0 não precisamos não precisamos colocar a unidade.</w:t>
+      </w:r>
+    </w:p>
+    <w:p>
+      <w:pPr>
+        <w:pStyle w:val="NormalWeb"/>
+        <w:shd w:val="clear" w:color="auto" w:fill="FFFFFF"/>
+        <w:rPr>
+          <w:rFonts w:ascii="Arial" w:hAnsi="Arial" w:cs="Arial"/>
+          <w:color w:val="23282C"/>
+          <w:sz w:val="21"/>
+          <w:szCs w:val="21"/>
+        </w:rPr>
+      </w:pPr>
+      <w:r>
+        <w:rPr>
+          <w:rFonts w:ascii="Arial" w:hAnsi="Arial" w:cs="Arial"/>
+          <w:color w:val="23282C"/>
+          <w:sz w:val="21"/>
+          <w:szCs w:val="21"/>
+        </w:rPr>
+        <w:t> </w:t>
+      </w:r>
+    </w:p>
+    <w:p>
+      <w:pPr>
+        <w:pStyle w:val="NormalWeb"/>
+        <w:shd w:val="clear" w:color="auto" w:fill="FFFFFF"/>
+        <w:rPr>
+          <w:rFonts w:ascii="Arial" w:hAnsi="Arial" w:cs="Arial"/>
+          <w:color w:val="23282C"/>
+          <w:sz w:val="21"/>
+          <w:szCs w:val="21"/>
+        </w:rPr>
+      </w:pPr>
+      <w:r>
+        <w:rPr>
+          <w:rFonts w:ascii="Arial" w:hAnsi="Arial" w:cs="Arial"/>
+          <w:color w:val="23282C"/>
+          <w:sz w:val="21"/>
+          <w:szCs w:val="21"/>
+        </w:rPr>
+        <w:t>A terceira forma é com as propriedades específicas para cada lado, até agora tínhamos visto atalhos para essas propriedades.</w:t>
+      </w:r>
+    </w:p>
+    <w:p>
+      <w:pPr>
+        <w:pStyle w:val="NormalWeb"/>
+        <w:shd w:val="clear" w:color="auto" w:fill="FFFFFF"/>
+        <w:rPr>
+          <w:rFonts w:ascii="Arial" w:hAnsi="Arial" w:cs="Arial"/>
+          <w:color w:val="23282C"/>
+          <w:sz w:val="21"/>
+          <w:szCs w:val="21"/>
+        </w:rPr>
+      </w:pPr>
+      <w:r>
+        <w:rPr>
+          <w:rFonts w:ascii="Arial" w:hAnsi="Arial" w:cs="Arial"/>
+          <w:color w:val="23282C"/>
+          <w:sz w:val="21"/>
+          <w:szCs w:val="21"/>
+        </w:rPr>
+        <w:t xml:space="preserve">Essa opção é mais usada quando temos o mesmo valor para 3 lados, e o quarto precisa ter um valor diferente, então usamos o </w:t>
+      </w:r>
+      <w:proofErr w:type="spellStart"/>
+      <w:r>
+        <w:rPr>
+          <w:rFonts w:ascii="Arial" w:hAnsi="Arial" w:cs="Arial"/>
+          <w:color w:val="23282C"/>
+          <w:sz w:val="21"/>
+          <w:szCs w:val="21"/>
+        </w:rPr>
+        <w:t>padding</w:t>
+      </w:r>
+      <w:proofErr w:type="spellEnd"/>
+      <w:r>
+        <w:rPr>
+          <w:rFonts w:ascii="Arial" w:hAnsi="Arial" w:cs="Arial"/>
+          <w:color w:val="23282C"/>
+          <w:sz w:val="21"/>
+          <w:szCs w:val="21"/>
+        </w:rPr>
+        <w:t xml:space="preserve"> com apenas um valor e uma dessas opções para representar o lado diferente.</w:t>
+      </w:r>
+    </w:p>
+    <w:p>
+      <w:pPr>
+        <w:pStyle w:val="NormalWeb"/>
+        <w:shd w:val="clear" w:color="auto" w:fill="FFFFFF"/>
+        <w:rPr>
+          <w:rFonts w:ascii="Arial" w:hAnsi="Arial" w:cs="Arial"/>
+          <w:color w:val="23282C"/>
+          <w:sz w:val="21"/>
+          <w:szCs w:val="21"/>
+        </w:rPr>
+      </w:pPr>
+      <w:r>
+        <w:rPr>
+          <w:rFonts w:ascii="Arial" w:hAnsi="Arial" w:cs="Arial"/>
+          <w:color w:val="23282C"/>
+          <w:sz w:val="21"/>
+          <w:szCs w:val="21"/>
+        </w:rPr>
+        <w:t> </w:t>
+      </w:r>
+    </w:p>
+    <w:p>
+      <w:pPr>
+        <w:pStyle w:val="Ttulo3"/>
+        <w:shd w:val="clear" w:color="auto" w:fill="FFFFFF"/>
+        <w:rPr>
+          <w:rFonts w:ascii="Arial" w:hAnsi="Arial" w:cs="Arial"/>
+          <w:color w:val="23282C"/>
+          <w:sz w:val="27"/>
+          <w:szCs w:val="27"/>
+        </w:rPr>
+      </w:pPr>
+      <w:r>
+        <w:rPr>
+          <w:rFonts w:ascii="Arial" w:hAnsi="Arial" w:cs="Arial"/>
+          <w:color w:val="434343"/>
+        </w:rPr>
+        <w:t>Background</w:t>
+      </w:r>
+    </w:p>
+    <w:p>
+      <w:pPr>
+        <w:pStyle w:val="NormalWeb"/>
+        <w:shd w:val="clear" w:color="auto" w:fill="FFFFFF"/>
+        <w:rPr>
+          <w:rFonts w:ascii="Arial" w:hAnsi="Arial" w:cs="Arial"/>
+          <w:color w:val="23282C"/>
+          <w:sz w:val="21"/>
+          <w:szCs w:val="21"/>
+        </w:rPr>
+      </w:pPr>
+      <w:r>
+        <w:rPr>
+          <w:rFonts w:ascii="Arial" w:hAnsi="Arial" w:cs="Arial"/>
+          <w:color w:val="23282C"/>
+          <w:sz w:val="21"/>
+          <w:szCs w:val="21"/>
+        </w:rPr>
+        <w:t>A propriedade </w:t>
+      </w:r>
+      <w:r>
+        <w:rPr>
+          <w:rStyle w:val="nfase"/>
+          <w:rFonts w:ascii="Arial" w:hAnsi="Arial" w:cs="Arial"/>
+          <w:color w:val="23282C"/>
+          <w:sz w:val="21"/>
+          <w:szCs w:val="21"/>
+        </w:rPr>
+        <w:t>background</w:t>
+      </w:r>
+      <w:r>
+        <w:rPr>
+          <w:rFonts w:ascii="Arial" w:hAnsi="Arial" w:cs="Arial"/>
+          <w:color w:val="23282C"/>
+          <w:sz w:val="21"/>
+          <w:szCs w:val="21"/>
+        </w:rPr>
+        <w:t> também é um atalho para várias propriedades, mas isso vocês podem absorver aos poucos, e uma boa opção de leitura é a documentação do MDN.</w:t>
+      </w:r>
+    </w:p>
+    <w:p>
+      <w:pPr>
+        <w:pStyle w:val="NormalWeb"/>
+        <w:shd w:val="clear" w:color="auto" w:fill="FFFFFF"/>
+        <w:rPr>
+          <w:rFonts w:ascii="Arial" w:hAnsi="Arial" w:cs="Arial"/>
+          <w:color w:val="23282C"/>
+          <w:sz w:val="21"/>
+          <w:szCs w:val="21"/>
+        </w:rPr>
+      </w:pPr>
+      <w:r>
+        <w:rPr>
+          <w:rFonts w:ascii="Arial" w:hAnsi="Arial" w:cs="Arial"/>
+          <w:color w:val="23282C"/>
+          <w:sz w:val="21"/>
+          <w:szCs w:val="21"/>
+        </w:rPr>
+        <w:t>Por enquanto veremos apenas como mudar a cor de fundo.</w:t>
+      </w:r>
+    </w:p>
+    <w:p>
+      <w:pPr>
+        <w:pStyle w:val="NormalWeb"/>
+        <w:shd w:val="clear" w:color="auto" w:fill="FFFFFF"/>
+        <w:rPr>
+          <w:rFonts w:ascii="Arial" w:hAnsi="Arial" w:cs="Arial"/>
+          <w:color w:val="23282C"/>
+          <w:sz w:val="21"/>
+          <w:szCs w:val="21"/>
+        </w:rPr>
+      </w:pPr>
+      <w:r>
+        <w:rPr>
+          <w:rFonts w:ascii="Arial" w:hAnsi="Arial" w:cs="Arial"/>
+          <w:color w:val="23282C"/>
+          <w:sz w:val="21"/>
+          <w:szCs w:val="21"/>
+        </w:rPr>
+        <w:t> </w:t>
+      </w:r>
+    </w:p>
+    <w:p>
+      <w:pPr>
+        <w:pStyle w:val="NormalWeb"/>
+        <w:shd w:val="clear" w:color="auto" w:fill="FFFFFF"/>
+        <w:rPr>
+          <w:rFonts w:ascii="Arial" w:hAnsi="Arial" w:cs="Arial"/>
+          <w:color w:val="23282C"/>
+          <w:sz w:val="21"/>
+          <w:szCs w:val="21"/>
+        </w:rPr>
+      </w:pPr>
+      <w:r>
+        <w:rPr>
+          <w:rFonts w:ascii="Arial" w:hAnsi="Arial" w:cs="Arial"/>
+          <w:color w:val="23282C"/>
+          <w:sz w:val="21"/>
+          <w:szCs w:val="21"/>
+        </w:rPr>
+        <w:t>E aqui temos 3 formas de colocar uma cor de fundo, e ainda existem outras.</w:t>
+      </w:r>
+    </w:p>
+    <w:p>
+      <w:pPr>
+        <w:pStyle w:val="NormalWeb"/>
+        <w:shd w:val="clear" w:color="auto" w:fill="FFFFFF"/>
+        <w:rPr>
+          <w:rFonts w:ascii="Arial" w:hAnsi="Arial" w:cs="Arial"/>
+          <w:color w:val="23282C"/>
+          <w:sz w:val="21"/>
+          <w:szCs w:val="21"/>
+        </w:rPr>
+      </w:pPr>
+      <w:r>
+        <w:rPr>
+          <w:rFonts w:ascii="Arial" w:hAnsi="Arial" w:cs="Arial"/>
+          <w:color w:val="23282C"/>
+          <w:sz w:val="21"/>
+          <w:szCs w:val="21"/>
+        </w:rPr>
+        <w:t>A primeira é pelo nome da cor em inglês, a segunda é pelo código hexadecimal e a terceira é usando apenas o atalho </w:t>
+      </w:r>
+      <w:r>
+        <w:rPr>
+          <w:rStyle w:val="nfase"/>
+          <w:rFonts w:ascii="Arial" w:hAnsi="Arial" w:cs="Arial"/>
+          <w:color w:val="23282C"/>
+          <w:sz w:val="21"/>
+          <w:szCs w:val="21"/>
+        </w:rPr>
+        <w:t>background</w:t>
+      </w:r>
+      <w:r>
+        <w:rPr>
+          <w:rFonts w:ascii="Arial" w:hAnsi="Arial" w:cs="Arial"/>
+          <w:color w:val="23282C"/>
+          <w:sz w:val="21"/>
+          <w:szCs w:val="21"/>
+        </w:rPr>
+        <w:t>.</w:t>
+      </w:r>
+    </w:p>
+    <w:p>
+      <w:pPr>
+        <w:pStyle w:val="NormalWeb"/>
+        <w:shd w:val="clear" w:color="auto" w:fill="FFFFFF"/>
+        <w:rPr>
+          <w:rFonts w:ascii="Arial" w:hAnsi="Arial" w:cs="Arial"/>
+          <w:color w:val="23282C"/>
+          <w:sz w:val="21"/>
+          <w:szCs w:val="21"/>
+        </w:rPr>
+      </w:pPr>
+      <w:r>
+        <w:rPr>
+          <w:rFonts w:ascii="Arial" w:hAnsi="Arial" w:cs="Arial"/>
+          <w:color w:val="23282C"/>
+          <w:sz w:val="21"/>
+          <w:szCs w:val="21"/>
+        </w:rPr>
+        <w:t> </w:t>
+      </w:r>
+    </w:p>
+    <w:p>
+      <w:pPr>
+        <w:pStyle w:val="Ttulo3"/>
+        <w:shd w:val="clear" w:color="auto" w:fill="FFFFFF"/>
+        <w:rPr>
+          <w:rFonts w:ascii="Arial" w:hAnsi="Arial" w:cs="Arial"/>
+          <w:color w:val="23282C"/>
+          <w:sz w:val="27"/>
+          <w:szCs w:val="27"/>
+        </w:rPr>
+      </w:pPr>
+      <w:proofErr w:type="spellStart"/>
+      <w:r>
+        <w:rPr>
+          <w:rFonts w:ascii="Arial" w:hAnsi="Arial" w:cs="Arial"/>
+          <w:color w:val="434343"/>
+        </w:rPr>
+        <w:lastRenderedPageBreak/>
+        <w:t>Border</w:t>
+      </w:r>
+      <w:proofErr w:type="spellEnd"/>
+    </w:p>
+    <w:p>
+      <w:pPr>
+        <w:pStyle w:val="NormalWeb"/>
+        <w:shd w:val="clear" w:color="auto" w:fill="FFFFFF"/>
+        <w:rPr>
+          <w:rFonts w:ascii="Arial" w:hAnsi="Arial" w:cs="Arial"/>
+          <w:color w:val="23282C"/>
+          <w:sz w:val="21"/>
+          <w:szCs w:val="21"/>
+        </w:rPr>
+      </w:pPr>
+      <w:r>
+        <w:rPr>
+          <w:rFonts w:ascii="Arial" w:hAnsi="Arial" w:cs="Arial"/>
+          <w:color w:val="23282C"/>
+          <w:sz w:val="21"/>
+          <w:szCs w:val="21"/>
+        </w:rPr>
+        <w:t>Vimos que a propriedade </w:t>
+      </w:r>
+      <w:proofErr w:type="spellStart"/>
+      <w:r>
+        <w:rPr>
+          <w:rStyle w:val="nfase"/>
+          <w:rFonts w:ascii="Arial" w:hAnsi="Arial" w:cs="Arial"/>
+          <w:color w:val="23282C"/>
+          <w:sz w:val="21"/>
+          <w:szCs w:val="21"/>
+        </w:rPr>
+        <w:t>border</w:t>
+      </w:r>
+      <w:proofErr w:type="spellEnd"/>
+      <w:r>
+        <w:rPr>
+          <w:rFonts w:ascii="Arial" w:hAnsi="Arial" w:cs="Arial"/>
+          <w:color w:val="23282C"/>
+          <w:sz w:val="21"/>
+          <w:szCs w:val="21"/>
+        </w:rPr>
+        <w:t> pode ter 3 valores: a largura, a cor e o estilo, mas existem algumas particularidades nisso.</w:t>
+      </w:r>
+    </w:p>
+    <w:p>
+      <w:pPr>
+        <w:pStyle w:val="NormalWeb"/>
+        <w:shd w:val="clear" w:color="auto" w:fill="FFFFFF"/>
+        <w:rPr>
+          <w:rFonts w:ascii="Arial" w:hAnsi="Arial" w:cs="Arial"/>
+          <w:color w:val="23282C"/>
+          <w:sz w:val="21"/>
+          <w:szCs w:val="21"/>
+        </w:rPr>
+      </w:pPr>
+      <w:r>
+        <w:rPr>
+          <w:rFonts w:ascii="Arial" w:hAnsi="Arial" w:cs="Arial"/>
+          <w:color w:val="23282C"/>
+          <w:sz w:val="21"/>
+          <w:szCs w:val="21"/>
+        </w:rPr>
+        <w:t xml:space="preserve">A largura pode ser usada com várias unidades, como </w:t>
+      </w:r>
+      <w:proofErr w:type="spellStart"/>
+      <w:r>
+        <w:rPr>
+          <w:rFonts w:ascii="Arial" w:hAnsi="Arial" w:cs="Arial"/>
+          <w:color w:val="23282C"/>
+          <w:sz w:val="21"/>
+          <w:szCs w:val="21"/>
+        </w:rPr>
+        <w:t>px</w:t>
+      </w:r>
+      <w:proofErr w:type="spellEnd"/>
+      <w:r>
+        <w:rPr>
+          <w:rFonts w:ascii="Arial" w:hAnsi="Arial" w:cs="Arial"/>
+          <w:color w:val="23282C"/>
+          <w:sz w:val="21"/>
+          <w:szCs w:val="21"/>
+        </w:rPr>
+        <w:t>, em e mm. A cor pode ser atribuída pelo nome ou por um código hexadecimal, assim como fizemos com o </w:t>
+      </w:r>
+      <w:r>
+        <w:rPr>
+          <w:rStyle w:val="nfase"/>
+          <w:rFonts w:ascii="Arial" w:hAnsi="Arial" w:cs="Arial"/>
+          <w:color w:val="23282C"/>
+          <w:sz w:val="21"/>
+          <w:szCs w:val="21"/>
+        </w:rPr>
+        <w:t>background</w:t>
+      </w:r>
+      <w:r>
+        <w:rPr>
+          <w:rFonts w:ascii="Arial" w:hAnsi="Arial" w:cs="Arial"/>
+          <w:color w:val="23282C"/>
+          <w:sz w:val="21"/>
+          <w:szCs w:val="21"/>
+        </w:rPr>
+        <w:t>, e o estilo é representada por palavras-chave, vamos ver algumas delas:</w:t>
+      </w:r>
+    </w:p>
+    <w:p>
+      <w:pPr>
+        <w:pStyle w:val="NormalWeb"/>
+        <w:shd w:val="clear" w:color="auto" w:fill="FFFFFF"/>
+        <w:rPr>
+          <w:rFonts w:ascii="Arial" w:hAnsi="Arial" w:cs="Arial"/>
+          <w:color w:val="23282C"/>
+          <w:sz w:val="21"/>
+          <w:szCs w:val="21"/>
+        </w:rPr>
+      </w:pPr>
+      <w:r>
+        <w:rPr>
+          <w:rFonts w:ascii="Arial" w:hAnsi="Arial" w:cs="Arial"/>
+          <w:color w:val="23282C"/>
+          <w:sz w:val="21"/>
+          <w:szCs w:val="21"/>
+        </w:rPr>
+        <w:t> </w:t>
+      </w:r>
+    </w:p>
+    <w:p>
+      <w:pPr>
+        <w:pStyle w:val="NormalWeb"/>
+        <w:shd w:val="clear" w:color="auto" w:fill="FFFFFF"/>
+        <w:rPr>
+          <w:rFonts w:ascii="Arial" w:hAnsi="Arial" w:cs="Arial"/>
+          <w:color w:val="23282C"/>
+          <w:sz w:val="21"/>
+          <w:szCs w:val="21"/>
+        </w:rPr>
+      </w:pPr>
+      <w:proofErr w:type="spellStart"/>
+      <w:r>
+        <w:rPr>
+          <w:rStyle w:val="Forte"/>
+          <w:rFonts w:ascii="Arial" w:eastAsiaTheme="majorEastAsia" w:hAnsi="Arial" w:cs="Arial"/>
+          <w:color w:val="23282C"/>
+          <w:sz w:val="21"/>
+          <w:szCs w:val="21"/>
+        </w:rPr>
+        <w:t>solid</w:t>
+      </w:r>
+      <w:proofErr w:type="spellEnd"/>
+      <w:r>
+        <w:rPr>
+          <w:rFonts w:ascii="Arial" w:hAnsi="Arial" w:cs="Arial"/>
+          <w:color w:val="23282C"/>
+          <w:sz w:val="21"/>
+          <w:szCs w:val="21"/>
+        </w:rPr>
+        <w:t>: mostra uma borda simples e reta;</w:t>
+      </w:r>
+    </w:p>
+    <w:p>
+      <w:pPr>
+        <w:pStyle w:val="NormalWeb"/>
+        <w:shd w:val="clear" w:color="auto" w:fill="FFFFFF"/>
+        <w:rPr>
+          <w:rFonts w:ascii="Arial" w:hAnsi="Arial" w:cs="Arial"/>
+          <w:color w:val="23282C"/>
+          <w:sz w:val="21"/>
+          <w:szCs w:val="21"/>
+        </w:rPr>
+      </w:pPr>
+      <w:proofErr w:type="spellStart"/>
+      <w:r>
+        <w:rPr>
+          <w:rStyle w:val="Forte"/>
+          <w:rFonts w:ascii="Arial" w:eastAsiaTheme="majorEastAsia" w:hAnsi="Arial" w:cs="Arial"/>
+          <w:color w:val="23282C"/>
+          <w:sz w:val="21"/>
+          <w:szCs w:val="21"/>
+        </w:rPr>
+        <w:t>dotted</w:t>
+      </w:r>
+      <w:proofErr w:type="spellEnd"/>
+      <w:r>
+        <w:rPr>
+          <w:rFonts w:ascii="Arial" w:hAnsi="Arial" w:cs="Arial"/>
+          <w:color w:val="23282C"/>
+          <w:sz w:val="21"/>
+          <w:szCs w:val="21"/>
+        </w:rPr>
+        <w:t>: são bolinhas com um pequeno espaçamento entre elas;</w:t>
+      </w:r>
+    </w:p>
+    <w:p>
+      <w:pPr>
+        <w:pStyle w:val="NormalWeb"/>
+        <w:shd w:val="clear" w:color="auto" w:fill="FFFFFF"/>
+        <w:rPr>
+          <w:rFonts w:ascii="Arial" w:hAnsi="Arial" w:cs="Arial"/>
+          <w:color w:val="23282C"/>
+          <w:sz w:val="21"/>
+          <w:szCs w:val="21"/>
+        </w:rPr>
+      </w:pPr>
+      <w:proofErr w:type="spellStart"/>
+      <w:r>
+        <w:rPr>
+          <w:rStyle w:val="Forte"/>
+          <w:rFonts w:ascii="Arial" w:eastAsiaTheme="majorEastAsia" w:hAnsi="Arial" w:cs="Arial"/>
+          <w:color w:val="23282C"/>
+          <w:sz w:val="21"/>
+          <w:szCs w:val="21"/>
+        </w:rPr>
+        <w:t>dashed</w:t>
+      </w:r>
+      <w:proofErr w:type="spellEnd"/>
+      <w:r>
+        <w:rPr>
+          <w:rFonts w:ascii="Arial" w:hAnsi="Arial" w:cs="Arial"/>
+          <w:color w:val="23282C"/>
+          <w:sz w:val="21"/>
+          <w:szCs w:val="21"/>
+        </w:rPr>
+        <w:t>: forma uma linha tracejada.</w:t>
+      </w:r>
+    </w:p>
+    <w:p>
+      <w:pPr>
+        <w:pStyle w:val="NormalWeb"/>
+        <w:shd w:val="clear" w:color="auto" w:fill="FFFFFF"/>
+        <w:rPr>
+          <w:rFonts w:ascii="Arial" w:hAnsi="Arial" w:cs="Arial"/>
+          <w:color w:val="23282C"/>
+          <w:sz w:val="21"/>
+          <w:szCs w:val="21"/>
+        </w:rPr>
+      </w:pPr>
+      <w:r>
+        <w:rPr>
+          <w:rFonts w:ascii="Arial" w:hAnsi="Arial" w:cs="Arial"/>
+          <w:color w:val="23282C"/>
+          <w:sz w:val="21"/>
+          <w:szCs w:val="21"/>
+        </w:rPr>
+        <w:t>E aproveitando que mostrei esse código temos que falar sobre como separar a estilização dos lados de uma borda.</w:t>
+      </w:r>
+    </w:p>
+    <w:p>
+      <w:pPr>
+        <w:pStyle w:val="NormalWeb"/>
+        <w:shd w:val="clear" w:color="auto" w:fill="FFFFFF"/>
+        <w:rPr>
+          <w:rFonts w:ascii="Arial" w:hAnsi="Arial" w:cs="Arial"/>
+          <w:color w:val="23282C"/>
+          <w:sz w:val="21"/>
+          <w:szCs w:val="21"/>
+        </w:rPr>
+      </w:pPr>
+      <w:r>
+        <w:rPr>
+          <w:rFonts w:ascii="Arial" w:hAnsi="Arial" w:cs="Arial"/>
+          <w:color w:val="23282C"/>
+          <w:sz w:val="21"/>
+          <w:szCs w:val="21"/>
+        </w:rPr>
+        <w:t>E se você não quiser usar a propriedade </w:t>
+      </w:r>
+      <w:proofErr w:type="spellStart"/>
+      <w:r>
+        <w:rPr>
+          <w:rStyle w:val="nfase"/>
+          <w:rFonts w:ascii="Arial" w:hAnsi="Arial" w:cs="Arial"/>
+          <w:color w:val="23282C"/>
+          <w:sz w:val="21"/>
+          <w:szCs w:val="21"/>
+        </w:rPr>
+        <w:t>border</w:t>
+      </w:r>
+      <w:proofErr w:type="spellEnd"/>
+      <w:r>
+        <w:rPr>
+          <w:rFonts w:ascii="Arial" w:hAnsi="Arial" w:cs="Arial"/>
+          <w:color w:val="23282C"/>
+          <w:sz w:val="21"/>
+          <w:szCs w:val="21"/>
+        </w:rPr>
+        <w:t> existem as propriedade específicas para cada aspecto de uma borda, são elas </w:t>
+      </w:r>
+      <w:proofErr w:type="spellStart"/>
+      <w:r>
+        <w:rPr>
+          <w:rStyle w:val="nfase"/>
+          <w:rFonts w:ascii="Arial" w:hAnsi="Arial" w:cs="Arial"/>
+          <w:color w:val="23282C"/>
+          <w:sz w:val="21"/>
+          <w:szCs w:val="21"/>
+        </w:rPr>
+        <w:t>border-width</w:t>
+      </w:r>
+      <w:proofErr w:type="spellEnd"/>
+      <w:r>
+        <w:rPr>
+          <w:rFonts w:ascii="Arial" w:hAnsi="Arial" w:cs="Arial"/>
+          <w:color w:val="23282C"/>
+          <w:sz w:val="21"/>
+          <w:szCs w:val="21"/>
+        </w:rPr>
+        <w:t> para a largura, </w:t>
+      </w:r>
+      <w:proofErr w:type="spellStart"/>
+      <w:r>
+        <w:rPr>
+          <w:rStyle w:val="nfase"/>
+          <w:rFonts w:ascii="Arial" w:hAnsi="Arial" w:cs="Arial"/>
+          <w:color w:val="23282C"/>
+          <w:sz w:val="21"/>
+          <w:szCs w:val="21"/>
+        </w:rPr>
+        <w:t>border</w:t>
+      </w:r>
+      <w:proofErr w:type="spellEnd"/>
+      <w:r>
+        <w:rPr>
+          <w:rStyle w:val="nfase"/>
+          <w:rFonts w:ascii="Arial" w:hAnsi="Arial" w:cs="Arial"/>
+          <w:color w:val="23282C"/>
+          <w:sz w:val="21"/>
+          <w:szCs w:val="21"/>
+        </w:rPr>
+        <w:t>-color</w:t>
+      </w:r>
+      <w:r>
+        <w:rPr>
+          <w:rFonts w:ascii="Arial" w:hAnsi="Arial" w:cs="Arial"/>
+          <w:color w:val="23282C"/>
+          <w:sz w:val="21"/>
+          <w:szCs w:val="21"/>
+        </w:rPr>
+        <w:t> para a cor e </w:t>
+      </w:r>
+      <w:proofErr w:type="spellStart"/>
+      <w:r>
+        <w:rPr>
+          <w:rStyle w:val="nfase"/>
+          <w:rFonts w:ascii="Arial" w:hAnsi="Arial" w:cs="Arial"/>
+          <w:color w:val="23282C"/>
+          <w:sz w:val="21"/>
+          <w:szCs w:val="21"/>
+        </w:rPr>
+        <w:t>border-style</w:t>
+      </w:r>
+      <w:proofErr w:type="spellEnd"/>
+      <w:r>
+        <w:rPr>
+          <w:rFonts w:ascii="Arial" w:hAnsi="Arial" w:cs="Arial"/>
+          <w:color w:val="23282C"/>
+          <w:sz w:val="21"/>
+          <w:szCs w:val="21"/>
+        </w:rPr>
+        <w:t> para o estilo.</w:t>
+      </w:r>
+    </w:p>
+    <w:p>
+      <w:pPr>
+        <w:pStyle w:val="NormalWeb"/>
+        <w:shd w:val="clear" w:color="auto" w:fill="FFFFFF"/>
+        <w:rPr>
+          <w:rFonts w:ascii="Arial" w:hAnsi="Arial" w:cs="Arial"/>
+          <w:color w:val="23282C"/>
+          <w:sz w:val="21"/>
+          <w:szCs w:val="21"/>
+        </w:rPr>
+      </w:pPr>
+      <w:r>
+        <w:rPr>
+          <w:rFonts w:ascii="Arial" w:hAnsi="Arial" w:cs="Arial"/>
+          <w:color w:val="23282C"/>
+          <w:sz w:val="21"/>
+          <w:szCs w:val="21"/>
+        </w:rPr>
+        <w:t>Aqui temos o mesmo código anterior de duas formas diferentes, a primeira com o atalho </w:t>
+      </w:r>
+      <w:proofErr w:type="spellStart"/>
+      <w:r>
+        <w:rPr>
+          <w:rStyle w:val="nfase"/>
+          <w:rFonts w:ascii="Arial" w:hAnsi="Arial" w:cs="Arial"/>
+          <w:color w:val="23282C"/>
+          <w:sz w:val="21"/>
+          <w:szCs w:val="21"/>
+        </w:rPr>
+        <w:t>border</w:t>
+      </w:r>
+      <w:proofErr w:type="spellEnd"/>
+      <w:r>
+        <w:rPr>
+          <w:rFonts w:ascii="Arial" w:hAnsi="Arial" w:cs="Arial"/>
+          <w:color w:val="23282C"/>
+          <w:sz w:val="21"/>
+          <w:szCs w:val="21"/>
+        </w:rPr>
+        <w:t> e a segunda com cada propriedade específica.</w:t>
+      </w:r>
+    </w:p>
+    <w:p>
+      <w:pPr>
+        <w:pStyle w:val="NormalWeb"/>
+        <w:shd w:val="clear" w:color="auto" w:fill="FFFFFF"/>
+        <w:rPr>
+          <w:rFonts w:ascii="Arial" w:hAnsi="Arial" w:cs="Arial"/>
+          <w:color w:val="23282C"/>
+          <w:sz w:val="21"/>
+          <w:szCs w:val="21"/>
+        </w:rPr>
+      </w:pPr>
+      <w:r>
+        <w:rPr>
+          <w:rFonts w:ascii="Arial" w:hAnsi="Arial" w:cs="Arial"/>
+          <w:color w:val="23282C"/>
+          <w:sz w:val="21"/>
+          <w:szCs w:val="21"/>
+        </w:rPr>
+        <w:t>E depois disso podemos juntar os lados com os aspectos de uma borda e criar uma regra mais específica ainda.</w:t>
+      </w:r>
+    </w:p>
+    <w:p>
+      <w:pPr>
+        <w:pStyle w:val="NormalWeb"/>
+        <w:shd w:val="clear" w:color="auto" w:fill="FFFFFF"/>
+        <w:rPr>
+          <w:rFonts w:ascii="Arial" w:hAnsi="Arial" w:cs="Arial"/>
+          <w:color w:val="23282C"/>
+          <w:sz w:val="21"/>
+          <w:szCs w:val="21"/>
+        </w:rPr>
+      </w:pPr>
+      <w:r>
+        <w:rPr>
+          <w:rFonts w:ascii="Arial" w:hAnsi="Arial" w:cs="Arial"/>
+          <w:color w:val="23282C"/>
+          <w:sz w:val="21"/>
+          <w:szCs w:val="21"/>
+        </w:rPr>
+        <w:t> </w:t>
+      </w:r>
+    </w:p>
+    <w:p>
+      <w:pPr>
+        <w:pStyle w:val="NormalWeb"/>
+        <w:shd w:val="clear" w:color="auto" w:fill="FFFFFF"/>
+        <w:rPr>
+          <w:rFonts w:ascii="Arial" w:hAnsi="Arial" w:cs="Arial"/>
+          <w:color w:val="23282C"/>
+          <w:sz w:val="21"/>
+          <w:szCs w:val="21"/>
+        </w:rPr>
+      </w:pPr>
+      <w:proofErr w:type="spellStart"/>
+      <w:r>
+        <w:rPr>
+          <w:rFonts w:ascii="Arial" w:hAnsi="Arial" w:cs="Arial"/>
+          <w:color w:val="434343"/>
+          <w:sz w:val="21"/>
+          <w:szCs w:val="21"/>
+        </w:rPr>
+        <w:t>Border-radius</w:t>
+      </w:r>
+      <w:proofErr w:type="spellEnd"/>
+    </w:p>
+    <w:p>
+      <w:pPr>
+        <w:pStyle w:val="NormalWeb"/>
+        <w:shd w:val="clear" w:color="auto" w:fill="FFFFFF"/>
+        <w:rPr>
+          <w:rFonts w:ascii="Arial" w:hAnsi="Arial" w:cs="Arial"/>
+          <w:color w:val="23282C"/>
+          <w:sz w:val="21"/>
+          <w:szCs w:val="21"/>
+        </w:rPr>
+      </w:pPr>
+      <w:r>
+        <w:rPr>
+          <w:rFonts w:ascii="Arial" w:hAnsi="Arial" w:cs="Arial"/>
+          <w:color w:val="23282C"/>
+          <w:sz w:val="21"/>
+          <w:szCs w:val="21"/>
+        </w:rPr>
+        <w:t>E a última propriedade é o </w:t>
+      </w:r>
+      <w:proofErr w:type="spellStart"/>
+      <w:r>
+        <w:rPr>
+          <w:rStyle w:val="nfase"/>
+          <w:rFonts w:ascii="Arial" w:hAnsi="Arial" w:cs="Arial"/>
+          <w:color w:val="23282C"/>
+          <w:sz w:val="21"/>
+          <w:szCs w:val="21"/>
+        </w:rPr>
+        <w:t>border-radius</w:t>
+      </w:r>
+      <w:proofErr w:type="spellEnd"/>
+      <w:r>
+        <w:rPr>
+          <w:rFonts w:ascii="Arial" w:hAnsi="Arial" w:cs="Arial"/>
+          <w:color w:val="23282C"/>
+          <w:sz w:val="21"/>
+          <w:szCs w:val="21"/>
+        </w:rPr>
+        <w:t>, ele permite arredondar os cantos de um elemento. Podemos usar várias unidades, mas as mais comuns são os pixels e a porcentagem.</w:t>
+      </w:r>
+    </w:p>
+    <w:p>
+      <w:pPr>
+        <w:pStyle w:val="NormalWeb"/>
+        <w:shd w:val="clear" w:color="auto" w:fill="FFFFFF"/>
+        <w:rPr>
+          <w:rFonts w:ascii="Arial" w:hAnsi="Arial" w:cs="Arial"/>
+          <w:color w:val="23282C"/>
+          <w:sz w:val="21"/>
+          <w:szCs w:val="21"/>
+        </w:rPr>
+      </w:pPr>
+      <w:r>
+        <w:rPr>
+          <w:rFonts w:ascii="Arial" w:hAnsi="Arial" w:cs="Arial"/>
+          <w:color w:val="23282C"/>
+          <w:sz w:val="21"/>
+          <w:szCs w:val="21"/>
+        </w:rPr>
+        <w:t>Colocando apenas um valor mudamos todos os cantos do elemento, mas seguindo aquela mesma ordem que vimos no </w:t>
+      </w:r>
+      <w:proofErr w:type="spellStart"/>
+      <w:r>
+        <w:rPr>
+          <w:rStyle w:val="nfase"/>
+          <w:rFonts w:ascii="Arial" w:hAnsi="Arial" w:cs="Arial"/>
+          <w:color w:val="23282C"/>
+          <w:sz w:val="21"/>
+          <w:szCs w:val="21"/>
+        </w:rPr>
+        <w:t>padding</w:t>
+      </w:r>
+      <w:proofErr w:type="spellEnd"/>
+      <w:r>
+        <w:rPr>
+          <w:rFonts w:ascii="Arial" w:hAnsi="Arial" w:cs="Arial"/>
+          <w:color w:val="23282C"/>
+          <w:sz w:val="21"/>
+          <w:szCs w:val="21"/>
+        </w:rPr>
+        <w:t> e </w:t>
+      </w:r>
+      <w:proofErr w:type="spellStart"/>
+      <w:r>
+        <w:rPr>
+          <w:rStyle w:val="nfase"/>
+          <w:rFonts w:ascii="Arial" w:hAnsi="Arial" w:cs="Arial"/>
+          <w:color w:val="23282C"/>
+          <w:sz w:val="21"/>
+          <w:szCs w:val="21"/>
+        </w:rPr>
+        <w:t>margin</w:t>
+      </w:r>
+      <w:proofErr w:type="spellEnd"/>
+      <w:r>
+        <w:rPr>
+          <w:rFonts w:ascii="Arial" w:hAnsi="Arial" w:cs="Arial"/>
+          <w:color w:val="23282C"/>
+          <w:sz w:val="21"/>
+          <w:szCs w:val="21"/>
+        </w:rPr>
+        <w:t> - topo, direita, inferior e esquerda -  conseguimos alterar cada canto separadamente.</w:t>
+      </w:r>
+    </w:p>
+    <w:p>
+      <w:pPr>
+        <w:pStyle w:val="Ttulo3"/>
+        <w:shd w:val="clear" w:color="auto" w:fill="FFFFFF"/>
+        <w:rPr>
+          <w:rFonts w:ascii="Arial" w:hAnsi="Arial" w:cs="Arial"/>
+          <w:color w:val="23282C"/>
+          <w:sz w:val="27"/>
+          <w:szCs w:val="27"/>
+        </w:rPr>
+      </w:pPr>
+      <w:r>
+        <w:rPr>
+          <w:rFonts w:ascii="Arial" w:hAnsi="Arial" w:cs="Arial"/>
+          <w:color w:val="23282C"/>
+        </w:rPr>
+        <w:t> </w:t>
+      </w:r>
+    </w:p>
+    <w:p>
+      <w:pPr>
+        <w:pStyle w:val="Ttulo3"/>
+        <w:shd w:val="clear" w:color="auto" w:fill="FFFFFF"/>
+        <w:rPr>
+          <w:rFonts w:ascii="Arial" w:hAnsi="Arial" w:cs="Arial"/>
+          <w:color w:val="23282C"/>
+        </w:rPr>
+      </w:pPr>
+      <w:r>
+        <w:rPr>
+          <w:rFonts w:ascii="Arial" w:hAnsi="Arial" w:cs="Arial"/>
+          <w:color w:val="434343"/>
+        </w:rPr>
+        <w:t>Exercício</w:t>
+      </w:r>
+    </w:p>
+    <w:p>
+      <w:pPr>
+        <w:pStyle w:val="NormalWeb"/>
+        <w:shd w:val="clear" w:color="auto" w:fill="FFFFFF"/>
+        <w:rPr>
+          <w:rFonts w:ascii="Arial" w:hAnsi="Arial" w:cs="Arial"/>
+          <w:color w:val="23282C"/>
+          <w:sz w:val="21"/>
+          <w:szCs w:val="21"/>
+        </w:rPr>
+      </w:pPr>
+      <w:r>
+        <w:rPr>
+          <w:rFonts w:ascii="Arial" w:hAnsi="Arial" w:cs="Arial"/>
+          <w:color w:val="23282C"/>
+          <w:sz w:val="21"/>
+          <w:szCs w:val="21"/>
+        </w:rPr>
+        <w:t>Neste exercício vamos deixar o nosso site um pouco mais bonito usando as propriedades que acabamos de ver.</w:t>
+      </w:r>
+    </w:p>
+    <w:p>
+      <w:pPr>
+        <w:pStyle w:val="NormalWeb"/>
+        <w:shd w:val="clear" w:color="auto" w:fill="FFFFFF"/>
+        <w:rPr>
+          <w:rFonts w:ascii="Arial" w:hAnsi="Arial" w:cs="Arial"/>
+          <w:color w:val="23282C"/>
+          <w:sz w:val="21"/>
+          <w:szCs w:val="21"/>
+        </w:rPr>
+      </w:pPr>
+      <w:r>
+        <w:rPr>
+          <w:rFonts w:ascii="Arial" w:hAnsi="Arial" w:cs="Arial"/>
+          <w:color w:val="23282C"/>
+          <w:sz w:val="21"/>
+          <w:szCs w:val="21"/>
+        </w:rPr>
+        <w:t xml:space="preserve">Vamos aumentar o </w:t>
+      </w:r>
+      <w:proofErr w:type="spellStart"/>
+      <w:r>
+        <w:rPr>
+          <w:rFonts w:ascii="Arial" w:hAnsi="Arial" w:cs="Arial"/>
+          <w:color w:val="23282C"/>
+          <w:sz w:val="21"/>
+          <w:szCs w:val="21"/>
+        </w:rPr>
+        <w:t>padding</w:t>
+      </w:r>
+      <w:proofErr w:type="spellEnd"/>
+      <w:r>
+        <w:rPr>
+          <w:rFonts w:ascii="Arial" w:hAnsi="Arial" w:cs="Arial"/>
+          <w:color w:val="23282C"/>
+          <w:sz w:val="21"/>
+          <w:szCs w:val="21"/>
+        </w:rPr>
+        <w:t xml:space="preserve"> para 15 pixels e colocar uma margem de também de 15 pixels só na parte de baixo do post.</w:t>
+      </w:r>
+    </w:p>
+    <w:p>
+      <w:pPr>
+        <w:pStyle w:val="NormalWeb"/>
+        <w:shd w:val="clear" w:color="auto" w:fill="FFFFFF"/>
+        <w:rPr>
+          <w:rFonts w:ascii="Arial" w:hAnsi="Arial" w:cs="Arial"/>
+          <w:color w:val="23282C"/>
+          <w:sz w:val="21"/>
+          <w:szCs w:val="21"/>
+        </w:rPr>
+      </w:pPr>
+      <w:r>
+        <w:rPr>
+          <w:rFonts w:ascii="Arial" w:hAnsi="Arial" w:cs="Arial"/>
+          <w:color w:val="23282C"/>
+          <w:sz w:val="21"/>
+          <w:szCs w:val="21"/>
+        </w:rPr>
+        <w:t>Quando olhamos para os textos percebemos que os espaçamentos estão diferentes do restante do post, então vamos padronizar isso.</w:t>
+      </w:r>
+    </w:p>
+    <w:p>
+      <w:pPr>
+        <w:pStyle w:val="NormalWeb"/>
+        <w:shd w:val="clear" w:color="auto" w:fill="FFFFFF"/>
+        <w:rPr>
+          <w:rFonts w:ascii="Arial" w:hAnsi="Arial" w:cs="Arial"/>
+          <w:color w:val="23282C"/>
+          <w:sz w:val="21"/>
+          <w:szCs w:val="21"/>
+        </w:rPr>
+      </w:pPr>
+      <w:r>
+        <w:rPr>
+          <w:rFonts w:ascii="Arial" w:hAnsi="Arial" w:cs="Arial"/>
+          <w:color w:val="23282C"/>
+          <w:sz w:val="21"/>
+          <w:szCs w:val="21"/>
+        </w:rPr>
+        <w:lastRenderedPageBreak/>
+        <w:t>No título do post vamos retirar todas as margens para depois colocar apenas uma margem inferior de 15 pixels. E no corpo do post precisamos adicionar uma classe e remover todas as margens para depois adicionar uma margem superior de 15 pixels.</w:t>
+      </w:r>
+    </w:p>
+    <w:p>
+      <w:pPr>
+        <w:pStyle w:val="NormalWeb"/>
+        <w:shd w:val="clear" w:color="auto" w:fill="FFFFFF"/>
+        <w:rPr>
+          <w:rFonts w:ascii="Arial" w:hAnsi="Arial" w:cs="Arial"/>
+          <w:color w:val="23282C"/>
+          <w:sz w:val="21"/>
+          <w:szCs w:val="21"/>
+        </w:rPr>
+      </w:pPr>
+      <w:r>
+        <w:rPr>
+          <w:rFonts w:ascii="Arial" w:hAnsi="Arial" w:cs="Arial"/>
+          <w:color w:val="23282C"/>
+          <w:sz w:val="21"/>
+          <w:szCs w:val="21"/>
+        </w:rPr>
+        <w:t xml:space="preserve">Podemos manter o background branco, mas vamos diminuir a largura das bordas para 2 pixels e mudar a cor para a mesma do texto - #505050 - e por último adicionaremos um </w:t>
+      </w:r>
+      <w:proofErr w:type="spellStart"/>
+      <w:r>
+        <w:rPr>
+          <w:rFonts w:ascii="Arial" w:hAnsi="Arial" w:cs="Arial"/>
+          <w:color w:val="23282C"/>
+          <w:sz w:val="21"/>
+          <w:szCs w:val="21"/>
+        </w:rPr>
+        <w:t>border-radius</w:t>
+      </w:r>
+      <w:proofErr w:type="spellEnd"/>
+      <w:r>
+        <w:rPr>
+          <w:rFonts w:ascii="Arial" w:hAnsi="Arial" w:cs="Arial"/>
+          <w:color w:val="23282C"/>
+          <w:sz w:val="21"/>
+          <w:szCs w:val="21"/>
+        </w:rPr>
+        <w:t xml:space="preserve">, 5 pixels são suficientes. Podemos adicionar esse mesmo de valor de </w:t>
+      </w:r>
+      <w:proofErr w:type="spellStart"/>
+      <w:r>
+        <w:rPr>
+          <w:rFonts w:ascii="Arial" w:hAnsi="Arial" w:cs="Arial"/>
+          <w:color w:val="23282C"/>
+          <w:sz w:val="21"/>
+          <w:szCs w:val="21"/>
+        </w:rPr>
+        <w:t>border-radius</w:t>
+      </w:r>
+      <w:proofErr w:type="spellEnd"/>
+      <w:r>
+        <w:rPr>
+          <w:rFonts w:ascii="Arial" w:hAnsi="Arial" w:cs="Arial"/>
+          <w:color w:val="23282C"/>
+          <w:sz w:val="21"/>
+          <w:szCs w:val="21"/>
+        </w:rPr>
+        <w:t xml:space="preserve"> na imagem, para isso vamos acrescentar uma </w:t>
+      </w:r>
+      <w:proofErr w:type="spellStart"/>
+      <w:r>
+        <w:rPr>
+          <w:rFonts w:ascii="Arial" w:hAnsi="Arial" w:cs="Arial"/>
+          <w:color w:val="23282C"/>
+          <w:sz w:val="21"/>
+          <w:szCs w:val="21"/>
+        </w:rPr>
+        <w:t>class</w:t>
+      </w:r>
+      <w:proofErr w:type="spellEnd"/>
+      <w:r>
+        <w:rPr>
+          <w:rFonts w:ascii="Arial" w:hAnsi="Arial" w:cs="Arial"/>
+          <w:color w:val="23282C"/>
+          <w:sz w:val="21"/>
+          <w:szCs w:val="21"/>
+        </w:rPr>
+        <w:t xml:space="preserve"> a imagem antes.</w:t>
+      </w:r>
+    </w:p>
+    <w:p>
+      <w:pPr>
+        <w:pStyle w:val="NormalWeb"/>
+        <w:shd w:val="clear" w:color="auto" w:fill="FFFFFF"/>
+        <w:rPr>
+          <w:rFonts w:ascii="Arial" w:hAnsi="Arial" w:cs="Arial"/>
+          <w:color w:val="23282C"/>
+          <w:sz w:val="21"/>
+          <w:szCs w:val="21"/>
+        </w:rPr>
+      </w:pPr>
+      <w:r>
+        <w:rPr>
+          <w:rFonts w:ascii="Arial" w:hAnsi="Arial" w:cs="Arial"/>
+          <w:color w:val="23282C"/>
+          <w:sz w:val="21"/>
+          <w:szCs w:val="21"/>
+        </w:rPr>
+        <w:t> </w:t>
+      </w:r>
+    </w:p>
+    <w:p>
+      <w:pPr>
+        <w:pStyle w:val="Ttulo2"/>
+        <w:shd w:val="clear" w:color="auto" w:fill="FFFFFF"/>
+        <w:rPr>
+          <w:rFonts w:ascii="Arial" w:hAnsi="Arial" w:cs="Arial"/>
+          <w:color w:val="23282C"/>
+        </w:rPr>
+      </w:pPr>
+      <w:r>
+        <w:rPr>
+          <w:rFonts w:ascii="Arial" w:hAnsi="Arial" w:cs="Arial"/>
+          <w:color w:val="23282C"/>
+        </w:rPr>
+        <w:t>Estilizando textos</w:t>
+      </w:r>
+    </w:p>
+    <w:p>
+      <w:pPr>
+        <w:pStyle w:val="NormalWeb"/>
+        <w:shd w:val="clear" w:color="auto" w:fill="FFFFFF"/>
+        <w:rPr>
+          <w:rFonts w:ascii="Arial" w:hAnsi="Arial" w:cs="Arial"/>
+          <w:color w:val="23282C"/>
+          <w:sz w:val="21"/>
+          <w:szCs w:val="21"/>
+        </w:rPr>
+      </w:pPr>
+      <w:r>
+        <w:rPr>
+          <w:rFonts w:ascii="Arial" w:hAnsi="Arial" w:cs="Arial"/>
+          <w:color w:val="23282C"/>
+          <w:sz w:val="21"/>
+          <w:szCs w:val="21"/>
+        </w:rPr>
+        <w:t>Já sabemos que podemos mudar cor e tamanho de algumas fontes, e agora vamos nos aprofundar nisso.</w:t>
+      </w:r>
+    </w:p>
+    <w:p>
+      <w:pPr>
+        <w:pStyle w:val="NormalWeb"/>
+        <w:shd w:val="clear" w:color="auto" w:fill="FFFFFF"/>
+        <w:rPr>
+          <w:rFonts w:ascii="Arial" w:hAnsi="Arial" w:cs="Arial"/>
+          <w:color w:val="23282C"/>
+          <w:sz w:val="21"/>
+          <w:szCs w:val="21"/>
+        </w:rPr>
+      </w:pPr>
+      <w:r>
+        <w:rPr>
+          <w:rFonts w:ascii="Arial" w:hAnsi="Arial" w:cs="Arial"/>
+          <w:color w:val="23282C"/>
+          <w:sz w:val="21"/>
+          <w:szCs w:val="21"/>
+        </w:rPr>
+        <w:t> </w:t>
+      </w:r>
+    </w:p>
+    <w:p>
+      <w:pPr>
+        <w:pStyle w:val="Ttulo3"/>
+        <w:shd w:val="clear" w:color="auto" w:fill="FFFFFF"/>
+        <w:rPr>
+          <w:rFonts w:ascii="Arial" w:hAnsi="Arial" w:cs="Arial"/>
+          <w:color w:val="434343"/>
+        </w:rPr>
+      </w:pPr>
+      <w:proofErr w:type="spellStart"/>
+      <w:r>
+        <w:rPr>
+          <w:rFonts w:ascii="Arial" w:hAnsi="Arial" w:cs="Arial"/>
+          <w:color w:val="434343"/>
+        </w:rPr>
+        <w:t>font-family</w:t>
+      </w:r>
+      <w:proofErr w:type="spellEnd"/>
+    </w:p>
     <w:p/>
+    <w:p>
+      <w:r>
+        <w:rPr>
+          <w:noProof/>
+        </w:rPr>
+        <w:drawing>
+          <wp:inline distT="0" distB="0" distL="0" distR="0" wp14:anchorId="500B7B29" wp14:editId="6D38EDF4">
+            <wp:extent cx="1566333" cy="1333888"/>
+            <wp:effectExtent l="0" t="0" r="0" b="0"/>
+            <wp:docPr id="5" name="Imagem 5"/>
+            <wp:cNvGraphicFramePr>
+              <a:graphicFrameLocks xmlns:a="http://schemas.openxmlformats.org/drawingml/2006/main" noChangeAspect="1"/>
+            </wp:cNvGraphicFramePr>
+            <a:graphic xmlns:a="http://schemas.openxmlformats.org/drawingml/2006/main">
+              <a:graphicData uri="http://schemas.openxmlformats.org/drawingml/2006/picture">
+                <pic:pic xmlns:pic="http://schemas.openxmlformats.org/drawingml/2006/picture">
+                  <pic:nvPicPr>
+                    <pic:cNvPr id="1" name=""/>
+                    <pic:cNvPicPr/>
+                  </pic:nvPicPr>
+                  <pic:blipFill>
+                    <a:blip r:embed="rId12"/>
+                    <a:stretch>
+                      <a:fillRect/>
+                    </a:stretch>
+                  </pic:blipFill>
+                  <pic:spPr>
+                    <a:xfrm>
+                      <a:off x="0" y="0"/>
+                      <a:ext cx="1577836" cy="1343684"/>
+                    </a:xfrm>
+                    <a:prstGeom prst="rect">
+                      <a:avLst/>
+                    </a:prstGeom>
+                  </pic:spPr>
+                </pic:pic>
+              </a:graphicData>
+            </a:graphic>
+          </wp:inline>
+        </w:drawing>
+      </w:r>
+    </w:p>
+    <w:p>
+      <w:pPr>
+        <w:pStyle w:val="NormalWeb"/>
+        <w:shd w:val="clear" w:color="auto" w:fill="FFFFFF"/>
+        <w:rPr>
+          <w:rFonts w:ascii="Arial" w:hAnsi="Arial" w:cs="Arial"/>
+          <w:color w:val="23282C"/>
+          <w:sz w:val="21"/>
+          <w:szCs w:val="21"/>
+        </w:rPr>
+      </w:pPr>
+      <w:r>
+        <w:rPr>
+          <w:rFonts w:ascii="Arial" w:hAnsi="Arial" w:cs="Arial"/>
+          <w:color w:val="23282C"/>
+          <w:sz w:val="21"/>
+          <w:szCs w:val="21"/>
+        </w:rPr>
+        <w:t xml:space="preserve">Com o </w:t>
+      </w:r>
+      <w:proofErr w:type="spellStart"/>
+      <w:r>
+        <w:rPr>
+          <w:rFonts w:ascii="Arial" w:hAnsi="Arial" w:cs="Arial"/>
+          <w:color w:val="23282C"/>
+          <w:sz w:val="21"/>
+          <w:szCs w:val="21"/>
+        </w:rPr>
+        <w:t>font-family</w:t>
+      </w:r>
+      <w:proofErr w:type="spellEnd"/>
+      <w:r>
+        <w:rPr>
+          <w:rFonts w:ascii="Arial" w:hAnsi="Arial" w:cs="Arial"/>
+          <w:color w:val="23282C"/>
+          <w:sz w:val="21"/>
+          <w:szCs w:val="21"/>
+        </w:rPr>
+        <w:t xml:space="preserve"> podemos alterar a fonte dos nossos textos, como uma fonte da internet ou uma que esteja instalada no nosso computador, mas vamos nos ater às fontes seguras, chamadas de web safe </w:t>
+      </w:r>
+      <w:proofErr w:type="spellStart"/>
+      <w:r>
+        <w:rPr>
+          <w:rFonts w:ascii="Arial" w:hAnsi="Arial" w:cs="Arial"/>
+          <w:color w:val="23282C"/>
+          <w:sz w:val="21"/>
+          <w:szCs w:val="21"/>
+        </w:rPr>
+        <w:t>fonts</w:t>
+      </w:r>
+      <w:proofErr w:type="spellEnd"/>
+      <w:r>
+        <w:rPr>
+          <w:rFonts w:ascii="Arial" w:hAnsi="Arial" w:cs="Arial"/>
+          <w:color w:val="23282C"/>
+          <w:sz w:val="21"/>
+          <w:szCs w:val="21"/>
+        </w:rPr>
+        <w:t>.</w:t>
+      </w:r>
+    </w:p>
+    <w:p>
+      <w:pPr>
+        <w:pStyle w:val="NormalWeb"/>
+        <w:shd w:val="clear" w:color="auto" w:fill="FFFFFF"/>
+        <w:rPr>
+          <w:rFonts w:ascii="Arial" w:hAnsi="Arial" w:cs="Arial"/>
+          <w:color w:val="23282C"/>
+          <w:sz w:val="21"/>
+          <w:szCs w:val="21"/>
+        </w:rPr>
+      </w:pPr>
+      <w:r>
+        <w:rPr>
+          <w:rFonts w:ascii="Arial" w:hAnsi="Arial" w:cs="Arial"/>
+          <w:color w:val="23282C"/>
+          <w:sz w:val="21"/>
+          <w:szCs w:val="21"/>
+        </w:rPr>
+        <w:t xml:space="preserve">Essas fontes são chamadas assim pois são encontradas em </w:t>
+      </w:r>
+      <w:proofErr w:type="spellStart"/>
+      <w:r>
+        <w:rPr>
+          <w:rFonts w:ascii="Arial" w:hAnsi="Arial" w:cs="Arial"/>
+          <w:color w:val="23282C"/>
+          <w:sz w:val="21"/>
+          <w:szCs w:val="21"/>
+        </w:rPr>
+        <w:t>quases</w:t>
+      </w:r>
+      <w:proofErr w:type="spellEnd"/>
+      <w:r>
+        <w:rPr>
+          <w:rFonts w:ascii="Arial" w:hAnsi="Arial" w:cs="Arial"/>
+          <w:color w:val="23282C"/>
+          <w:sz w:val="21"/>
+          <w:szCs w:val="21"/>
+        </w:rPr>
+        <w:t xml:space="preserve"> todos os sistemas e podem ser usadas sem preocupação.</w:t>
+      </w:r>
+    </w:p>
+    <w:p>
+      <w:pPr>
+        <w:pStyle w:val="NormalWeb"/>
+        <w:shd w:val="clear" w:color="auto" w:fill="FFFFFF"/>
+        <w:rPr>
+          <w:rFonts w:ascii="Arial" w:hAnsi="Arial" w:cs="Arial"/>
+          <w:color w:val="23282C"/>
+          <w:sz w:val="21"/>
+          <w:szCs w:val="21"/>
+        </w:rPr>
+      </w:pPr>
+      <w:r>
+        <w:rPr>
+          <w:rFonts w:ascii="Arial" w:hAnsi="Arial" w:cs="Arial"/>
+          <w:color w:val="23282C"/>
+          <w:sz w:val="21"/>
+          <w:szCs w:val="21"/>
+        </w:rPr>
+        <w:t> </w:t>
+      </w:r>
+    </w:p>
+    <w:p>
+      <w:pPr>
+        <w:pStyle w:val="Ttulo3"/>
+        <w:shd w:val="clear" w:color="auto" w:fill="FFFFFF"/>
+        <w:rPr>
+          <w:rFonts w:ascii="Arial" w:hAnsi="Arial" w:cs="Arial"/>
+          <w:color w:val="23282C"/>
+          <w:sz w:val="27"/>
+          <w:szCs w:val="27"/>
+        </w:rPr>
+      </w:pPr>
+      <w:proofErr w:type="spellStart"/>
+      <w:r>
+        <w:rPr>
+          <w:rFonts w:ascii="Arial" w:hAnsi="Arial" w:cs="Arial"/>
+          <w:color w:val="434343"/>
+        </w:rPr>
+        <w:t>font-size</w:t>
+      </w:r>
+      <w:proofErr w:type="spellEnd"/>
+    </w:p>
+    <w:p>
+      <w:pPr>
+        <w:pStyle w:val="NormalWeb"/>
+        <w:shd w:val="clear" w:color="auto" w:fill="FFFFFF"/>
+        <w:rPr>
+          <w:rFonts w:ascii="Arial" w:hAnsi="Arial" w:cs="Arial"/>
+          <w:color w:val="23282C"/>
+          <w:sz w:val="21"/>
+          <w:szCs w:val="21"/>
+        </w:rPr>
+      </w:pPr>
+      <w:r>
+        <w:rPr>
+          <w:rFonts w:ascii="Arial" w:hAnsi="Arial" w:cs="Arial"/>
+          <w:color w:val="23282C"/>
+          <w:sz w:val="21"/>
+          <w:szCs w:val="21"/>
+        </w:rPr>
+        <w:t xml:space="preserve">O </w:t>
+      </w:r>
+      <w:proofErr w:type="spellStart"/>
+      <w:r>
+        <w:rPr>
+          <w:rFonts w:ascii="Arial" w:hAnsi="Arial" w:cs="Arial"/>
+          <w:color w:val="23282C"/>
+          <w:sz w:val="21"/>
+          <w:szCs w:val="21"/>
+        </w:rPr>
+        <w:t>font-size</w:t>
+      </w:r>
+      <w:proofErr w:type="spellEnd"/>
+      <w:r>
+        <w:rPr>
+          <w:rFonts w:ascii="Arial" w:hAnsi="Arial" w:cs="Arial"/>
+          <w:color w:val="23282C"/>
+          <w:sz w:val="21"/>
+          <w:szCs w:val="21"/>
+        </w:rPr>
+        <w:t xml:space="preserve"> nos ajuda a mudar o tamanho do texto, existem algumas unidades de medida para ele mas por enquanto os pixels são suficientes para nós.</w:t>
+      </w:r>
+    </w:p>
+    <w:p>
+      <w:pPr>
+        <w:pStyle w:val="NormalWeb"/>
+        <w:shd w:val="clear" w:color="auto" w:fill="FFFFFF"/>
+        <w:rPr>
+          <w:rFonts w:ascii="Arial" w:hAnsi="Arial" w:cs="Arial"/>
+          <w:color w:val="23282C"/>
+          <w:sz w:val="21"/>
+          <w:szCs w:val="21"/>
+        </w:rPr>
+      </w:pPr>
+      <w:r>
+        <w:rPr>
+          <w:rFonts w:ascii="Arial" w:hAnsi="Arial" w:cs="Arial"/>
+          <w:color w:val="23282C"/>
+          <w:sz w:val="21"/>
+          <w:szCs w:val="21"/>
+        </w:rPr>
+        <w:t> </w:t>
+      </w:r>
+      <w:r>
+        <w:rPr>
+          <w:noProof/>
+        </w:rPr>
+        <w:drawing>
+          <wp:inline distT="0" distB="0" distL="0" distR="0" wp14:anchorId="1457CA86" wp14:editId="17E91DFC">
+            <wp:extent cx="1697567" cy="1492555"/>
+            <wp:effectExtent l="0" t="0" r="0" b="0"/>
+            <wp:docPr id="6" name="Imagem 6"/>
+            <wp:cNvGraphicFramePr>
+              <a:graphicFrameLocks xmlns:a="http://schemas.openxmlformats.org/drawingml/2006/main" noChangeAspect="1"/>
+            </wp:cNvGraphicFramePr>
+            <a:graphic xmlns:a="http://schemas.openxmlformats.org/drawingml/2006/main">
+              <a:graphicData uri="http://schemas.openxmlformats.org/drawingml/2006/picture">
+                <pic:pic xmlns:pic="http://schemas.openxmlformats.org/drawingml/2006/picture">
+                  <pic:nvPicPr>
+                    <pic:cNvPr id="1" name=""/>
+                    <pic:cNvPicPr/>
+                  </pic:nvPicPr>
+                  <pic:blipFill>
+                    <a:blip r:embed="rId13"/>
+                    <a:stretch>
+                      <a:fillRect/>
+                    </a:stretch>
+                  </pic:blipFill>
+                  <pic:spPr>
+                    <a:xfrm>
+                      <a:off x="0" y="0"/>
+                      <a:ext cx="1766272" cy="1552962"/>
+                    </a:xfrm>
+                    <a:prstGeom prst="rect">
+                      <a:avLst/>
+                    </a:prstGeom>
+                  </pic:spPr>
+                </pic:pic>
+              </a:graphicData>
+            </a:graphic>
+          </wp:inline>
+        </w:drawing>
+      </w:r>
+    </w:p>
+    <w:p>
+      <w:pPr>
+        <w:pStyle w:val="Ttulo3"/>
+        <w:shd w:val="clear" w:color="auto" w:fill="FFFFFF"/>
+        <w:rPr>
+          <w:rFonts w:ascii="Arial" w:hAnsi="Arial" w:cs="Arial"/>
+          <w:color w:val="23282C"/>
+          <w:sz w:val="27"/>
+          <w:szCs w:val="27"/>
+        </w:rPr>
+      </w:pPr>
+      <w:proofErr w:type="spellStart"/>
+      <w:r>
+        <w:rPr>
+          <w:rFonts w:ascii="Arial" w:hAnsi="Arial" w:cs="Arial"/>
+          <w:color w:val="434343"/>
+        </w:rPr>
+        <w:lastRenderedPageBreak/>
+        <w:t>font-style</w:t>
+      </w:r>
+      <w:proofErr w:type="spellEnd"/>
+    </w:p>
+    <w:p>
+      <w:pPr>
+        <w:pStyle w:val="NormalWeb"/>
+        <w:shd w:val="clear" w:color="auto" w:fill="FFFFFF"/>
+        <w:rPr>
+          <w:rFonts w:ascii="Arial" w:hAnsi="Arial" w:cs="Arial"/>
+          <w:color w:val="23282C"/>
+          <w:sz w:val="21"/>
+          <w:szCs w:val="21"/>
+        </w:rPr>
+      </w:pPr>
+      <w:r>
+        <w:rPr>
+          <w:rFonts w:ascii="Arial" w:hAnsi="Arial" w:cs="Arial"/>
+          <w:color w:val="23282C"/>
+          <w:sz w:val="21"/>
+          <w:szCs w:val="21"/>
+        </w:rPr>
+        <w:t xml:space="preserve">Usamos o </w:t>
+      </w:r>
+      <w:proofErr w:type="spellStart"/>
+      <w:r>
+        <w:rPr>
+          <w:rFonts w:ascii="Arial" w:hAnsi="Arial" w:cs="Arial"/>
+          <w:color w:val="23282C"/>
+          <w:sz w:val="21"/>
+          <w:szCs w:val="21"/>
+        </w:rPr>
+        <w:t>font-style</w:t>
+      </w:r>
+      <w:proofErr w:type="spellEnd"/>
+      <w:r>
+        <w:rPr>
+          <w:rFonts w:ascii="Arial" w:hAnsi="Arial" w:cs="Arial"/>
+          <w:color w:val="23282C"/>
+          <w:sz w:val="21"/>
+          <w:szCs w:val="21"/>
+        </w:rPr>
+        <w:t xml:space="preserve"> para </w:t>
+      </w:r>
+      <w:proofErr w:type="spellStart"/>
+      <w:r>
+        <w:rPr>
+          <w:rFonts w:ascii="Arial" w:hAnsi="Arial" w:cs="Arial"/>
+          <w:color w:val="23282C"/>
+          <w:sz w:val="21"/>
+          <w:szCs w:val="21"/>
+        </w:rPr>
+        <w:t>tornar</w:t>
+      </w:r>
+      <w:proofErr w:type="spellEnd"/>
+      <w:r>
+        <w:rPr>
+          <w:rFonts w:ascii="Arial" w:hAnsi="Arial" w:cs="Arial"/>
+          <w:color w:val="23282C"/>
+          <w:sz w:val="21"/>
+          <w:szCs w:val="21"/>
+        </w:rPr>
+        <w:t xml:space="preserve"> um texto itálico, na maioria das vezes você usará apenas o valor </w:t>
+      </w:r>
+      <w:proofErr w:type="spellStart"/>
+      <w:r>
+        <w:rPr>
+          <w:rStyle w:val="nfase"/>
+          <w:rFonts w:ascii="Arial" w:hAnsi="Arial" w:cs="Arial"/>
+          <w:color w:val="23282C"/>
+          <w:sz w:val="21"/>
+          <w:szCs w:val="21"/>
+        </w:rPr>
+        <w:t>italic</w:t>
+      </w:r>
+      <w:proofErr w:type="spellEnd"/>
+      <w:r>
+        <w:rPr>
+          <w:rFonts w:ascii="Arial" w:hAnsi="Arial" w:cs="Arial"/>
+          <w:color w:val="23282C"/>
+          <w:sz w:val="21"/>
+          <w:szCs w:val="21"/>
+        </w:rPr>
+        <w:t> para ele, mas se precisar tirar o itálico de um texto você pode usar o valor </w:t>
+      </w:r>
+      <w:r>
+        <w:rPr>
+          <w:rStyle w:val="nfase"/>
+          <w:rFonts w:ascii="Arial" w:hAnsi="Arial" w:cs="Arial"/>
+          <w:color w:val="23282C"/>
+          <w:sz w:val="21"/>
+          <w:szCs w:val="21"/>
+        </w:rPr>
+        <w:t>normal</w:t>
+      </w:r>
+      <w:r>
+        <w:rPr>
+          <w:rFonts w:ascii="Arial" w:hAnsi="Arial" w:cs="Arial"/>
+          <w:color w:val="23282C"/>
+          <w:sz w:val="21"/>
+          <w:szCs w:val="21"/>
+        </w:rPr>
+        <w:t>.</w:t>
+      </w:r>
+    </w:p>
+    <w:p>
+      <w:pPr>
+        <w:pStyle w:val="NormalWeb"/>
+        <w:shd w:val="clear" w:color="auto" w:fill="FFFFFF"/>
+        <w:rPr>
+          <w:rFonts w:ascii="Arial" w:hAnsi="Arial" w:cs="Arial"/>
+          <w:color w:val="23282C"/>
+          <w:sz w:val="21"/>
+          <w:szCs w:val="21"/>
+        </w:rPr>
+      </w:pPr>
+      <w:r>
+        <w:rPr>
+          <w:noProof/>
+        </w:rPr>
+        <w:drawing>
+          <wp:inline distT="0" distB="0" distL="0" distR="0" wp14:anchorId="569AAF43" wp14:editId="573D0777">
+            <wp:extent cx="2582333" cy="2180590"/>
+            <wp:effectExtent l="0" t="0" r="8890" b="0"/>
+            <wp:docPr id="7" name="Imagem 7"/>
+            <wp:cNvGraphicFramePr>
+              <a:graphicFrameLocks xmlns:a="http://schemas.openxmlformats.org/drawingml/2006/main" noChangeAspect="1"/>
+            </wp:cNvGraphicFramePr>
+            <a:graphic xmlns:a="http://schemas.openxmlformats.org/drawingml/2006/main">
+              <a:graphicData uri="http://schemas.openxmlformats.org/drawingml/2006/picture">
+                <pic:pic xmlns:pic="http://schemas.openxmlformats.org/drawingml/2006/picture">
+                  <pic:nvPicPr>
+                    <pic:cNvPr id="1" name=""/>
+                    <pic:cNvPicPr/>
+                  </pic:nvPicPr>
+                  <pic:blipFill>
+                    <a:blip r:embed="rId14"/>
+                    <a:stretch>
+                      <a:fillRect/>
+                    </a:stretch>
+                  </pic:blipFill>
+                  <pic:spPr>
+                    <a:xfrm>
+                      <a:off x="0" y="0"/>
+                      <a:ext cx="2588184" cy="2185531"/>
+                    </a:xfrm>
+                    <a:prstGeom prst="rect">
+                      <a:avLst/>
+                    </a:prstGeom>
+                  </pic:spPr>
+                </pic:pic>
+              </a:graphicData>
+            </a:graphic>
+          </wp:inline>
+        </w:drawing>
+      </w:r>
+    </w:p>
+    <w:p>
+      <w:pPr>
+        <w:pStyle w:val="Ttulo3"/>
+        <w:shd w:val="clear" w:color="auto" w:fill="FFFFFF"/>
+        <w:rPr>
+          <w:rFonts w:ascii="Arial" w:hAnsi="Arial" w:cs="Arial"/>
+          <w:color w:val="23282C"/>
+          <w:sz w:val="27"/>
+          <w:szCs w:val="27"/>
+        </w:rPr>
+      </w:pPr>
+      <w:r>
+        <w:rPr>
+          <w:rFonts w:ascii="Arial" w:hAnsi="Arial" w:cs="Arial"/>
+          <w:color w:val="23282C"/>
+          <w:sz w:val="21"/>
+          <w:szCs w:val="21"/>
+        </w:rPr>
+        <w:t> </w:t>
+      </w:r>
+      <w:proofErr w:type="spellStart"/>
+      <w:r>
+        <w:rPr>
+          <w:rFonts w:ascii="Arial" w:hAnsi="Arial" w:cs="Arial"/>
+          <w:color w:val="434343"/>
+        </w:rPr>
+        <w:t>F</w:t>
+      </w:r>
+      <w:r>
+        <w:rPr>
+          <w:rFonts w:ascii="Arial" w:hAnsi="Arial" w:cs="Arial"/>
+          <w:color w:val="434343"/>
+        </w:rPr>
+        <w:t>ont</w:t>
+      </w:r>
+      <w:r>
+        <w:rPr>
+          <w:rFonts w:ascii="Arial" w:hAnsi="Arial" w:cs="Arial"/>
+          <w:color w:val="434343"/>
+        </w:rPr>
+        <w:t>-weight</w:t>
+      </w:r>
+      <w:proofErr w:type="spellEnd"/>
+    </w:p>
+    <w:p>
+      <w:pPr>
+        <w:pStyle w:val="NormalWeb"/>
+        <w:shd w:val="clear" w:color="auto" w:fill="FFFFFF"/>
+        <w:rPr>
+          <w:rFonts w:ascii="Arial" w:hAnsi="Arial" w:cs="Arial"/>
+          <w:color w:val="23282C"/>
+          <w:sz w:val="21"/>
+          <w:szCs w:val="21"/>
+        </w:rPr>
+      </w:pPr>
+      <w:r>
+        <w:rPr>
+          <w:rFonts w:ascii="Arial" w:hAnsi="Arial" w:cs="Arial"/>
+          <w:color w:val="23282C"/>
+          <w:sz w:val="21"/>
+          <w:szCs w:val="21"/>
+        </w:rPr>
+        <w:t xml:space="preserve">O </w:t>
+      </w:r>
+      <w:proofErr w:type="spellStart"/>
+      <w:r>
+        <w:rPr>
+          <w:rFonts w:ascii="Arial" w:hAnsi="Arial" w:cs="Arial"/>
+          <w:color w:val="23282C"/>
+          <w:sz w:val="21"/>
+          <w:szCs w:val="21"/>
+        </w:rPr>
+        <w:t>font-</w:t>
+      </w:r>
+      <w:r>
+        <w:rPr>
+          <w:rFonts w:ascii="Arial" w:hAnsi="Arial" w:cs="Arial"/>
+          <w:color w:val="23282C"/>
+          <w:sz w:val="21"/>
+          <w:szCs w:val="21"/>
+        </w:rPr>
+        <w:t>weight</w:t>
+      </w:r>
+      <w:proofErr w:type="spellEnd"/>
+      <w:r>
+        <w:rPr>
+          <w:rFonts w:ascii="Arial" w:hAnsi="Arial" w:cs="Arial"/>
+          <w:color w:val="23282C"/>
+          <w:sz w:val="21"/>
+          <w:szCs w:val="21"/>
+        </w:rPr>
+        <w:t xml:space="preserve"> nos ajuda a mudar o </w:t>
+      </w:r>
+      <w:r>
+        <w:rPr>
+          <w:rFonts w:ascii="Arial" w:hAnsi="Arial" w:cs="Arial"/>
+          <w:color w:val="23282C"/>
+          <w:sz w:val="21"/>
+          <w:szCs w:val="21"/>
+        </w:rPr>
+        <w:t>peso</w:t>
+      </w:r>
+      <w:r>
+        <w:rPr>
+          <w:rFonts w:ascii="Arial" w:hAnsi="Arial" w:cs="Arial"/>
+          <w:color w:val="23282C"/>
+          <w:sz w:val="21"/>
+          <w:szCs w:val="21"/>
+        </w:rPr>
+        <w:t xml:space="preserve"> do texto</w:t>
+      </w:r>
+      <w:r>
+        <w:rPr>
+          <w:rFonts w:ascii="Arial" w:hAnsi="Arial" w:cs="Arial"/>
+          <w:color w:val="23282C"/>
+          <w:sz w:val="21"/>
+          <w:szCs w:val="21"/>
+        </w:rPr>
+        <w:t xml:space="preserve"> sendo que </w:t>
+      </w:r>
+      <w:proofErr w:type="spellStart"/>
+      <w:r>
+        <w:rPr>
+          <w:rFonts w:ascii="Arial" w:hAnsi="Arial" w:cs="Arial"/>
+          <w:color w:val="23282C"/>
+          <w:sz w:val="21"/>
+          <w:szCs w:val="21"/>
+        </w:rPr>
+        <w:t>normal</w:t>
+      </w:r>
+      <w:proofErr w:type="spellEnd"/>
+      <w:r>
+        <w:rPr>
+          <w:rFonts w:ascii="Arial" w:hAnsi="Arial" w:cs="Arial"/>
+          <w:color w:val="23282C"/>
+          <w:sz w:val="21"/>
+          <w:szCs w:val="21"/>
+        </w:rPr>
+        <w:t xml:space="preserve"> é o seu formato padrão e o </w:t>
+      </w:r>
+      <w:proofErr w:type="spellStart"/>
+      <w:r>
+        <w:rPr>
+          <w:rFonts w:ascii="Arial" w:hAnsi="Arial" w:cs="Arial"/>
+          <w:color w:val="23282C"/>
+          <w:sz w:val="21"/>
+          <w:szCs w:val="21"/>
+        </w:rPr>
+        <w:t>bold</w:t>
+      </w:r>
+      <w:proofErr w:type="spellEnd"/>
+      <w:r>
+        <w:rPr>
+          <w:rFonts w:ascii="Arial" w:hAnsi="Arial" w:cs="Arial"/>
+          <w:color w:val="23282C"/>
+          <w:sz w:val="21"/>
+          <w:szCs w:val="21"/>
+        </w:rPr>
+        <w:t xml:space="preserve"> é o negrito</w:t>
+      </w:r>
+      <w:r>
+        <w:rPr>
+          <w:rFonts w:ascii="Arial" w:hAnsi="Arial" w:cs="Arial"/>
+          <w:color w:val="23282C"/>
+          <w:sz w:val="21"/>
+          <w:szCs w:val="21"/>
+        </w:rPr>
+        <w:t>.</w:t>
+      </w:r>
+    </w:p>
+    <w:p>
+      <w:pPr>
+        <w:pStyle w:val="NormalWeb"/>
+        <w:shd w:val="clear" w:color="auto" w:fill="FFFFFF"/>
+        <w:rPr>
+          <w:rFonts w:ascii="Arial" w:hAnsi="Arial" w:cs="Arial"/>
+          <w:color w:val="23282C"/>
+          <w:sz w:val="21"/>
+          <w:szCs w:val="21"/>
+        </w:rPr>
+      </w:pPr>
+      <w:r>
+        <w:rPr>
+          <w:noProof/>
+        </w:rPr>
+        <w:drawing>
+          <wp:inline distT="0" distB="0" distL="0" distR="0" wp14:anchorId="68CCC836" wp14:editId="1FFE312A">
+            <wp:extent cx="2091267" cy="1795430"/>
+            <wp:effectExtent l="0" t="0" r="4445" b="0"/>
+            <wp:docPr id="8" name="Imagem 8"/>
+            <wp:cNvGraphicFramePr>
+              <a:graphicFrameLocks xmlns:a="http://schemas.openxmlformats.org/drawingml/2006/main" noChangeAspect="1"/>
+            </wp:cNvGraphicFramePr>
+            <a:graphic xmlns:a="http://schemas.openxmlformats.org/drawingml/2006/main">
+              <a:graphicData uri="http://schemas.openxmlformats.org/drawingml/2006/picture">
+                <pic:pic xmlns:pic="http://schemas.openxmlformats.org/drawingml/2006/picture">
+                  <pic:nvPicPr>
+                    <pic:cNvPr id="1" name=""/>
+                    <pic:cNvPicPr/>
+                  </pic:nvPicPr>
+                  <pic:blipFill>
+                    <a:blip r:embed="rId15"/>
+                    <a:stretch>
+                      <a:fillRect/>
+                    </a:stretch>
+                  </pic:blipFill>
+                  <pic:spPr>
+                    <a:xfrm>
+                      <a:off x="0" y="0"/>
+                      <a:ext cx="2100965" cy="1803756"/>
+                    </a:xfrm>
+                    <a:prstGeom prst="rect">
+                      <a:avLst/>
+                    </a:prstGeom>
+                  </pic:spPr>
+                </pic:pic>
+              </a:graphicData>
+            </a:graphic>
+          </wp:inline>
+        </w:drawing>
+      </w:r>
+    </w:p>
+    <w:p>
+      <w:pPr>
+        <w:pStyle w:val="Ttulo3"/>
+        <w:shd w:val="clear" w:color="auto" w:fill="FFFFFF"/>
+        <w:rPr>
+          <w:rFonts w:ascii="Arial" w:hAnsi="Arial" w:cs="Arial"/>
+          <w:color w:val="23282C"/>
+          <w:sz w:val="27"/>
+          <w:szCs w:val="27"/>
+        </w:rPr>
+      </w:pPr>
+      <w:proofErr w:type="spellStart"/>
+      <w:r>
+        <w:rPr>
+          <w:rFonts w:ascii="Arial" w:hAnsi="Arial" w:cs="Arial"/>
+          <w:color w:val="434343"/>
+        </w:rPr>
+        <w:t>T</w:t>
+      </w:r>
+      <w:r>
+        <w:rPr>
+          <w:rFonts w:ascii="Arial" w:hAnsi="Arial" w:cs="Arial"/>
+          <w:color w:val="434343"/>
+        </w:rPr>
+        <w:t>e</w:t>
+      </w:r>
+      <w:r>
+        <w:rPr>
+          <w:rFonts w:ascii="Arial" w:hAnsi="Arial" w:cs="Arial"/>
+          <w:color w:val="434343"/>
+        </w:rPr>
+        <w:t>xt-transform</w:t>
+      </w:r>
+      <w:proofErr w:type="spellEnd"/>
+    </w:p>
+    <w:p>
+      <w:pPr>
+        <w:pStyle w:val="NormalWeb"/>
+        <w:shd w:val="clear" w:color="auto" w:fill="FFFFFF"/>
+        <w:rPr>
+          <w:rFonts w:ascii="Arial" w:hAnsi="Arial" w:cs="Arial"/>
+          <w:color w:val="23282C"/>
+          <w:sz w:val="21"/>
+          <w:szCs w:val="21"/>
+        </w:rPr>
+      </w:pPr>
+      <w:r>
+        <w:rPr>
+          <w:rFonts w:ascii="Arial" w:hAnsi="Arial" w:cs="Arial"/>
+          <w:color w:val="23282C"/>
+          <w:sz w:val="21"/>
+          <w:szCs w:val="21"/>
+        </w:rPr>
+        <w:t xml:space="preserve">O </w:t>
+      </w:r>
+      <w:proofErr w:type="spellStart"/>
+      <w:r>
+        <w:rPr>
+          <w:rFonts w:ascii="Arial" w:hAnsi="Arial" w:cs="Arial"/>
+          <w:color w:val="23282C"/>
+          <w:sz w:val="21"/>
+          <w:szCs w:val="21"/>
+        </w:rPr>
+        <w:t>text-transform</w:t>
+      </w:r>
+      <w:proofErr w:type="spellEnd"/>
+      <w:r>
+        <w:rPr>
+          <w:rFonts w:ascii="Arial" w:hAnsi="Arial" w:cs="Arial"/>
+          <w:color w:val="23282C"/>
+          <w:sz w:val="21"/>
+          <w:szCs w:val="21"/>
+        </w:rPr>
+        <w:t xml:space="preserve"> altera o texto entre </w:t>
+      </w:r>
+      <w:proofErr w:type="spellStart"/>
+      <w:r>
+        <w:rPr>
+          <w:rFonts w:ascii="Arial" w:hAnsi="Arial" w:cs="Arial"/>
+          <w:color w:val="23282C"/>
+          <w:sz w:val="21"/>
+          <w:szCs w:val="21"/>
+        </w:rPr>
+        <w:t>maisculos</w:t>
+      </w:r>
+      <w:proofErr w:type="spellEnd"/>
+      <w:r>
+        <w:rPr>
+          <w:rFonts w:ascii="Arial" w:hAnsi="Arial" w:cs="Arial"/>
+          <w:color w:val="23282C"/>
+          <w:sz w:val="21"/>
+          <w:szCs w:val="21"/>
+        </w:rPr>
+        <w:t xml:space="preserve"> e minúsculos</w:t>
+      </w:r>
+    </w:p>
+    <w:p>
+      <w:pPr>
+        <w:pStyle w:val="NormalWeb"/>
+        <w:shd w:val="clear" w:color="auto" w:fill="FFFFFF"/>
+        <w:rPr>
+          <w:rFonts w:ascii="Arial" w:hAnsi="Arial" w:cs="Arial"/>
+          <w:color w:val="23282C"/>
+          <w:sz w:val="21"/>
+          <w:szCs w:val="21"/>
+        </w:rPr>
+      </w:pPr>
+      <w:r>
+        <w:rPr>
+          <w:noProof/>
+        </w:rPr>
+        <w:drawing>
+          <wp:inline distT="0" distB="0" distL="0" distR="0" wp14:anchorId="0E8F155E" wp14:editId="7F33F42A">
+            <wp:extent cx="1858433" cy="1901048"/>
+            <wp:effectExtent l="0" t="0" r="8890" b="4445"/>
+            <wp:docPr id="9" name="Imagem 9"/>
+            <wp:cNvGraphicFramePr>
+              <a:graphicFrameLocks xmlns:a="http://schemas.openxmlformats.org/drawingml/2006/main" noChangeAspect="1"/>
+            </wp:cNvGraphicFramePr>
+            <a:graphic xmlns:a="http://schemas.openxmlformats.org/drawingml/2006/main">
+              <a:graphicData uri="http://schemas.openxmlformats.org/drawingml/2006/picture">
+                <pic:pic xmlns:pic="http://schemas.openxmlformats.org/drawingml/2006/picture">
+                  <pic:nvPicPr>
+                    <pic:cNvPr id="1" name=""/>
+                    <pic:cNvPicPr/>
+                  </pic:nvPicPr>
+                  <pic:blipFill>
+                    <a:blip r:embed="rId16"/>
+                    <a:stretch>
+                      <a:fillRect/>
+                    </a:stretch>
+                  </pic:blipFill>
+                  <pic:spPr>
+                    <a:xfrm>
+                      <a:off x="0" y="0"/>
+                      <a:ext cx="1864718" cy="1907477"/>
+                    </a:xfrm>
+                    <a:prstGeom prst="rect">
+                      <a:avLst/>
+                    </a:prstGeom>
+                  </pic:spPr>
+                </pic:pic>
+              </a:graphicData>
+            </a:graphic>
+          </wp:inline>
+        </w:drawing>
+      </w:r>
+    </w:p>
+    <w:p>
+      <w:pPr>
+        <w:pStyle w:val="Ttulo3"/>
+        <w:shd w:val="clear" w:color="auto" w:fill="FFFFFF"/>
+        <w:rPr>
+          <w:rFonts w:ascii="Arial" w:hAnsi="Arial" w:cs="Arial"/>
+          <w:color w:val="23282C"/>
+          <w:sz w:val="27"/>
+          <w:szCs w:val="27"/>
+        </w:rPr>
+      </w:pPr>
+      <w:proofErr w:type="spellStart"/>
+      <w:r>
+        <w:rPr>
+          <w:rFonts w:ascii="Arial" w:hAnsi="Arial" w:cs="Arial"/>
+          <w:color w:val="434343"/>
+        </w:rPr>
+        <w:lastRenderedPageBreak/>
+        <w:t>t</w:t>
+      </w:r>
+      <w:r>
+        <w:rPr>
+          <w:rFonts w:ascii="Arial" w:hAnsi="Arial" w:cs="Arial"/>
+          <w:color w:val="434343"/>
+        </w:rPr>
+        <w:t>ext-</w:t>
+      </w:r>
+      <w:r>
+        <w:rPr>
+          <w:rFonts w:ascii="Arial" w:hAnsi="Arial" w:cs="Arial"/>
+          <w:color w:val="434343"/>
+        </w:rPr>
+        <w:t>decoration</w:t>
+      </w:r>
+      <w:proofErr w:type="spellEnd"/>
+    </w:p>
+    <w:p>
+      <w:pPr>
+        <w:pStyle w:val="NormalWeb"/>
+        <w:shd w:val="clear" w:color="auto" w:fill="FFFFFF"/>
+        <w:rPr>
+          <w:rFonts w:ascii="Arial" w:hAnsi="Arial" w:cs="Arial"/>
+          <w:color w:val="23282C"/>
+          <w:sz w:val="21"/>
+          <w:szCs w:val="21"/>
+        </w:rPr>
+      </w:pPr>
+      <w:r>
+        <w:rPr>
+          <w:rFonts w:ascii="Arial" w:hAnsi="Arial" w:cs="Arial"/>
+          <w:color w:val="23282C"/>
+          <w:sz w:val="21"/>
+          <w:szCs w:val="21"/>
+        </w:rPr>
+        <w:t xml:space="preserve">O </w:t>
+      </w:r>
+      <w:proofErr w:type="spellStart"/>
+      <w:r>
+        <w:rPr>
+          <w:rFonts w:ascii="Arial" w:hAnsi="Arial" w:cs="Arial"/>
+          <w:color w:val="23282C"/>
+          <w:sz w:val="21"/>
+          <w:szCs w:val="21"/>
+        </w:rPr>
+        <w:t>text-</w:t>
+      </w:r>
+      <w:r>
+        <w:rPr>
+          <w:rFonts w:ascii="Arial" w:hAnsi="Arial" w:cs="Arial"/>
+          <w:color w:val="23282C"/>
+          <w:sz w:val="21"/>
+          <w:szCs w:val="21"/>
+        </w:rPr>
+        <w:t>decoration</w:t>
+      </w:r>
+      <w:proofErr w:type="spellEnd"/>
+      <w:r>
+        <w:rPr>
+          <w:rFonts w:ascii="Arial" w:hAnsi="Arial" w:cs="Arial"/>
+          <w:color w:val="23282C"/>
+          <w:sz w:val="21"/>
+          <w:szCs w:val="21"/>
+        </w:rPr>
+        <w:t xml:space="preserve"> é muito utilizado para dar destaque a um texto pois ele coloca linhas sobre, sob e através do texto.</w:t>
+      </w:r>
+    </w:p>
+    <w:p>
+      <w:pPr>
+        <w:pStyle w:val="NormalWeb"/>
+        <w:shd w:val="clear" w:color="auto" w:fill="FFFFFF"/>
+        <w:rPr>
+          <w:rFonts w:ascii="Arial" w:hAnsi="Arial" w:cs="Arial"/>
+          <w:color w:val="23282C"/>
+          <w:sz w:val="21"/>
+          <w:szCs w:val="21"/>
+        </w:rPr>
+      </w:pPr>
+    </w:p>
+    <w:p>
+      <w:pPr>
+        <w:pStyle w:val="Ttulo3"/>
+        <w:shd w:val="clear" w:color="auto" w:fill="FFFFFF"/>
+        <w:rPr>
+          <w:rFonts w:ascii="Arial" w:hAnsi="Arial" w:cs="Arial"/>
+          <w:color w:val="23282C"/>
+          <w:sz w:val="27"/>
+          <w:szCs w:val="27"/>
+        </w:rPr>
+      </w:pPr>
+      <w:proofErr w:type="spellStart"/>
+      <w:r>
+        <w:rPr>
+          <w:rFonts w:ascii="Arial" w:hAnsi="Arial" w:cs="Arial"/>
+          <w:color w:val="434343"/>
+        </w:rPr>
+        <w:t>lis</w:t>
+      </w:r>
+      <w:r>
+        <w:rPr>
+          <w:rFonts w:ascii="Arial" w:hAnsi="Arial" w:cs="Arial"/>
+          <w:color w:val="434343"/>
+        </w:rPr>
+        <w:t>t</w:t>
+      </w:r>
+      <w:r>
+        <w:rPr>
+          <w:rFonts w:ascii="Arial" w:hAnsi="Arial" w:cs="Arial"/>
+          <w:color w:val="434343"/>
+        </w:rPr>
+        <w:t>-style-type</w:t>
+      </w:r>
+      <w:proofErr w:type="spellEnd"/>
+    </w:p>
+    <w:p>
+      <w:pPr>
+        <w:pStyle w:val="NormalWeb"/>
+        <w:shd w:val="clear" w:color="auto" w:fill="FFFFFF"/>
+        <w:rPr>
+          <w:rFonts w:ascii="Arial" w:hAnsi="Arial" w:cs="Arial"/>
+          <w:color w:val="23282C"/>
+          <w:sz w:val="21"/>
+          <w:szCs w:val="21"/>
+        </w:rPr>
+      </w:pPr>
+      <w:r>
+        <w:rPr>
+          <w:rFonts w:ascii="Arial" w:hAnsi="Arial" w:cs="Arial"/>
+          <w:color w:val="23282C"/>
+          <w:sz w:val="21"/>
+          <w:szCs w:val="21"/>
+        </w:rPr>
+        <w:t xml:space="preserve">O </w:t>
+      </w:r>
+      <w:r>
+        <w:rPr>
+          <w:rFonts w:ascii="Arial" w:hAnsi="Arial" w:cs="Arial"/>
+          <w:color w:val="23282C"/>
+          <w:sz w:val="21"/>
+          <w:szCs w:val="21"/>
+        </w:rPr>
+        <w:t xml:space="preserve">muda o tipo </w:t>
+      </w:r>
+      <w:r>
+        <w:rPr>
+          <w:rFonts w:ascii="Arial" w:hAnsi="Arial" w:cs="Arial"/>
+          <w:color w:val="23282C"/>
+          <w:sz w:val="21"/>
+          <w:szCs w:val="21"/>
+        </w:rPr>
+        <w:t xml:space="preserve">de o estilo das listas podendo alterar para quadrados em lista não ordenadas e algarismos romanos em listas </w:t>
+      </w:r>
+      <w:proofErr w:type="spellStart"/>
+      <w:r>
+        <w:rPr>
+          <w:rFonts w:ascii="Arial" w:hAnsi="Arial" w:cs="Arial"/>
+          <w:color w:val="23282C"/>
+          <w:sz w:val="21"/>
+          <w:szCs w:val="21"/>
+        </w:rPr>
+        <w:t>númeradas</w:t>
+      </w:r>
+      <w:proofErr w:type="spellEnd"/>
+    </w:p>
+    <w:p>
+      <w:pPr>
+        <w:pStyle w:val="NormalWeb"/>
+        <w:shd w:val="clear" w:color="auto" w:fill="FFFFFF"/>
+        <w:rPr>
+          <w:rFonts w:ascii="Arial" w:hAnsi="Arial" w:cs="Arial"/>
+          <w:color w:val="23282C"/>
+          <w:sz w:val="21"/>
+          <w:szCs w:val="21"/>
+        </w:rPr>
+      </w:pPr>
+      <w:r>
+        <w:rPr>
+          <w:noProof/>
+        </w:rPr>
+        <w:drawing>
+          <wp:inline distT="0" distB="0" distL="0" distR="0" wp14:anchorId="20D24EB0" wp14:editId="497690FB">
+            <wp:extent cx="2611967" cy="2878570"/>
+            <wp:effectExtent l="0" t="0" r="0" b="0"/>
+            <wp:docPr id="10" name="Imagem 10"/>
+            <wp:cNvGraphicFramePr>
+              <a:graphicFrameLocks xmlns:a="http://schemas.openxmlformats.org/drawingml/2006/main" noChangeAspect="1"/>
+            </wp:cNvGraphicFramePr>
+            <a:graphic xmlns:a="http://schemas.openxmlformats.org/drawingml/2006/main">
+              <a:graphicData uri="http://schemas.openxmlformats.org/drawingml/2006/picture">
+                <pic:pic xmlns:pic="http://schemas.openxmlformats.org/drawingml/2006/picture">
+                  <pic:nvPicPr>
+                    <pic:cNvPr id="1" name=""/>
+                    <pic:cNvPicPr/>
+                  </pic:nvPicPr>
+                  <pic:blipFill>
+                    <a:blip r:embed="rId17"/>
+                    <a:stretch>
+                      <a:fillRect/>
+                    </a:stretch>
+                  </pic:blipFill>
+                  <pic:spPr>
+                    <a:xfrm>
+                      <a:off x="0" y="0"/>
+                      <a:ext cx="2625419" cy="2893395"/>
+                    </a:xfrm>
+                    <a:prstGeom prst="rect">
+                      <a:avLst/>
+                    </a:prstGeom>
+                  </pic:spPr>
+                </pic:pic>
+              </a:graphicData>
+            </a:graphic>
+          </wp:inline>
+        </w:drawing>
+      </w:r>
+    </w:p>
+    <w:p>
+      <w:pPr>
+        <w:pStyle w:val="NormalWeb"/>
+        <w:shd w:val="clear" w:color="auto" w:fill="FFFFFF"/>
+        <w:rPr>
+          <w:rFonts w:ascii="Arial" w:hAnsi="Arial" w:cs="Arial"/>
+          <w:color w:val="23282C"/>
+          <w:sz w:val="21"/>
+          <w:szCs w:val="21"/>
+        </w:rPr>
+      </w:pPr>
+    </w:p>
+    <w:p>
+      <w:pPr>
+        <w:pStyle w:val="NormalWeb"/>
+        <w:shd w:val="clear" w:color="auto" w:fill="FFFFFF"/>
+        <w:rPr>
+          <w:rFonts w:ascii="Arial" w:hAnsi="Arial" w:cs="Arial"/>
+          <w:color w:val="23282C"/>
+          <w:sz w:val="21"/>
+          <w:szCs w:val="21"/>
+        </w:rPr>
+      </w:pPr>
+    </w:p>
+    <w:p>
+      <w:pPr>
+        <w:pStyle w:val="NormalWeb"/>
+        <w:shd w:val="clear" w:color="auto" w:fill="FFFFFF"/>
+        <w:rPr>
+          <w:rFonts w:ascii="Arial" w:hAnsi="Arial" w:cs="Arial"/>
+          <w:color w:val="23282C"/>
+          <w:sz w:val="21"/>
+          <w:szCs w:val="21"/>
+        </w:rPr>
+      </w:pPr>
+      <w:r>
+        <w:rPr>
+          <w:rFonts w:ascii="Arial" w:hAnsi="Arial" w:cs="Arial"/>
+          <w:color w:val="23282C"/>
+          <w:sz w:val="21"/>
+          <w:szCs w:val="21"/>
+        </w:rPr>
+        <w:t xml:space="preserve">Para adicionas imagens como item da lista basta usar o </w:t>
+      </w:r>
+      <w:proofErr w:type="spellStart"/>
+      <w:r>
+        <w:rPr>
+          <w:rFonts w:ascii="Arial" w:hAnsi="Arial" w:cs="Arial"/>
+          <w:color w:val="23282C"/>
+          <w:sz w:val="21"/>
+          <w:szCs w:val="21"/>
+        </w:rPr>
+        <w:t>list-style-image</w:t>
+      </w:r>
+      <w:proofErr w:type="spellEnd"/>
+    </w:p>
+    <w:p>
+      <w:pPr>
+        <w:pStyle w:val="NormalWeb"/>
+        <w:shd w:val="clear" w:color="auto" w:fill="FFFFFF"/>
+        <w:rPr>
+          <w:rFonts w:ascii="Arial" w:hAnsi="Arial" w:cs="Arial"/>
+          <w:color w:val="23282C"/>
+          <w:sz w:val="21"/>
+          <w:szCs w:val="21"/>
+        </w:rPr>
+      </w:pPr>
+      <w:r>
+        <w:rPr>
+          <w:noProof/>
+        </w:rPr>
+        <w:drawing>
+          <wp:inline distT="0" distB="0" distL="0" distR="0" wp14:anchorId="1CE6523F" wp14:editId="0A3843BE">
+            <wp:extent cx="2421467" cy="2018554"/>
+            <wp:effectExtent l="0" t="0" r="0" b="1270"/>
+            <wp:docPr id="11" name="Imagem 11"/>
+            <wp:cNvGraphicFramePr>
+              <a:graphicFrameLocks xmlns:a="http://schemas.openxmlformats.org/drawingml/2006/main" noChangeAspect="1"/>
+            </wp:cNvGraphicFramePr>
+            <a:graphic xmlns:a="http://schemas.openxmlformats.org/drawingml/2006/main">
+              <a:graphicData uri="http://schemas.openxmlformats.org/drawingml/2006/picture">
+                <pic:pic xmlns:pic="http://schemas.openxmlformats.org/drawingml/2006/picture">
+                  <pic:nvPicPr>
+                    <pic:cNvPr id="1" name=""/>
+                    <pic:cNvPicPr/>
+                  </pic:nvPicPr>
+                  <pic:blipFill>
+                    <a:blip r:embed="rId18"/>
+                    <a:stretch>
+                      <a:fillRect/>
+                    </a:stretch>
+                  </pic:blipFill>
+                  <pic:spPr>
+                    <a:xfrm>
+                      <a:off x="0" y="0"/>
+                      <a:ext cx="2430954" cy="2026462"/>
+                    </a:xfrm>
+                    <a:prstGeom prst="rect">
+                      <a:avLst/>
+                    </a:prstGeom>
+                  </pic:spPr>
+                </pic:pic>
+              </a:graphicData>
+            </a:graphic>
+          </wp:inline>
+        </w:drawing>
+      </w:r>
+    </w:p>
     <w:sectPr>
       <w:pgSz w:w="11906" w:h="16838"/>
       <w:pgMar w:top="1417" w:right="1701" w:bottom="1417" w:left="1701" w:header="708" w:footer="708" w:gutter="0"/>
@@ -4212,6 +8666,163 @@
     </w:sectPr>
   </w:body>
 </w:document>
+</file>
+
+<file path=word/numbering.xml><?xml version="1.0" encoding="utf-8"?>
+<w:numbering xmlns:wpc="http://schemas.microsoft.com/office/word/2010/wordprocessingCanvas" xmlns:cx="http://schemas.microsoft.com/office/drawing/2014/chartex" xmlns:cx1="http://schemas.microsoft.com/office/drawing/2015/9/8/chartex" xmlns:cx2="http://schemas.microsoft.com/office/drawing/2015/10/21/chartex" xmlns:cx3="http://schemas.microsoft.com/office/drawing/2016/5/9/chartex" xmlns:cx4="http://schemas.microsoft.com/office/drawing/2016/5/10/chartex" xmlns:cx5="http://schemas.microsoft.com/office/drawing/2016/5/11/chartex" xmlns:cx6="http://schemas.microsoft.com/office/drawing/2016/5/12/chartex" xmlns:cx7="http://schemas.microsoft.com/office/drawing/2016/5/13/chartex" xmlns:cx8="http://schemas.microsoft.com/office/drawing/2016/5/14/chartex" xmlns:mc="http://schemas.openxmlformats.org/markup-compatibility/2006" xmlns:aink="http://schemas.microsoft.com/office/drawing/2016/ink" xmlns:am3d="http://schemas.microsoft.com/office/drawing/2017/model3d" xmlns:o="urn:schemas-microsoft-com:office:office" xmlns:r="http://schemas.openxmlformats.org/officeDocument/2006/relationships" xmlns:m="http://schemas.openxmlformats.org/officeDocument/2006/math" xmlns:v="urn:schemas-microsoft-com:vml" xmlns:wp14="http://schemas.microsoft.com/office/word/2010/wordprocessingDrawing" xmlns:wp="http://schemas.openxmlformats.org/drawingml/2006/wordprocessingDrawing" xmlns:w10="urn:schemas-microsoft-com:office:word" xmlns:w="http://schemas.openxmlformats.org/wordprocessingml/2006/main" xmlns:w14="http://schemas.microsoft.com/office/word/2010/wordml" xmlns:w15="http://schemas.microsoft.com/office/word/2012/wordml" xmlns:w16cex="http://schemas.microsoft.com/office/word/2018/wordml/cex" xmlns:w16cid="http://schemas.microsoft.com/office/word/2016/wordml/cid" xmlns:w16="http://schemas.microsoft.com/office/word/2018/wordml" xmlns:w16sdtdh="http://schemas.microsoft.com/office/word/2020/wordml/sdtdatahash" xmlns:w16se="http://schemas.microsoft.com/office/word/2015/wordml/symex" xmlns:wpg="http://schemas.microsoft.com/office/word/2010/wordprocessingGroup" xmlns:wpi="http://schemas.microsoft.com/office/word/2010/wordprocessingInk" xmlns:wne="http://schemas.microsoft.com/office/word/2006/wordml" xmlns:wps="http://schemas.microsoft.com/office/word/2010/wordprocessingShape" mc:Ignorable="w14 w15 w16se w16cid w16 w16cex w16sdtdh wp14">
+  <w:abstractNum w:abstractNumId="0" w15:restartNumberingAfterBreak="0">
+    <w:nsid w:val="51894DF2"/>
+    <w:multiLevelType w:val="multilevel"/>
+    <w:tmpl w:val="FA006578"/>
+    <w:lvl w:ilvl="0">
+      <w:start w:val="1"/>
+      <w:numFmt w:val="bullet"/>
+      <w:lvlText w:val=""/>
+      <w:lvlJc w:val="left"/>
+      <w:pPr>
+        <w:tabs>
+          <w:tab w:val="num" w:pos="720"/>
+        </w:tabs>
+        <w:ind w:left="720" w:hanging="360"/>
+      </w:pPr>
+      <w:rPr>
+        <w:rFonts w:ascii="Symbol" w:hAnsi="Symbol" w:hint="default"/>
+        <w:sz w:val="20"/>
+      </w:rPr>
+    </w:lvl>
+    <w:lvl w:ilvl="1" w:tentative="1">
+      <w:start w:val="1"/>
+      <w:numFmt w:val="bullet"/>
+      <w:lvlText w:val="o"/>
+      <w:lvlJc w:val="left"/>
+      <w:pPr>
+        <w:tabs>
+          <w:tab w:val="num" w:pos="1440"/>
+        </w:tabs>
+        <w:ind w:left="1440" w:hanging="360"/>
+      </w:pPr>
+      <w:rPr>
+        <w:rFonts w:ascii="Courier New" w:hAnsi="Courier New" w:hint="default"/>
+        <w:sz w:val="20"/>
+      </w:rPr>
+    </w:lvl>
+    <w:lvl w:ilvl="2" w:tentative="1">
+      <w:start w:val="1"/>
+      <w:numFmt w:val="bullet"/>
+      <w:lvlText w:val=""/>
+      <w:lvlJc w:val="left"/>
+      <w:pPr>
+        <w:tabs>
+          <w:tab w:val="num" w:pos="2160"/>
+        </w:tabs>
+        <w:ind w:left="2160" w:hanging="360"/>
+      </w:pPr>
+      <w:rPr>
+        <w:rFonts w:ascii="Wingdings" w:hAnsi="Wingdings" w:hint="default"/>
+        <w:sz w:val="20"/>
+      </w:rPr>
+    </w:lvl>
+    <w:lvl w:ilvl="3" w:tentative="1">
+      <w:start w:val="1"/>
+      <w:numFmt w:val="bullet"/>
+      <w:lvlText w:val=""/>
+      <w:lvlJc w:val="left"/>
+      <w:pPr>
+        <w:tabs>
+          <w:tab w:val="num" w:pos="2880"/>
+        </w:tabs>
+        <w:ind w:left="2880" w:hanging="360"/>
+      </w:pPr>
+      <w:rPr>
+        <w:rFonts w:ascii="Wingdings" w:hAnsi="Wingdings" w:hint="default"/>
+        <w:sz w:val="20"/>
+      </w:rPr>
+    </w:lvl>
+    <w:lvl w:ilvl="4" w:tentative="1">
+      <w:start w:val="1"/>
+      <w:numFmt w:val="bullet"/>
+      <w:lvlText w:val=""/>
+      <w:lvlJc w:val="left"/>
+      <w:pPr>
+        <w:tabs>
+          <w:tab w:val="num" w:pos="3600"/>
+        </w:tabs>
+        <w:ind w:left="3600" w:hanging="360"/>
+      </w:pPr>
+      <w:rPr>
+        <w:rFonts w:ascii="Wingdings" w:hAnsi="Wingdings" w:hint="default"/>
+        <w:sz w:val="20"/>
+      </w:rPr>
+    </w:lvl>
+    <w:lvl w:ilvl="5" w:tentative="1">
+      <w:start w:val="1"/>
+      <w:numFmt w:val="bullet"/>
+      <w:lvlText w:val=""/>
+      <w:lvlJc w:val="left"/>
+      <w:pPr>
+        <w:tabs>
+          <w:tab w:val="num" w:pos="4320"/>
+        </w:tabs>
+        <w:ind w:left="4320" w:hanging="360"/>
+      </w:pPr>
+      <w:rPr>
+        <w:rFonts w:ascii="Wingdings" w:hAnsi="Wingdings" w:hint="default"/>
+        <w:sz w:val="20"/>
+      </w:rPr>
+    </w:lvl>
+    <w:lvl w:ilvl="6" w:tentative="1">
+      <w:start w:val="1"/>
+      <w:numFmt w:val="bullet"/>
+      <w:lvlText w:val=""/>
+      <w:lvlJc w:val="left"/>
+      <w:pPr>
+        <w:tabs>
+          <w:tab w:val="num" w:pos="5040"/>
+        </w:tabs>
+        <w:ind w:left="5040" w:hanging="360"/>
+      </w:pPr>
+      <w:rPr>
+        <w:rFonts w:ascii="Wingdings" w:hAnsi="Wingdings" w:hint="default"/>
+        <w:sz w:val="20"/>
+      </w:rPr>
+    </w:lvl>
+    <w:lvl w:ilvl="7" w:tentative="1">
+      <w:start w:val="1"/>
+      <w:numFmt w:val="bullet"/>
+      <w:lvlText w:val=""/>
+      <w:lvlJc w:val="left"/>
+      <w:pPr>
+        <w:tabs>
+          <w:tab w:val="num" w:pos="5760"/>
+        </w:tabs>
+        <w:ind w:left="5760" w:hanging="360"/>
+      </w:pPr>
+      <w:rPr>
+        <w:rFonts w:ascii="Wingdings" w:hAnsi="Wingdings" w:hint="default"/>
+        <w:sz w:val="20"/>
+      </w:rPr>
+    </w:lvl>
+    <w:lvl w:ilvl="8" w:tentative="1">
+      <w:start w:val="1"/>
+      <w:numFmt w:val="bullet"/>
+      <w:lvlText w:val=""/>
+      <w:lvlJc w:val="left"/>
+      <w:pPr>
+        <w:tabs>
+          <w:tab w:val="num" w:pos="6480"/>
+        </w:tabs>
+        <w:ind w:left="6480" w:hanging="360"/>
+      </w:pPr>
+      <w:rPr>
+        <w:rFonts w:ascii="Wingdings" w:hAnsi="Wingdings" w:hint="default"/>
+        <w:sz w:val="20"/>
+      </w:rPr>
+    </w:lvl>
+  </w:abstractNum>
+  <w:num w:numId="1">
+    <w:abstractNumId w:val="0"/>
+  </w:num>
+</w:numbering>
 </file>
 
 <file path=word/styles.xml><?xml version="1.0" encoding="utf-8"?>
@@ -4654,6 +9265,29 @@
       <w:lang w:eastAsia="pt-BR"/>
     </w:rPr>
   </w:style>
+  <w:style w:type="paragraph" w:styleId="Ttulo3">
+    <w:name w:val="heading 3"/>
+    <w:basedOn w:val="Normal"/>
+    <w:next w:val="Normal"/>
+    <w:link w:val="Ttulo3Char"/>
+    <w:uiPriority w:val="9"/>
+    <w:semiHidden/>
+    <w:unhideWhenUsed/>
+    <w:qFormat/>
+    <w:rsid w:val="001C592A"/>
+    <w:pPr>
+      <w:keepNext/>
+      <w:keepLines/>
+      <w:spacing w:before="40" w:after="0"/>
+      <w:outlineLvl w:val="2"/>
+    </w:pPr>
+    <w:rPr>
+      <w:rFonts w:asciiTheme="majorHAnsi" w:eastAsiaTheme="majorEastAsia" w:hAnsiTheme="majorHAnsi" w:cstheme="majorBidi"/>
+      <w:color w:val="1F3763" w:themeColor="accent1" w:themeShade="7F"/>
+      <w:sz w:val="24"/>
+      <w:szCs w:val="24"/>
+    </w:rPr>
+  </w:style>
   <w:style w:type="character" w:default="1" w:styleId="Fontepargpadro">
     <w:name w:val="Default Paragraph Font"/>
     <w:uiPriority w:val="1"/>
@@ -4716,7 +9350,6 @@
     <w:name w:val="Normal (Web)"/>
     <w:basedOn w:val="Normal"/>
     <w:uiPriority w:val="99"/>
-    <w:semiHidden/>
     <w:unhideWhenUsed/>
     <w:rsid w:val="00E9104D"/>
     <w:pPr>
@@ -4761,6 +9394,20 @@
     <w:rPr>
       <w:color w:val="0000FF"/>
       <w:u w:val="single"/>
+    </w:rPr>
+  </w:style>
+  <w:style w:type="character" w:customStyle="1" w:styleId="Ttulo3Char">
+    <w:name w:val="Título 3 Char"/>
+    <w:basedOn w:val="Fontepargpadro"/>
+    <w:link w:val="Ttulo3"/>
+    <w:uiPriority w:val="9"/>
+    <w:semiHidden/>
+    <w:rsid w:val="001C592A"/>
+    <w:rPr>
+      <w:rFonts w:asciiTheme="majorHAnsi" w:eastAsiaTheme="majorEastAsia" w:hAnsiTheme="majorHAnsi" w:cstheme="majorBidi"/>
+      <w:color w:val="1F3763" w:themeColor="accent1" w:themeShade="7F"/>
+      <w:sz w:val="24"/>
+      <w:szCs w:val="24"/>
     </w:rPr>
   </w:style>
 </w:styles>
@@ -5059,4 +9706,16 @@
     </a:ext>
   </a:extLst>
 </a:theme>
+</file>
+
+<file path=customXml/item1.xml><?xml version="1.0" encoding="utf-8"?>
+<b:Sources xmlns:b="http://schemas.openxmlformats.org/officeDocument/2006/bibliography" xmlns="http://schemas.openxmlformats.org/officeDocument/2006/bibliography" SelectedStyle="\APASixthEditionOfficeOnline.xsl" StyleName="APA" Version="6"/>
+</file>
+
+<file path=customXml/itemProps1.xml><?xml version="1.0" encoding="utf-8"?>
+<ds:datastoreItem xmlns:ds="http://schemas.openxmlformats.org/officeDocument/2006/customXml" ds:itemID="{770A70F3-742C-4212-B4F0-F0084F66ADAD}">
+  <ds:schemaRefs>
+    <ds:schemaRef ds:uri="http://schemas.openxmlformats.org/officeDocument/2006/bibliography"/>
+  </ds:schemaRefs>
+</ds:datastoreItem>
 </file>
</xml_diff>